<commit_message>
I created pre-conditions, post conditions, special requirement in fully dressed use case number 4&7.
</commit_message>
<xml_diff>
--- a/trunk/documentation/SOFTDEV/USE CASES (aldreen).docx
+++ b/trunk/documentation/SOFTDEV/USE CASES (aldreen).docx
@@ -6,17 +6,16 @@
       <w:pPr>
         <w:jc w:val="center"/>
         <w:rPr>
-          <w:rFonts w:hint="eastAsia"/>
-          <w:sz w:val="20"/>
-          <w:szCs w:val="20"/>
+          <w:sz w:val="18"/>
+          <w:szCs w:val="18"/>
         </w:rPr>
       </w:pPr>
       <w:r>
         <w:rPr>
           <w:rFonts w:ascii="Times New Roman" w:hAnsi="Times New Roman" w:cs="Times New Roman"/>
           <w:b/>
-          <w:sz w:val="20"/>
-          <w:szCs w:val="20"/>
+          <w:sz w:val="18"/>
+          <w:szCs w:val="18"/>
         </w:rPr>
         <w:t>USE CASES</w:t>
       </w:r>
@@ -29,17 +28,16 @@
           <w:numId w:val="1"/>
         </w:numPr>
         <w:rPr>
-          <w:rFonts w:hint="eastAsia"/>
-          <w:sz w:val="20"/>
-          <w:szCs w:val="20"/>
+          <w:sz w:val="18"/>
+          <w:szCs w:val="18"/>
         </w:rPr>
       </w:pPr>
       <w:r>
         <w:rPr>
           <w:rFonts w:ascii="Times New Roman" w:hAnsi="Times New Roman" w:cs="Times New Roman"/>
           <w:b/>
-          <w:sz w:val="20"/>
-          <w:szCs w:val="20"/>
+          <w:sz w:val="18"/>
+          <w:szCs w:val="18"/>
         </w:rPr>
         <w:t>Brief Format</w:t>
       </w:r>
@@ -52,16 +50,15 @@
           <w:numId w:val="2"/>
         </w:numPr>
         <w:rPr>
-          <w:rFonts w:hint="eastAsia"/>
-          <w:sz w:val="20"/>
-          <w:szCs w:val="20"/>
-        </w:rPr>
-      </w:pPr>
-      <w:r>
-        <w:rPr>
-          <w:rFonts w:ascii="Times New Roman" w:hAnsi="Times New Roman" w:cs="Times New Roman"/>
-          <w:sz w:val="20"/>
-          <w:szCs w:val="20"/>
+          <w:sz w:val="18"/>
+          <w:szCs w:val="18"/>
+        </w:rPr>
+      </w:pPr>
+      <w:r>
+        <w:rPr>
+          <w:rFonts w:ascii="Times New Roman" w:hAnsi="Times New Roman" w:cs="Times New Roman"/>
+          <w:sz w:val="18"/>
+          <w:szCs w:val="18"/>
         </w:rPr>
         <w:t>Create New Personnel for Profile Record</w:t>
       </w:r>
@@ -75,16 +72,15 @@
         </w:numPr>
         <w:jc w:val="both"/>
         <w:rPr>
-          <w:rFonts w:hint="eastAsia"/>
-          <w:sz w:val="20"/>
-          <w:szCs w:val="20"/>
-        </w:rPr>
-      </w:pPr>
-      <w:r>
-        <w:rPr>
-          <w:rFonts w:ascii="Times New Roman" w:hAnsi="Times New Roman" w:cs="Times New Roman"/>
-          <w:sz w:val="20"/>
-          <w:szCs w:val="20"/>
+          <w:sz w:val="18"/>
+          <w:szCs w:val="18"/>
+        </w:rPr>
+      </w:pPr>
+      <w:r>
+        <w:rPr>
+          <w:rFonts w:ascii="Times New Roman" w:hAnsi="Times New Roman" w:cs="Times New Roman"/>
+          <w:sz w:val="18"/>
+          <w:szCs w:val="18"/>
         </w:rPr>
         <w:t>The main headquarters of the Philippine Air Force submits new personnel to Finance Center Administrator. The Finance Center Administrator will create new record of the personnel. The following records that must be encoded are the name, rank, assigned unit and their serial number, including their username and password.  Then, the personnel will now be able to access his/her account.</w:t>
       </w:r>
@@ -94,9 +90,8 @@
         <w:ind w:left="720"/>
         <w:jc w:val="both"/>
         <w:rPr>
-          <w:rFonts w:hint="eastAsia"/>
-          <w:sz w:val="20"/>
-          <w:szCs w:val="20"/>
+          <w:sz w:val="18"/>
+          <w:szCs w:val="18"/>
         </w:rPr>
       </w:pPr>
     </w:p>
@@ -109,16 +104,15 @@
         </w:numPr>
         <w:jc w:val="both"/>
         <w:rPr>
-          <w:rFonts w:hint="eastAsia"/>
-          <w:sz w:val="20"/>
-          <w:szCs w:val="20"/>
-        </w:rPr>
-      </w:pPr>
-      <w:r>
-        <w:rPr>
-          <w:rFonts w:ascii="Times New Roman" w:hAnsi="Times New Roman" w:cs="Times New Roman"/>
-          <w:sz w:val="20"/>
-          <w:szCs w:val="20"/>
+          <w:sz w:val="18"/>
+          <w:szCs w:val="18"/>
+        </w:rPr>
+      </w:pPr>
+      <w:r>
+        <w:rPr>
+          <w:rFonts w:ascii="Times New Roman" w:hAnsi="Times New Roman" w:cs="Times New Roman"/>
+          <w:sz w:val="18"/>
+          <w:szCs w:val="18"/>
         </w:rPr>
         <w:t>Update Personnel Profile Information</w:t>
       </w:r>
@@ -132,16 +126,15 @@
         </w:numPr>
         <w:jc w:val="both"/>
         <w:rPr>
-          <w:rFonts w:hint="eastAsia"/>
-          <w:sz w:val="20"/>
-          <w:szCs w:val="20"/>
-        </w:rPr>
-      </w:pPr>
-      <w:r>
-        <w:rPr>
-          <w:rFonts w:ascii="Times New Roman" w:hAnsi="Times New Roman" w:cs="Times New Roman"/>
-          <w:sz w:val="20"/>
-          <w:szCs w:val="20"/>
+          <w:sz w:val="18"/>
+          <w:szCs w:val="18"/>
+        </w:rPr>
+      </w:pPr>
+      <w:r>
+        <w:rPr>
+          <w:rFonts w:ascii="Times New Roman" w:hAnsi="Times New Roman" w:cs="Times New Roman"/>
+          <w:sz w:val="18"/>
+          <w:szCs w:val="18"/>
         </w:rPr>
         <w:t>The administrator has the capability to update the personnel’s profile information. If there were sudden changes about it and/or if the finance department will have an update in the personnel’s profile like the additional or the deduction gross amount of one of the personnel or changing of ranks and units.</w:t>
       </w:r>
@@ -151,9 +144,8 @@
         <w:ind w:left="720"/>
         <w:jc w:val="both"/>
         <w:rPr>
-          <w:rFonts w:hint="eastAsia"/>
-          <w:sz w:val="20"/>
-          <w:szCs w:val="20"/>
+          <w:sz w:val="18"/>
+          <w:szCs w:val="18"/>
         </w:rPr>
       </w:pPr>
     </w:p>
@@ -166,16 +158,15 @@
         </w:numPr>
         <w:jc w:val="both"/>
         <w:rPr>
-          <w:rFonts w:hint="eastAsia"/>
-          <w:sz w:val="20"/>
-          <w:szCs w:val="20"/>
-        </w:rPr>
-      </w:pPr>
-      <w:r>
-        <w:rPr>
-          <w:rFonts w:ascii="Times New Roman" w:hAnsi="Times New Roman" w:cs="Times New Roman"/>
-          <w:sz w:val="20"/>
-          <w:szCs w:val="20"/>
+          <w:sz w:val="18"/>
+          <w:szCs w:val="18"/>
+        </w:rPr>
+      </w:pPr>
+      <w:r>
+        <w:rPr>
+          <w:rFonts w:ascii="Times New Roman" w:hAnsi="Times New Roman" w:cs="Times New Roman"/>
+          <w:sz w:val="18"/>
+          <w:szCs w:val="18"/>
         </w:rPr>
         <w:t>Create Payroll Record</w:t>
       </w:r>
@@ -189,16 +180,15 @@
         </w:numPr>
         <w:jc w:val="both"/>
         <w:rPr>
-          <w:rFonts w:hint="eastAsia"/>
-          <w:sz w:val="20"/>
-          <w:szCs w:val="20"/>
-        </w:rPr>
-      </w:pPr>
-      <w:r>
-        <w:rPr>
-          <w:rFonts w:ascii="Times New Roman" w:hAnsi="Times New Roman" w:cs="Times New Roman"/>
-          <w:sz w:val="20"/>
-          <w:szCs w:val="20"/>
+          <w:sz w:val="18"/>
+          <w:szCs w:val="18"/>
+        </w:rPr>
+      </w:pPr>
+      <w:r>
+        <w:rPr>
+          <w:rFonts w:ascii="Times New Roman" w:hAnsi="Times New Roman" w:cs="Times New Roman"/>
+          <w:sz w:val="18"/>
+          <w:szCs w:val="18"/>
         </w:rPr>
         <w:t>Every month, there is a new payroll record coming from the Payroll System Department Head. If that comes, the admin requests to the system to create automatically a payroll record.</w:t>
       </w:r>
@@ -206,9 +196,8 @@
     <w:p>
       <w:pPr>
         <w:rPr>
-          <w:rFonts w:hint="eastAsia"/>
-          <w:sz w:val="20"/>
-          <w:szCs w:val="20"/>
+          <w:sz w:val="18"/>
+          <w:szCs w:val="18"/>
         </w:rPr>
       </w:pPr>
     </w:p>
@@ -220,16 +209,15 @@
           <w:numId w:val="2"/>
         </w:numPr>
         <w:rPr>
-          <w:rFonts w:hint="eastAsia"/>
-          <w:sz w:val="20"/>
-          <w:szCs w:val="20"/>
-        </w:rPr>
-      </w:pPr>
-      <w:r>
-        <w:rPr>
-          <w:rFonts w:ascii="Times New Roman" w:hAnsi="Times New Roman" w:cs="Times New Roman"/>
-          <w:sz w:val="20"/>
-          <w:szCs w:val="20"/>
+          <w:sz w:val="18"/>
+          <w:szCs w:val="18"/>
+        </w:rPr>
+      </w:pPr>
+      <w:r>
+        <w:rPr>
+          <w:rFonts w:ascii="Times New Roman" w:hAnsi="Times New Roman" w:cs="Times New Roman"/>
+          <w:sz w:val="18"/>
+          <w:szCs w:val="18"/>
         </w:rPr>
         <w:t>Create Claim Record</w:t>
       </w:r>
@@ -243,16 +231,15 @@
         </w:numPr>
         <w:jc w:val="both"/>
         <w:rPr>
-          <w:rFonts w:hint="eastAsia"/>
-          <w:sz w:val="20"/>
-          <w:szCs w:val="20"/>
-        </w:rPr>
-      </w:pPr>
-      <w:r>
-        <w:rPr>
-          <w:rFonts w:ascii="Times New Roman" w:hAnsi="Times New Roman" w:cs="Times New Roman"/>
-          <w:sz w:val="20"/>
-          <w:szCs w:val="20"/>
+          <w:sz w:val="18"/>
+          <w:szCs w:val="18"/>
+        </w:rPr>
+      </w:pPr>
+      <w:r>
+        <w:rPr>
+          <w:rFonts w:ascii="Times New Roman" w:hAnsi="Times New Roman" w:cs="Times New Roman"/>
+          <w:sz w:val="18"/>
+          <w:szCs w:val="18"/>
         </w:rPr>
         <w:t>The admin of the system will add a claim to a certain personnel. The new claim will be included to the information and data of the personnel. The claim will be available for the personnel.</w:t>
       </w:r>
@@ -261,9 +248,8 @@
       <w:pPr>
         <w:ind w:left="720"/>
         <w:rPr>
-          <w:rFonts w:hint="eastAsia"/>
-          <w:sz w:val="20"/>
-          <w:szCs w:val="20"/>
+          <w:sz w:val="18"/>
+          <w:szCs w:val="18"/>
         </w:rPr>
       </w:pPr>
     </w:p>
@@ -275,16 +261,15 @@
           <w:numId w:val="2"/>
         </w:numPr>
         <w:rPr>
-          <w:rFonts w:hint="eastAsia"/>
-          <w:sz w:val="20"/>
-          <w:szCs w:val="20"/>
-        </w:rPr>
-      </w:pPr>
-      <w:r>
-        <w:rPr>
-          <w:rFonts w:ascii="Times New Roman" w:hAnsi="Times New Roman" w:cs="Times New Roman"/>
-          <w:sz w:val="20"/>
-          <w:szCs w:val="20"/>
+          <w:sz w:val="18"/>
+          <w:szCs w:val="18"/>
+        </w:rPr>
+      </w:pPr>
+      <w:r>
+        <w:rPr>
+          <w:rFonts w:ascii="Times New Roman" w:hAnsi="Times New Roman" w:cs="Times New Roman"/>
+          <w:sz w:val="18"/>
+          <w:szCs w:val="18"/>
         </w:rPr>
         <w:t>New Personnel Claim Amount</w:t>
       </w:r>
@@ -298,16 +283,15 @@
         </w:numPr>
         <w:jc w:val="both"/>
         <w:rPr>
-          <w:rFonts w:hint="eastAsia"/>
-          <w:sz w:val="20"/>
-          <w:szCs w:val="20"/>
-        </w:rPr>
-      </w:pPr>
-      <w:r>
-        <w:rPr>
-          <w:rFonts w:ascii="Times New Roman" w:hAnsi="Times New Roman" w:cs="Times New Roman"/>
-          <w:sz w:val="20"/>
-          <w:szCs w:val="20"/>
+          <w:sz w:val="18"/>
+          <w:szCs w:val="18"/>
+        </w:rPr>
+      </w:pPr>
+      <w:r>
+        <w:rPr>
+          <w:rFonts w:ascii="Times New Roman" w:hAnsi="Times New Roman" w:cs="Times New Roman"/>
+          <w:sz w:val="18"/>
+          <w:szCs w:val="18"/>
         </w:rPr>
         <w:t>If the admin wants to add amount to an existing claim of the personnel, the system will allow him/her to enter a value. The amount entered will be saved to the existing claim record of the personnel.</w:t>
       </w:r>
@@ -316,9 +300,8 @@
       <w:pPr>
         <w:ind w:left="720"/>
         <w:rPr>
-          <w:rFonts w:hint="eastAsia"/>
-          <w:sz w:val="20"/>
-          <w:szCs w:val="20"/>
+          <w:sz w:val="18"/>
+          <w:szCs w:val="18"/>
         </w:rPr>
       </w:pPr>
     </w:p>
@@ -330,16 +313,15 @@
           <w:numId w:val="2"/>
         </w:numPr>
         <w:rPr>
-          <w:rFonts w:hint="eastAsia"/>
-          <w:sz w:val="20"/>
-          <w:szCs w:val="20"/>
-        </w:rPr>
-      </w:pPr>
-      <w:r>
-        <w:rPr>
-          <w:rFonts w:ascii="Times New Roman" w:hAnsi="Times New Roman" w:cs="Times New Roman"/>
-          <w:sz w:val="20"/>
-          <w:szCs w:val="20"/>
+          <w:sz w:val="18"/>
+          <w:szCs w:val="18"/>
+        </w:rPr>
+      </w:pPr>
+      <w:r>
+        <w:rPr>
+          <w:rFonts w:ascii="Times New Roman" w:hAnsi="Times New Roman" w:cs="Times New Roman"/>
+          <w:sz w:val="18"/>
+          <w:szCs w:val="18"/>
         </w:rPr>
         <w:t>Update Claim Status</w:t>
       </w:r>
@@ -353,16 +335,15 @@
         </w:numPr>
         <w:jc w:val="both"/>
         <w:rPr>
-          <w:rFonts w:hint="eastAsia"/>
-          <w:sz w:val="20"/>
-          <w:szCs w:val="20"/>
-        </w:rPr>
-      </w:pPr>
-      <w:r>
-        <w:rPr>
-          <w:rFonts w:ascii="Times New Roman" w:hAnsi="Times New Roman" w:cs="Times New Roman"/>
-          <w:sz w:val="20"/>
-          <w:szCs w:val="20"/>
+          <w:sz w:val="18"/>
+          <w:szCs w:val="18"/>
+        </w:rPr>
+      </w:pPr>
+      <w:r>
+        <w:rPr>
+          <w:rFonts w:ascii="Times New Roman" w:hAnsi="Times New Roman" w:cs="Times New Roman"/>
+          <w:sz w:val="18"/>
+          <w:szCs w:val="18"/>
         </w:rPr>
         <w:t>An update for the claim of each personnel is requested by the admin, the system will allow the admin to update the department location of the claim or the status of the claim of each personnel. Each department will now be visible if the updated claim of the personnel entered is approved or not. This approval will now be accredited by the bank if all the departments approved the said claim.</w:t>
       </w:r>
@@ -370,9 +351,8 @@
     <w:p>
       <w:pPr>
         <w:rPr>
-          <w:rFonts w:hint="eastAsia"/>
-          <w:sz w:val="20"/>
-          <w:szCs w:val="20"/>
+          <w:sz w:val="18"/>
+          <w:szCs w:val="18"/>
         </w:rPr>
       </w:pPr>
     </w:p>
@@ -384,16 +364,15 @@
           <w:numId w:val="2"/>
         </w:numPr>
         <w:rPr>
-          <w:rFonts w:hint="eastAsia"/>
-          <w:sz w:val="20"/>
-          <w:szCs w:val="20"/>
-        </w:rPr>
-      </w:pPr>
-      <w:r>
-        <w:rPr>
-          <w:rFonts w:ascii="Times New Roman" w:hAnsi="Times New Roman" w:cs="Times New Roman"/>
-          <w:sz w:val="20"/>
-          <w:szCs w:val="20"/>
+          <w:sz w:val="18"/>
+          <w:szCs w:val="18"/>
+        </w:rPr>
+      </w:pPr>
+      <w:r>
+        <w:rPr>
+          <w:rFonts w:ascii="Times New Roman" w:hAnsi="Times New Roman" w:cs="Times New Roman"/>
+          <w:sz w:val="18"/>
+          <w:szCs w:val="18"/>
         </w:rPr>
         <w:t>Update Claim Status Date</w:t>
       </w:r>
@@ -407,16 +386,15 @@
         </w:numPr>
         <w:jc w:val="both"/>
         <w:rPr>
-          <w:rFonts w:hint="eastAsia"/>
-          <w:sz w:val="20"/>
-          <w:szCs w:val="20"/>
-        </w:rPr>
-      </w:pPr>
-      <w:r>
-        <w:rPr>
-          <w:rFonts w:ascii="Times New Roman" w:hAnsi="Times New Roman" w:cs="Times New Roman"/>
-          <w:sz w:val="20"/>
-          <w:szCs w:val="20"/>
+          <w:sz w:val="18"/>
+          <w:szCs w:val="18"/>
+        </w:rPr>
+      </w:pPr>
+      <w:r>
+        <w:rPr>
+          <w:rFonts w:ascii="Times New Roman" w:hAnsi="Times New Roman" w:cs="Times New Roman"/>
+          <w:sz w:val="18"/>
+          <w:szCs w:val="18"/>
         </w:rPr>
         <w:t>If there was a sudden change or need to edit the date of the claim status report, the admin will change the date of the claim status report.</w:t>
       </w:r>
@@ -425,9 +403,8 @@
       <w:pPr>
         <w:ind w:left="720"/>
         <w:rPr>
-          <w:rFonts w:hint="eastAsia"/>
-          <w:sz w:val="20"/>
-          <w:szCs w:val="20"/>
+          <w:sz w:val="18"/>
+          <w:szCs w:val="18"/>
         </w:rPr>
       </w:pPr>
     </w:p>
@@ -439,16 +416,15 @@
           <w:numId w:val="2"/>
         </w:numPr>
         <w:rPr>
-          <w:rFonts w:hint="eastAsia"/>
-          <w:sz w:val="20"/>
-          <w:szCs w:val="20"/>
-        </w:rPr>
-      </w:pPr>
-      <w:r>
-        <w:rPr>
-          <w:rFonts w:ascii="Times New Roman" w:hAnsi="Times New Roman" w:cs="Times New Roman"/>
-          <w:sz w:val="20"/>
-          <w:szCs w:val="20"/>
+          <w:sz w:val="18"/>
+          <w:szCs w:val="18"/>
+        </w:rPr>
+      </w:pPr>
+      <w:r>
+        <w:rPr>
+          <w:rFonts w:ascii="Times New Roman" w:hAnsi="Times New Roman" w:cs="Times New Roman"/>
+          <w:sz w:val="18"/>
+          <w:szCs w:val="18"/>
         </w:rPr>
         <w:t>Summary Report of the Financial Account</w:t>
       </w:r>
@@ -462,16 +438,15 @@
         </w:numPr>
         <w:jc w:val="both"/>
         <w:rPr>
-          <w:rFonts w:hint="eastAsia"/>
-          <w:sz w:val="20"/>
-          <w:szCs w:val="20"/>
-        </w:rPr>
-      </w:pPr>
-      <w:r>
-        <w:rPr>
-          <w:rFonts w:ascii="Times New Roman" w:hAnsi="Times New Roman" w:cs="Times New Roman"/>
-          <w:sz w:val="20"/>
-          <w:szCs w:val="20"/>
+          <w:sz w:val="18"/>
+          <w:szCs w:val="18"/>
+        </w:rPr>
+      </w:pPr>
+      <w:r>
+        <w:rPr>
+          <w:rFonts w:ascii="Times New Roman" w:hAnsi="Times New Roman" w:cs="Times New Roman"/>
+          <w:sz w:val="18"/>
+          <w:szCs w:val="18"/>
         </w:rPr>
         <w:t>The admin wants to summarize the whole financial summary the total net amount of each personnel because the admin will check if the whole summary report was updated correctly. The system will display the whole financial claim summary of each personnel.</w:t>
       </w:r>
@@ -480,9 +455,8 @@
       <w:pPr>
         <w:ind w:left="720"/>
         <w:rPr>
-          <w:rFonts w:hint="eastAsia"/>
-          <w:sz w:val="20"/>
-          <w:szCs w:val="20"/>
+          <w:sz w:val="18"/>
+          <w:szCs w:val="18"/>
         </w:rPr>
       </w:pPr>
     </w:p>
@@ -494,16 +468,15 @@
           <w:numId w:val="2"/>
         </w:numPr>
         <w:rPr>
-          <w:rFonts w:hint="eastAsia"/>
-          <w:sz w:val="20"/>
-          <w:szCs w:val="20"/>
-        </w:rPr>
-      </w:pPr>
-      <w:r>
-        <w:rPr>
-          <w:rFonts w:ascii="Times New Roman" w:hAnsi="Times New Roman" w:cs="Times New Roman"/>
-          <w:sz w:val="20"/>
-          <w:szCs w:val="20"/>
+          <w:sz w:val="18"/>
+          <w:szCs w:val="18"/>
+        </w:rPr>
+      </w:pPr>
+      <w:r>
+        <w:rPr>
+          <w:rFonts w:ascii="Times New Roman" w:hAnsi="Times New Roman" w:cs="Times New Roman"/>
+          <w:sz w:val="18"/>
+          <w:szCs w:val="18"/>
         </w:rPr>
         <w:t>Monitor Financial Claim Record Summary</w:t>
       </w:r>
@@ -516,16 +489,15 @@
           <w:numId w:val="3"/>
         </w:numPr>
         <w:rPr>
-          <w:rFonts w:hint="eastAsia"/>
-          <w:sz w:val="20"/>
-          <w:szCs w:val="20"/>
-        </w:rPr>
-      </w:pPr>
-      <w:r>
-        <w:rPr>
-          <w:rFonts w:ascii="Times New Roman" w:hAnsi="Times New Roman" w:cs="Times New Roman"/>
-          <w:sz w:val="20"/>
-          <w:szCs w:val="20"/>
+          <w:sz w:val="18"/>
+          <w:szCs w:val="18"/>
+        </w:rPr>
+      </w:pPr>
+      <w:r>
+        <w:rPr>
+          <w:rFonts w:ascii="Times New Roman" w:hAnsi="Times New Roman" w:cs="Times New Roman"/>
+          <w:sz w:val="18"/>
+          <w:szCs w:val="18"/>
         </w:rPr>
         <w:t>A personnel wants to view summary of his / her financial claim status. The personnel logs in to the system and the system will automatically search for the account of the personnel who is logged in at that moment. The system will display the financial claim record summary of the personnel.</w:t>
       </w:r>
@@ -533,9 +505,8 @@
     <w:p>
       <w:pPr>
         <w:rPr>
-          <w:rFonts w:hint="eastAsia"/>
-          <w:sz w:val="20"/>
-          <w:szCs w:val="20"/>
+          <w:sz w:val="18"/>
+          <w:szCs w:val="18"/>
         </w:rPr>
       </w:pPr>
     </w:p>
@@ -547,16 +518,15 @@
           <w:numId w:val="2"/>
         </w:numPr>
         <w:rPr>
-          <w:rFonts w:hint="eastAsia"/>
-          <w:sz w:val="20"/>
-          <w:szCs w:val="20"/>
-        </w:rPr>
-      </w:pPr>
-      <w:r>
-        <w:rPr>
-          <w:rFonts w:ascii="Times New Roman" w:hAnsi="Times New Roman" w:cs="Times New Roman"/>
-          <w:sz w:val="20"/>
-          <w:szCs w:val="20"/>
+          <w:sz w:val="18"/>
+          <w:szCs w:val="18"/>
+        </w:rPr>
+      </w:pPr>
+      <w:r>
+        <w:rPr>
+          <w:rFonts w:ascii="Times New Roman" w:hAnsi="Times New Roman" w:cs="Times New Roman"/>
+          <w:sz w:val="18"/>
+          <w:szCs w:val="18"/>
         </w:rPr>
         <w:t>View Financial Claim Status</w:t>
       </w:r>
@@ -569,27 +539,17 @@
           <w:numId w:val="3"/>
         </w:numPr>
         <w:rPr>
-          <w:rFonts w:hint="eastAsia"/>
-          <w:sz w:val="20"/>
-          <w:szCs w:val="20"/>
-        </w:rPr>
-      </w:pPr>
-      <w:r>
-        <w:rPr>
-          <w:rFonts w:ascii="Times New Roman" w:hAnsi="Times New Roman" w:cs="Times New Roman"/>
-          <w:sz w:val="20"/>
-          <w:szCs w:val="20"/>
-        </w:rPr>
-        <w:t xml:space="preserve">If the personnel request to view the claim status information. The system will display the request of the </w:t>
-      </w:r>
-      <w:r>
-        <w:rPr>
-          <w:rFonts w:ascii="Times New Roman" w:hAnsi="Times New Roman" w:cs="Times New Roman"/>
-          <w:sz w:val="20"/>
-          <w:szCs w:val="20"/>
-        </w:rPr>
-        <w:lastRenderedPageBreak/>
-        <w:t>personnel. He will now be able to view his status if it is approved or still processing.</w:t>
+          <w:sz w:val="18"/>
+          <w:szCs w:val="18"/>
+        </w:rPr>
+      </w:pPr>
+      <w:r>
+        <w:rPr>
+          <w:rFonts w:ascii="Times New Roman" w:hAnsi="Times New Roman" w:cs="Times New Roman"/>
+          <w:sz w:val="18"/>
+          <w:szCs w:val="18"/>
+        </w:rPr>
+        <w:t>If the personnel request to view the claim status information. The system will display the request of the personnel. He will now be able to view his status if it is approved or still processing.</w:t>
       </w:r>
     </w:p>
     <w:p>
@@ -600,14 +560,15 @@
           <w:szCs w:val="20"/>
         </w:rPr>
       </w:pPr>
-      <w:r>
+    </w:p>
+    <w:p>
+      <w:pPr>
         <w:rPr>
           <w:b/>
           <w:sz w:val="20"/>
           <w:szCs w:val="20"/>
         </w:rPr>
-        <w:t>Fully Dressed Use Cased</w:t>
-      </w:r>
+      </w:pPr>
     </w:p>
     <w:p>
       <w:pPr>
@@ -621,6 +582,7 @@
     <w:p>
       <w:pPr>
         <w:rPr>
+          <w:b/>
           <w:sz w:val="20"/>
           <w:szCs w:val="20"/>
         </w:rPr>
@@ -629,31 +591,33 @@
     <w:p>
       <w:pPr>
         <w:rPr>
-          <w:rFonts w:ascii="Times New Roman" w:hAnsi="Times New Roman" w:cs="Times New Roman"/>
+          <w:b/>
           <w:sz w:val="20"/>
           <w:szCs w:val="20"/>
         </w:rPr>
       </w:pPr>
       <w:r>
         <w:rPr>
+          <w:b/>
           <w:sz w:val="20"/>
           <w:szCs w:val="20"/>
         </w:rPr>
-        <w:t xml:space="preserve">4. </w:t>
-      </w:r>
-      <w:r>
-        <w:rPr>
-          <w:rFonts w:ascii="Times New Roman" w:hAnsi="Times New Roman" w:cs="Times New Roman"/>
+        <w:lastRenderedPageBreak/>
+        <w:t>Fully Dressed Use Cased</w:t>
+      </w:r>
+    </w:p>
+    <w:p>
+      <w:pPr>
+        <w:rPr>
+          <w:b/>
           <w:sz w:val="20"/>
           <w:szCs w:val="20"/>
         </w:rPr>
-        <w:t>Create Claim Record</w:t>
-      </w:r>
-    </w:p>
-    <w:p>
-      <w:pPr>
-        <w:rPr>
-          <w:rFonts w:ascii="Times New Roman" w:hAnsi="Times New Roman" w:cs="Times New Roman"/>
+      </w:pPr>
+    </w:p>
+    <w:p>
+      <w:pPr>
+        <w:rPr>
           <w:sz w:val="20"/>
           <w:szCs w:val="20"/>
         </w:rPr>
@@ -662,7 +626,39 @@
     <w:p>
       <w:pPr>
         <w:rPr>
-          <w:rFonts w:hint="eastAsia"/>
+          <w:rFonts w:ascii="Times New Roman" w:hAnsi="Times New Roman" w:cs="Times New Roman"/>
+          <w:sz w:val="20"/>
+          <w:szCs w:val="20"/>
+        </w:rPr>
+      </w:pPr>
+      <w:r>
+        <w:rPr>
+          <w:sz w:val="20"/>
+          <w:szCs w:val="20"/>
+        </w:rPr>
+        <w:t xml:space="preserve">4. </w:t>
+      </w:r>
+      <w:r>
+        <w:rPr>
+          <w:rFonts w:ascii="Times New Roman" w:hAnsi="Times New Roman" w:cs="Times New Roman"/>
+          <w:sz w:val="20"/>
+          <w:szCs w:val="20"/>
+        </w:rPr>
+        <w:t>Create Claim Record</w:t>
+      </w:r>
+    </w:p>
+    <w:p>
+      <w:pPr>
+        <w:rPr>
+          <w:rFonts w:ascii="Times New Roman" w:hAnsi="Times New Roman" w:cs="Times New Roman"/>
+          <w:sz w:val="20"/>
+          <w:szCs w:val="20"/>
+        </w:rPr>
+      </w:pPr>
+    </w:p>
+    <w:p>
+      <w:pPr>
+        <w:rPr>
           <w:i/>
         </w:rPr>
       </w:pPr>
@@ -677,7 +673,6 @@
     <w:p>
       <w:pPr>
         <w:rPr>
-          <w:rFonts w:hint="eastAsia"/>
           <w:i/>
         </w:rPr>
       </w:pPr>
@@ -716,14 +711,7 @@
           <w:rFonts w:ascii="Times New Roman" w:hAnsi="Times New Roman" w:cs="Times New Roman"/>
           <w:i/>
         </w:rPr>
-        <w:t>Personnel</w:t>
-      </w:r>
-      <w:r>
-        <w:rPr>
-          <w:rFonts w:ascii="Times New Roman" w:hAnsi="Times New Roman" w:cs="Times New Roman"/>
-          <w:i/>
-        </w:rPr>
-        <w:t xml:space="preserve">: </w:t>
+        <w:t xml:space="preserve">Personnel: </w:t>
       </w:r>
       <w:r>
         <w:rPr>
@@ -777,7 +765,6 @@
           <w:p>
             <w:pPr>
               <w:rPr>
-                <w:rFonts w:hint="eastAsia"/>
                 <w:i/>
               </w:rPr>
             </w:pPr>
@@ -786,25 +773,17 @@
                 <w:rFonts w:ascii="JPCS Engineering Font" w:hAnsi="JPCS Engineering Font"/>
                 <w:b/>
               </w:rPr>
-              <w:t xml:space="preserve">                     </w:t>
-            </w:r>
-            <w:r>
-              <w:rPr>
-                <w:rFonts w:ascii="JPCS Engineering Font" w:hAnsi="JPCS Engineering Font"/>
-                <w:b/>
-              </w:rPr>
-              <w:t>Actor Intention</w:t>
-            </w:r>
-          </w:p>
-        </w:tc>
-        <w:tc>
-          <w:tcPr>
-            <w:tcW w:w="4788" w:type="dxa"/>
-          </w:tcPr>
-          <w:p>
-            <w:pPr>
-              <w:rPr>
-                <w:rFonts w:hint="eastAsia"/>
+              <w:t xml:space="preserve">                     Actor Intention</w:t>
+            </w:r>
+          </w:p>
+        </w:tc>
+        <w:tc>
+          <w:tcPr>
+            <w:tcW w:w="4788" w:type="dxa"/>
+          </w:tcPr>
+          <w:p>
+            <w:pPr>
+              <w:rPr>
                 <w:i/>
               </w:rPr>
             </w:pPr>
@@ -835,7 +814,6 @@
           <w:p>
             <w:pPr>
               <w:rPr>
-                <w:rFonts w:hint="eastAsia"/>
                 <w:i/>
               </w:rPr>
             </w:pPr>
@@ -854,7 +832,6 @@
           <w:p>
             <w:pPr>
               <w:rPr>
-                <w:rFonts w:hint="eastAsia"/>
                 <w:i/>
               </w:rPr>
             </w:pPr>
@@ -872,20 +849,18 @@
           <w:p>
             <w:pPr>
               <w:rPr>
-                <w:rFonts w:hint="eastAsia"/>
-                <w:i/>
-              </w:rPr>
-            </w:pPr>
-          </w:p>
-        </w:tc>
-        <w:tc>
-          <w:tcPr>
-            <w:tcW w:w="4788" w:type="dxa"/>
-          </w:tcPr>
-          <w:p>
-            <w:pPr>
-              <w:rPr>
-                <w:rFonts w:hint="eastAsia"/>
+                <w:i/>
+              </w:rPr>
+            </w:pPr>
+          </w:p>
+        </w:tc>
+        <w:tc>
+          <w:tcPr>
+            <w:tcW w:w="4788" w:type="dxa"/>
+          </w:tcPr>
+          <w:p>
+            <w:pPr>
+              <w:rPr>
                 <w:i/>
               </w:rPr>
             </w:pPr>
@@ -909,7 +884,6 @@
           <w:p>
             <w:pPr>
               <w:rPr>
-                <w:rFonts w:hint="eastAsia"/>
                 <w:i/>
               </w:rPr>
             </w:pPr>
@@ -928,7 +902,6 @@
           <w:p>
             <w:pPr>
               <w:rPr>
-                <w:rFonts w:hint="eastAsia"/>
                 <w:i/>
               </w:rPr>
             </w:pPr>
@@ -976,7 +949,6 @@
           <w:p>
             <w:pPr>
               <w:rPr>
-                <w:rFonts w:hint="eastAsia"/>
                 <w:i/>
               </w:rPr>
             </w:pPr>
@@ -1012,7 +984,6 @@
           <w:p>
             <w:pPr>
               <w:rPr>
-                <w:rFonts w:hint="eastAsia"/>
                 <w:i/>
               </w:rPr>
             </w:pPr>
@@ -1049,13 +1020,7 @@
               <w:rPr>
                 <w:i/>
               </w:rPr>
-              <w:t>6</w:t>
-            </w:r>
-            <w:r>
-              <w:rPr>
-                <w:i/>
-              </w:rPr>
-              <w:t>. Admin “Clicks Transactions”</w:t>
+              <w:t>6. Admin “Clicks Transactions”</w:t>
             </w:r>
           </w:p>
         </w:tc>
@@ -1348,7 +1313,6 @@
     <w:p>
       <w:pPr>
         <w:rPr>
-          <w:rFonts w:hint="eastAsia"/>
           <w:i/>
         </w:rPr>
       </w:pPr>
@@ -1356,7 +1320,6 @@
     <w:p>
       <w:pPr>
         <w:rPr>
-          <w:rFonts w:hint="eastAsia"/>
           <w:i/>
         </w:rPr>
       </w:pPr>
@@ -1368,172 +1331,6 @@
           <w:szCs w:val="20"/>
         </w:rPr>
       </w:pPr>
-    </w:p>
-    <w:p>
-      <w:pPr>
-        <w:rPr>
-          <w:rFonts w:ascii="Times" w:hAnsi="Times"/>
-          <w:szCs w:val="20"/>
-        </w:rPr>
-      </w:pPr>
-    </w:p>
-    <w:p>
-      <w:pPr>
-        <w:rPr>
-          <w:rFonts w:ascii="Times" w:hAnsi="Times"/>
-          <w:szCs w:val="20"/>
-        </w:rPr>
-      </w:pPr>
-    </w:p>
-    <w:p>
-      <w:pPr>
-        <w:rPr>
-          <w:rFonts w:ascii="Times" w:hAnsi="Times"/>
-          <w:szCs w:val="20"/>
-        </w:rPr>
-      </w:pPr>
-    </w:p>
-    <w:p>
-      <w:pPr>
-        <w:rPr>
-          <w:rFonts w:ascii="Times" w:hAnsi="Times"/>
-          <w:szCs w:val="20"/>
-        </w:rPr>
-      </w:pPr>
-    </w:p>
-    <w:p>
-      <w:pPr>
-        <w:rPr>
-          <w:rFonts w:ascii="Times" w:hAnsi="Times"/>
-          <w:szCs w:val="20"/>
-        </w:rPr>
-      </w:pPr>
-    </w:p>
-    <w:p>
-      <w:pPr>
-        <w:rPr>
-          <w:rFonts w:ascii="Times" w:hAnsi="Times"/>
-          <w:szCs w:val="20"/>
-        </w:rPr>
-      </w:pPr>
-    </w:p>
-    <w:p>
-      <w:pPr>
-        <w:rPr>
-          <w:rFonts w:ascii="Times" w:hAnsi="Times"/>
-          <w:szCs w:val="20"/>
-        </w:rPr>
-      </w:pPr>
-    </w:p>
-    <w:p>
-      <w:pPr>
-        <w:rPr>
-          <w:rFonts w:ascii="Times New Roman" w:hAnsi="Times New Roman" w:cs="Times New Roman"/>
-        </w:rPr>
-      </w:pPr>
-      <w:r>
-        <w:rPr>
-          <w:rFonts w:ascii="Times" w:hAnsi="Times"/>
-          <w:szCs w:val="20"/>
-        </w:rPr>
-        <w:lastRenderedPageBreak/>
-        <w:t xml:space="preserve">7. </w:t>
-      </w:r>
-      <w:r>
-        <w:rPr>
-          <w:rFonts w:ascii="Times New Roman" w:hAnsi="Times New Roman" w:cs="Times New Roman"/>
-        </w:rPr>
-        <w:t>Update Claim Status Date</w:t>
-      </w:r>
-    </w:p>
-    <w:p>
-      <w:pPr>
-        <w:rPr>
-          <w:rFonts w:hint="eastAsia"/>
-        </w:rPr>
-      </w:pPr>
-    </w:p>
-    <w:p>
-      <w:pPr>
-        <w:rPr>
-          <w:rFonts w:hint="eastAsia"/>
-          <w:i/>
-        </w:rPr>
-      </w:pPr>
-      <w:r>
-        <w:rPr>
-          <w:rFonts w:ascii="Times New Roman" w:hAnsi="Times New Roman" w:cs="Times New Roman"/>
-          <w:i/>
-        </w:rPr>
-        <w:t>Primary Actor: Admin</w:t>
-      </w:r>
-    </w:p>
-    <w:p>
-      <w:pPr>
-        <w:rPr>
-          <w:rFonts w:hint="eastAsia"/>
-          <w:i/>
-        </w:rPr>
-      </w:pPr>
-      <w:r>
-        <w:rPr>
-          <w:rFonts w:ascii="Times New Roman" w:hAnsi="Times New Roman" w:cs="Times New Roman"/>
-          <w:i/>
-        </w:rPr>
-        <w:t>Stakeholders and Interest:</w:t>
-      </w:r>
-    </w:p>
-    <w:p>
-      <w:pPr>
-        <w:rPr>
-          <w:rFonts w:ascii="Times New Roman" w:hAnsi="Times New Roman" w:cs="Times New Roman"/>
-          <w:i/>
-        </w:rPr>
-      </w:pPr>
-      <w:r>
-        <w:rPr>
-          <w:rFonts w:ascii="Times New Roman" w:hAnsi="Times New Roman" w:cs="Times New Roman"/>
-          <w:i/>
-        </w:rPr>
-        <w:t xml:space="preserve">Admin: </w:t>
-      </w:r>
-    </w:p>
-    <w:p>
-      <w:pPr>
-        <w:rPr>
-          <w:rFonts w:ascii="Times New Roman" w:hAnsi="Times New Roman" w:cs="Times New Roman"/>
-          <w:i/>
-        </w:rPr>
-      </w:pPr>
-      <w:r>
-        <w:rPr>
-          <w:rFonts w:ascii="Times New Roman" w:hAnsi="Times New Roman" w:cs="Times New Roman"/>
-          <w:i/>
-        </w:rPr>
-        <w:t xml:space="preserve">Personnel: </w:t>
-      </w:r>
-      <w:r>
-        <w:rPr>
-          <w:rFonts w:ascii="Times New Roman" w:hAnsi="Times New Roman" w:cs="Times New Roman"/>
-          <w:i/>
-        </w:rPr>
-        <w:t xml:space="preserve">Wants to edit the date of the claim status report </w:t>
-      </w:r>
-      <w:r>
-        <w:rPr>
-          <w:rFonts w:ascii="Times New Roman" w:hAnsi="Times New Roman" w:cs="Times New Roman"/>
-          <w:i/>
-        </w:rPr>
-        <w:br/>
-        <w:t xml:space="preserve">Company: </w:t>
-      </w:r>
-      <w:r>
-        <w:rPr>
-          <w:rFonts w:ascii="Times New Roman" w:hAnsi="Times New Roman" w:cs="Times New Roman"/>
-          <w:i/>
-        </w:rPr>
-        <w:t>Wants an accurate record of data</w:t>
-      </w:r>
     </w:p>
     <w:tbl>
       <w:tblPr>
@@ -1553,6 +1350,350 @@
           <w:p>
             <w:pPr>
               <w:rPr>
+                <w:rFonts w:ascii="Times" w:hAnsi="Times"/>
+                <w:b/>
+                <w:szCs w:val="20"/>
+              </w:rPr>
+            </w:pPr>
+            <w:r>
+              <w:rPr>
+                <w:rFonts w:ascii="Times" w:hAnsi="Times"/>
+                <w:b/>
+                <w:szCs w:val="20"/>
+              </w:rPr>
+              <w:t>Pre-conditions:</w:t>
+            </w:r>
+          </w:p>
+        </w:tc>
+        <w:tc>
+          <w:tcPr>
+            <w:tcW w:w="4788" w:type="dxa"/>
+          </w:tcPr>
+          <w:p>
+            <w:pPr>
+              <w:rPr>
+                <w:rFonts w:ascii="Times" w:hAnsi="Times"/>
+                <w:szCs w:val="20"/>
+              </w:rPr>
+            </w:pPr>
+            <w:r>
+              <w:rPr>
+                <w:rFonts w:ascii="Times" w:hAnsi="Times"/>
+                <w:szCs w:val="20"/>
+              </w:rPr>
+              <w:t>Admin must login in the paf-fcms claiming sytem</w:t>
+            </w:r>
+          </w:p>
+          <w:p>
+            <w:pPr>
+              <w:rPr>
+                <w:rFonts w:ascii="Times" w:hAnsi="Times"/>
+                <w:szCs w:val="20"/>
+              </w:rPr>
+            </w:pPr>
+            <w:r>
+              <w:rPr>
+                <w:rFonts w:ascii="Times" w:hAnsi="Times"/>
+                <w:szCs w:val="20"/>
+              </w:rPr>
+              <w:t>User is logged in as admin</w:t>
+            </w:r>
+          </w:p>
+        </w:tc>
+      </w:tr>
+      <w:tr>
+        <w:tc>
+          <w:tcPr>
+            <w:tcW w:w="4788" w:type="dxa"/>
+          </w:tcPr>
+          <w:p>
+            <w:pPr>
+              <w:rPr>
+                <w:rFonts w:ascii="Times" w:hAnsi="Times"/>
+                <w:b/>
+                <w:szCs w:val="20"/>
+              </w:rPr>
+            </w:pPr>
+            <w:r>
+              <w:rPr>
+                <w:rFonts w:ascii="Times" w:hAnsi="Times"/>
+                <w:b/>
+                <w:szCs w:val="20"/>
+              </w:rPr>
+              <w:t>Post  condition:</w:t>
+            </w:r>
+          </w:p>
+        </w:tc>
+        <w:tc>
+          <w:tcPr>
+            <w:tcW w:w="4788" w:type="dxa"/>
+          </w:tcPr>
+          <w:p>
+            <w:pPr>
+              <w:rPr>
+                <w:rFonts w:ascii="Times" w:hAnsi="Times"/>
+                <w:szCs w:val="20"/>
+              </w:rPr>
+            </w:pPr>
+            <w:r>
+              <w:rPr>
+                <w:rFonts w:ascii="Times" w:hAnsi="Times"/>
+                <w:szCs w:val="20"/>
+              </w:rPr>
+              <w:t>User must add new claim of the personnel</w:t>
+            </w:r>
+          </w:p>
+          <w:p>
+            <w:pPr>
+              <w:rPr>
+                <w:rFonts w:ascii="Times" w:hAnsi="Times"/>
+                <w:szCs w:val="20"/>
+              </w:rPr>
+            </w:pPr>
+            <w:r>
+              <w:rPr>
+                <w:rFonts w:ascii="Times" w:hAnsi="Times"/>
+                <w:szCs w:val="20"/>
+              </w:rPr>
+              <w:t xml:space="preserve">User must update selected files </w:t>
+            </w:r>
+          </w:p>
+        </w:tc>
+      </w:tr>
+      <w:tr>
+        <w:tc>
+          <w:tcPr>
+            <w:tcW w:w="4788" w:type="dxa"/>
+          </w:tcPr>
+          <w:p>
+            <w:pPr>
+              <w:rPr>
+                <w:rFonts w:ascii="Times" w:hAnsi="Times"/>
+                <w:b/>
+                <w:szCs w:val="20"/>
+              </w:rPr>
+            </w:pPr>
+            <w:r>
+              <w:rPr>
+                <w:rFonts w:ascii="Times" w:hAnsi="Times"/>
+                <w:b/>
+                <w:szCs w:val="20"/>
+              </w:rPr>
+              <w:t>Special Requirements:</w:t>
+            </w:r>
+          </w:p>
+        </w:tc>
+        <w:tc>
+          <w:tcPr>
+            <w:tcW w:w="4788" w:type="dxa"/>
+          </w:tcPr>
+          <w:p>
+            <w:pPr>
+              <w:rPr>
+                <w:rFonts w:ascii="Times" w:hAnsi="Times"/>
+                <w:szCs w:val="20"/>
+              </w:rPr>
+            </w:pPr>
+            <w:r>
+              <w:rPr>
+                <w:rFonts w:ascii="Times" w:hAnsi="Times"/>
+                <w:szCs w:val="20"/>
+              </w:rPr>
+              <w:t xml:space="preserve">Fields required transaction number, payroll, employee, status. </w:t>
+            </w:r>
+          </w:p>
+          <w:p>
+            <w:pPr>
+              <w:rPr>
+                <w:rFonts w:ascii="Times" w:hAnsi="Times"/>
+                <w:szCs w:val="20"/>
+              </w:rPr>
+            </w:pPr>
+            <w:r>
+              <w:rPr>
+                <w:rFonts w:ascii="Times" w:hAnsi="Times"/>
+                <w:szCs w:val="20"/>
+              </w:rPr>
+              <w:t>None admin cannot add new claim</w:t>
+            </w:r>
+            <w:r>
+              <w:rPr>
+                <w:rFonts w:ascii="Times" w:hAnsi="Times"/>
+                <w:szCs w:val="20"/>
+              </w:rPr>
+              <w:t>.</w:t>
+            </w:r>
+          </w:p>
+        </w:tc>
+      </w:tr>
+    </w:tbl>
+    <w:p>
+      <w:pPr>
+        <w:rPr>
+          <w:rFonts w:ascii="Times" w:hAnsi="Times"/>
+          <w:szCs w:val="20"/>
+        </w:rPr>
+      </w:pPr>
+    </w:p>
+    <w:p>
+      <w:pPr>
+        <w:rPr>
+          <w:rFonts w:ascii="Times" w:hAnsi="Times"/>
+          <w:szCs w:val="20"/>
+        </w:rPr>
+      </w:pPr>
+    </w:p>
+    <w:p>
+      <w:pPr>
+        <w:rPr>
+          <w:rFonts w:ascii="Times" w:hAnsi="Times"/>
+          <w:szCs w:val="20"/>
+        </w:rPr>
+      </w:pPr>
+    </w:p>
+    <w:p>
+      <w:pPr>
+        <w:rPr>
+          <w:rFonts w:ascii="Times" w:hAnsi="Times"/>
+          <w:szCs w:val="20"/>
+        </w:rPr>
+      </w:pPr>
+    </w:p>
+    <w:p>
+      <w:pPr>
+        <w:rPr>
+          <w:rFonts w:ascii="Times" w:hAnsi="Times"/>
+          <w:szCs w:val="20"/>
+        </w:rPr>
+      </w:pPr>
+    </w:p>
+    <w:p>
+      <w:pPr>
+        <w:rPr>
+          <w:rFonts w:ascii="Times" w:hAnsi="Times"/>
+          <w:szCs w:val="20"/>
+        </w:rPr>
+      </w:pPr>
+    </w:p>
+    <w:p>
+      <w:pPr>
+        <w:rPr>
+          <w:rFonts w:ascii="Times New Roman" w:hAnsi="Times New Roman" w:cs="Times New Roman"/>
+        </w:rPr>
+      </w:pPr>
+      <w:r>
+        <w:rPr>
+          <w:rFonts w:ascii="Times" w:hAnsi="Times"/>
+          <w:szCs w:val="20"/>
+        </w:rPr>
+        <w:t xml:space="preserve">7. </w:t>
+      </w:r>
+      <w:r>
+        <w:rPr>
+          <w:rFonts w:ascii="Times New Roman" w:hAnsi="Times New Roman" w:cs="Times New Roman"/>
+        </w:rPr>
+        <w:t>Update Claim Status Date</w:t>
+      </w:r>
+    </w:p>
+    <w:p/>
+    <w:p>
+      <w:pPr>
+        <w:rPr>
+          <w:i/>
+        </w:rPr>
+      </w:pPr>
+      <w:r>
+        <w:rPr>
+          <w:rFonts w:ascii="Times New Roman" w:hAnsi="Times New Roman" w:cs="Times New Roman"/>
+          <w:i/>
+        </w:rPr>
+        <w:t>Primary Actor: Admin</w:t>
+      </w:r>
+    </w:p>
+    <w:p>
+      <w:pPr>
+        <w:rPr>
+          <w:i/>
+        </w:rPr>
+      </w:pPr>
+      <w:r>
+        <w:rPr>
+          <w:rFonts w:ascii="Times New Roman" w:hAnsi="Times New Roman" w:cs="Times New Roman"/>
+          <w:i/>
+        </w:rPr>
+        <w:t>Stakeholders and Interest:</w:t>
+      </w:r>
+    </w:p>
+    <w:p>
+      <w:pPr>
+        <w:rPr>
+          <w:rFonts w:ascii="Times New Roman" w:hAnsi="Times New Roman" w:cs="Times New Roman"/>
+          <w:i/>
+        </w:rPr>
+      </w:pPr>
+      <w:r>
+        <w:rPr>
+          <w:rFonts w:ascii="Times New Roman" w:hAnsi="Times New Roman" w:cs="Times New Roman"/>
+          <w:i/>
+        </w:rPr>
+        <w:t xml:space="preserve">Admin: </w:t>
+      </w:r>
+    </w:p>
+    <w:p>
+      <w:pPr>
+        <w:rPr>
+          <w:rFonts w:ascii="Times New Roman" w:hAnsi="Times New Roman" w:cs="Times New Roman"/>
+          <w:i/>
+        </w:rPr>
+      </w:pPr>
+      <w:r>
+        <w:rPr>
+          <w:rFonts w:ascii="Times New Roman" w:hAnsi="Times New Roman" w:cs="Times New Roman"/>
+          <w:i/>
+        </w:rPr>
+        <w:t xml:space="preserve">Personnel: </w:t>
+      </w:r>
+      <w:r>
+        <w:rPr>
+          <w:rFonts w:ascii="Times New Roman" w:hAnsi="Times New Roman" w:cs="Times New Roman"/>
+          <w:i/>
+        </w:rPr>
+        <w:t xml:space="preserve">Wants to edit the date of the claim status report </w:t>
+      </w:r>
+      <w:r>
+        <w:rPr>
+          <w:rFonts w:ascii="Times New Roman" w:hAnsi="Times New Roman" w:cs="Times New Roman"/>
+          <w:i/>
+        </w:rPr>
+        <w:br/>
+        <w:t xml:space="preserve">Company: </w:t>
+      </w:r>
+      <w:r>
+        <w:rPr>
+          <w:rFonts w:ascii="Times New Roman" w:hAnsi="Times New Roman" w:cs="Times New Roman"/>
+          <w:i/>
+        </w:rPr>
+        <w:t>Wants an accurate record of data</w:t>
+      </w:r>
+    </w:p>
+    <w:tbl>
+      <w:tblPr>
+        <w:tblStyle w:val="TableGrid"/>
+        <w:tblW w:w="0" w:type="auto"/>
+        <w:tblLook w:val="04A0" w:firstRow="1" w:lastRow="0" w:firstColumn="1" w:lastColumn="0" w:noHBand="0" w:noVBand="1"/>
+      </w:tblPr>
+      <w:tblGrid>
+        <w:gridCol w:w="4788"/>
+        <w:gridCol w:w="4788"/>
+      </w:tblGrid>
+      <w:tr>
+        <w:tc>
+          <w:tcPr>
+            <w:tcW w:w="4788" w:type="dxa"/>
+          </w:tcPr>
+          <w:p>
+            <w:pPr>
+              <w:rPr>
                 <w:rFonts w:ascii="Times New Roman" w:hAnsi="Times New Roman" w:cs="Times New Roman"/>
                 <w:i/>
               </w:rPr>
@@ -1989,36 +2130,228 @@
               </w:rPr>
               <w:t>11.System will saves new date of the claim to certain personnel</w:t>
             </w:r>
+          </w:p>
+        </w:tc>
+      </w:tr>
+    </w:tbl>
+    <w:p>
+      <w:pPr>
+        <w:rPr>
+          <w:rFonts w:ascii="Times New Roman" w:hAnsi="Times New Roman" w:cs="Times New Roman"/>
+        </w:rPr>
+      </w:pPr>
+    </w:p>
+    <w:p>
+      <w:pPr>
+        <w:rPr>
+          <w:rFonts w:ascii="Times New Roman" w:hAnsi="Times New Roman" w:cs="Times New Roman"/>
+          <w:i/>
+        </w:rPr>
+      </w:pPr>
+    </w:p>
+    <w:tbl>
+      <w:tblPr>
+        <w:tblStyle w:val="TableGrid"/>
+        <w:tblW w:w="0" w:type="auto"/>
+        <w:tblLook w:val="04A0" w:firstRow="1" w:lastRow="0" w:firstColumn="1" w:lastColumn="0" w:noHBand="0" w:noVBand="1"/>
+      </w:tblPr>
+      <w:tblGrid>
+        <w:gridCol w:w="4788"/>
+        <w:gridCol w:w="4788"/>
+      </w:tblGrid>
+      <w:tr>
+        <w:tc>
+          <w:tcPr>
+            <w:tcW w:w="4788" w:type="dxa"/>
+          </w:tcPr>
+          <w:p>
+            <w:pPr>
+              <w:rPr>
+                <w:rFonts w:ascii="Times New Roman" w:hAnsi="Times New Roman" w:cs="Times New Roman"/>
+                <w:b/>
+              </w:rPr>
+            </w:pPr>
+            <w:r>
+              <w:rPr>
+                <w:rFonts w:ascii="Times New Roman" w:hAnsi="Times New Roman" w:cs="Times New Roman"/>
+                <w:b/>
+              </w:rPr>
+              <w:t>Pre-condition:</w:t>
+            </w:r>
+          </w:p>
+        </w:tc>
+        <w:tc>
+          <w:tcPr>
+            <w:tcW w:w="4788" w:type="dxa"/>
+          </w:tcPr>
+          <w:p>
+            <w:pPr>
+              <w:rPr>
+                <w:rFonts w:ascii="Times" w:hAnsi="Times"/>
+                <w:szCs w:val="20"/>
+              </w:rPr>
+            </w:pPr>
+            <w:r>
+              <w:rPr>
+                <w:rFonts w:ascii="Times" w:hAnsi="Times"/>
+                <w:szCs w:val="20"/>
+              </w:rPr>
+              <w:t>Admin must login in the paf-fcms claiming sy</w:t>
+            </w:r>
+            <w:r>
+              <w:rPr>
+                <w:rFonts w:ascii="Times" w:hAnsi="Times"/>
+                <w:szCs w:val="20"/>
+              </w:rPr>
+              <w:t>s</w:t>
+            </w:r>
+            <w:r>
+              <w:rPr>
+                <w:rFonts w:ascii="Times" w:hAnsi="Times"/>
+                <w:szCs w:val="20"/>
+              </w:rPr>
+              <w:t>tem</w:t>
+            </w:r>
+          </w:p>
+          <w:p>
+            <w:pPr>
+              <w:rPr>
+                <w:rFonts w:ascii="Times New Roman" w:hAnsi="Times New Roman" w:cs="Times New Roman"/>
+              </w:rPr>
+            </w:pPr>
+            <w:r>
+              <w:rPr>
+                <w:rFonts w:ascii="Times New Roman" w:hAnsi="Times New Roman" w:cs="Times New Roman"/>
+              </w:rPr>
+              <w:t xml:space="preserve">User is logged in as admin </w:t>
+            </w:r>
+          </w:p>
+        </w:tc>
+      </w:tr>
+      <w:tr>
+        <w:tc>
+          <w:tcPr>
+            <w:tcW w:w="4788" w:type="dxa"/>
+          </w:tcPr>
+          <w:p>
+            <w:pPr>
+              <w:rPr>
+                <w:rFonts w:ascii="Times New Roman" w:hAnsi="Times New Roman" w:cs="Times New Roman"/>
+                <w:b/>
+              </w:rPr>
+            </w:pPr>
+            <w:r>
+              <w:rPr>
+                <w:rFonts w:ascii="Times New Roman" w:hAnsi="Times New Roman" w:cs="Times New Roman"/>
+                <w:b/>
+              </w:rPr>
+              <w:t>Post condition:</w:t>
+            </w:r>
+          </w:p>
+        </w:tc>
+        <w:tc>
+          <w:tcPr>
+            <w:tcW w:w="4788" w:type="dxa"/>
+          </w:tcPr>
+          <w:p>
+            <w:pPr>
+              <w:rPr>
+                <w:rFonts w:ascii="Times New Roman" w:hAnsi="Times New Roman" w:cs="Times New Roman"/>
+              </w:rPr>
+            </w:pPr>
+            <w:r>
+              <w:rPr>
+                <w:rFonts w:ascii="Times New Roman" w:hAnsi="Times New Roman" w:cs="Times New Roman"/>
+              </w:rPr>
+              <w:t>User must edit the date of the claim of the status report</w:t>
+            </w:r>
+          </w:p>
+          <w:p>
+            <w:pPr>
+              <w:rPr>
+                <w:rFonts w:ascii="Times New Roman" w:hAnsi="Times New Roman" w:cs="Times New Roman"/>
+              </w:rPr>
+            </w:pPr>
+            <w:r>
+              <w:rPr>
+                <w:rFonts w:ascii="Times New Roman" w:hAnsi="Times New Roman" w:cs="Times New Roman"/>
+              </w:rPr>
+              <w:t>User updates selected files</w:t>
+            </w:r>
+          </w:p>
+        </w:tc>
+      </w:tr>
+      <w:tr>
+        <w:tc>
+          <w:tcPr>
+            <w:tcW w:w="4788" w:type="dxa"/>
+          </w:tcPr>
+          <w:p>
+            <w:pPr>
+              <w:rPr>
+                <w:rFonts w:ascii="Times New Roman" w:hAnsi="Times New Roman" w:cs="Times New Roman"/>
+                <w:b/>
+              </w:rPr>
+            </w:pPr>
+            <w:r>
+              <w:rPr>
+                <w:rFonts w:ascii="Times New Roman" w:hAnsi="Times New Roman" w:cs="Times New Roman"/>
+                <w:b/>
+              </w:rPr>
+              <w:t>Special Requirements:</w:t>
+            </w:r>
+          </w:p>
+        </w:tc>
+        <w:tc>
+          <w:tcPr>
+            <w:tcW w:w="4788" w:type="dxa"/>
+          </w:tcPr>
+          <w:p>
+            <w:pPr>
+              <w:rPr>
+                <w:rFonts w:ascii="Times" w:hAnsi="Times"/>
+                <w:szCs w:val="20"/>
+              </w:rPr>
+            </w:pPr>
+            <w:r>
+              <w:rPr>
+                <w:rFonts w:ascii="Times" w:hAnsi="Times"/>
+                <w:szCs w:val="20"/>
+              </w:rPr>
+              <w:t xml:space="preserve">Fields required transaction number, payroll, employee, status. </w:t>
+            </w:r>
+          </w:p>
+          <w:p>
+            <w:pPr>
+              <w:rPr>
+                <w:rFonts w:ascii="Times New Roman" w:hAnsi="Times New Roman" w:cs="Times New Roman"/>
+              </w:rPr>
+            </w:pPr>
+            <w:r>
+              <w:rPr>
+                <w:rFonts w:ascii="Times New Roman" w:hAnsi="Times New Roman" w:cs="Times New Roman"/>
+              </w:rPr>
+              <w:t>None admin cannot edit the claim status date.</w:t>
+            </w:r>
+          </w:p>
+          <w:p>
+            <w:pPr>
+              <w:rPr>
+                <w:rFonts w:ascii="Times New Roman" w:hAnsi="Times New Roman" w:cs="Times New Roman"/>
+              </w:rPr>
+            </w:pPr>
+            <w:r>
+              <w:rPr>
+                <w:rFonts w:ascii="Times New Roman" w:hAnsi="Times New Roman" w:cs="Times New Roman"/>
+              </w:rPr>
+              <w:t>Fields should have contents.</w:t>
+            </w:r>
             <w:bookmarkStart w:id="0" w:name="_GoBack"/>
             <w:bookmarkEnd w:id="0"/>
           </w:p>
         </w:tc>
       </w:tr>
     </w:tbl>
-    <w:p>
-      <w:pPr>
-        <w:rPr>
-          <w:rFonts w:ascii="Times New Roman" w:hAnsi="Times New Roman" w:cs="Times New Roman"/>
-          <w:i/>
-        </w:rPr>
-      </w:pPr>
-    </w:p>
-    <w:p>
-      <w:pPr>
-        <w:rPr>
-          <w:rFonts w:ascii="Times New Roman" w:hAnsi="Times New Roman" w:cs="Times New Roman"/>
-          <w:i/>
-        </w:rPr>
-      </w:pPr>
-    </w:p>
-    <w:p>
-      <w:pPr>
-        <w:rPr>
-          <w:rFonts w:ascii="Times New Roman" w:hAnsi="Times New Roman" w:cs="Times New Roman"/>
-          <w:i/>
-        </w:rPr>
-      </w:pPr>
-    </w:p>
     <w:p>
       <w:pPr>
         <w:rPr>
@@ -2043,6 +2376,56 @@
     </w:sectPr>
   </w:body>
 </w:document>
+</file>
+
+<file path=word/endnotes.xml><?xml version="1.0" encoding="utf-8"?>
+<w:endnotes xmlns:wpc="http://schemas.microsoft.com/office/word/2010/wordprocessingCanvas" xmlns:mc="http://schemas.openxmlformats.org/markup-compatibility/2006" xmlns:o="urn:schemas-microsoft-com:office:office" xmlns:r="http://schemas.openxmlformats.org/officeDocument/2006/relationships" xmlns:m="http://schemas.openxmlformats.org/officeDocument/2006/math" xmlns:v="urn:schemas-microsoft-com:vml" xmlns:wp14="http://schemas.microsoft.com/office/word/2010/wordprocessingDrawing" xmlns:wp="http://schemas.openxmlformats.org/drawingml/2006/wordprocessingDrawing" xmlns:w10="urn:schemas-microsoft-com:office:word" xmlns:w="http://schemas.openxmlformats.org/wordprocessingml/2006/main" xmlns:w14="http://schemas.microsoft.com/office/word/2010/wordml" xmlns:wpg="http://schemas.microsoft.com/office/word/2010/wordprocessingGroup" xmlns:wpi="http://schemas.microsoft.com/office/word/2010/wordprocessingInk" xmlns:wne="http://schemas.microsoft.com/office/word/2006/wordml" xmlns:wps="http://schemas.microsoft.com/office/word/2010/wordprocessingShape" mc:Ignorable="w14 wp14">
+  <w:endnote w:type="separator" w:id="-1">
+    <w:p>
+      <w:pPr>
+        <w:spacing w:line="240" w:lineRule="auto"/>
+      </w:pPr>
+      <w:r>
+        <w:separator/>
+      </w:r>
+    </w:p>
+  </w:endnote>
+  <w:endnote w:type="continuationSeparator" w:id="0">
+    <w:p>
+      <w:pPr>
+        <w:spacing w:line="240" w:lineRule="auto"/>
+      </w:pPr>
+      <w:r>
+        <w:continuationSeparator/>
+      </w:r>
+    </w:p>
+  </w:endnote>
+</w:endnotes>
+</file>
+
+<file path=word/footnotes.xml><?xml version="1.0" encoding="utf-8"?>
+<w:footnotes xmlns:wpc="http://schemas.microsoft.com/office/word/2010/wordprocessingCanvas" xmlns:mc="http://schemas.openxmlformats.org/markup-compatibility/2006" xmlns:o="urn:schemas-microsoft-com:office:office" xmlns:r="http://schemas.openxmlformats.org/officeDocument/2006/relationships" xmlns:m="http://schemas.openxmlformats.org/officeDocument/2006/math" xmlns:v="urn:schemas-microsoft-com:vml" xmlns:wp14="http://schemas.microsoft.com/office/word/2010/wordprocessingDrawing" xmlns:wp="http://schemas.openxmlformats.org/drawingml/2006/wordprocessingDrawing" xmlns:w10="urn:schemas-microsoft-com:office:word" xmlns:w="http://schemas.openxmlformats.org/wordprocessingml/2006/main" xmlns:w14="http://schemas.microsoft.com/office/word/2010/wordml" xmlns:wpg="http://schemas.microsoft.com/office/word/2010/wordprocessingGroup" xmlns:wpi="http://schemas.microsoft.com/office/word/2010/wordprocessingInk" xmlns:wne="http://schemas.microsoft.com/office/word/2006/wordml" xmlns:wps="http://schemas.microsoft.com/office/word/2010/wordprocessingShape" mc:Ignorable="w14 wp14">
+  <w:footnote w:type="separator" w:id="-1">
+    <w:p>
+      <w:pPr>
+        <w:spacing w:line="240" w:lineRule="auto"/>
+      </w:pPr>
+      <w:r>
+        <w:separator/>
+      </w:r>
+    </w:p>
+  </w:footnote>
+  <w:footnote w:type="continuationSeparator" w:id="0">
+    <w:p>
+      <w:pPr>
+        <w:spacing w:line="240" w:lineRule="auto"/>
+      </w:pPr>
+      <w:r>
+        <w:continuationSeparator/>
+      </w:r>
+    </w:p>
+  </w:footnote>
+</w:footnotes>
 </file>
 
 <file path=word/numbering.xml><?xml version="1.0" encoding="utf-8"?>
@@ -2846,6 +3229,68 @@
       </w:tblCellMar>
     </w:tblPr>
   </w:style>
+  <w:style w:type="paragraph" w:styleId="Header">
+    <w:name w:val="header"/>
+    <w:basedOn w:val="Normal"/>
+    <w:link w:val="HeaderChar"/>
+    <w:uiPriority w:val="99"/>
+    <w:unhideWhenUsed/>
+    <w:rsid w:val="00D1780A"/>
+    <w:pPr>
+      <w:tabs>
+        <w:tab w:val="center" w:pos="4680"/>
+        <w:tab w:val="right" w:pos="9360"/>
+      </w:tabs>
+      <w:spacing w:line="240" w:lineRule="auto"/>
+    </w:pPr>
+    <w:rPr>
+      <w:szCs w:val="21"/>
+    </w:rPr>
+  </w:style>
+  <w:style w:type="character" w:customStyle="1" w:styleId="HeaderChar">
+    <w:name w:val="Header Char"/>
+    <w:basedOn w:val="DefaultParagraphFont"/>
+    <w:link w:val="Header"/>
+    <w:uiPriority w:val="99"/>
+    <w:rsid w:val="00D1780A"/>
+    <w:rPr>
+      <w:rFonts w:ascii="Thorndale AMT" w:eastAsia="SimSun" w:hAnsi="Thorndale AMT" w:cs="Mangal"/>
+      <w:sz w:val="24"/>
+      <w:szCs w:val="21"/>
+      <w:lang w:eastAsia="zh-CN" w:bidi="hi-IN"/>
+    </w:rPr>
+  </w:style>
+  <w:style w:type="paragraph" w:styleId="Footer">
+    <w:name w:val="footer"/>
+    <w:basedOn w:val="Normal"/>
+    <w:link w:val="FooterChar"/>
+    <w:uiPriority w:val="99"/>
+    <w:unhideWhenUsed/>
+    <w:rsid w:val="00D1780A"/>
+    <w:pPr>
+      <w:tabs>
+        <w:tab w:val="center" w:pos="4680"/>
+        <w:tab w:val="right" w:pos="9360"/>
+      </w:tabs>
+      <w:spacing w:line="240" w:lineRule="auto"/>
+    </w:pPr>
+    <w:rPr>
+      <w:szCs w:val="21"/>
+    </w:rPr>
+  </w:style>
+  <w:style w:type="character" w:customStyle="1" w:styleId="FooterChar">
+    <w:name w:val="Footer Char"/>
+    <w:basedOn w:val="DefaultParagraphFont"/>
+    <w:link w:val="Footer"/>
+    <w:uiPriority w:val="99"/>
+    <w:rsid w:val="00D1780A"/>
+    <w:rPr>
+      <w:rFonts w:ascii="Thorndale AMT" w:eastAsia="SimSun" w:hAnsi="Thorndale AMT" w:cs="Mangal"/>
+      <w:sz w:val="24"/>
+      <w:szCs w:val="21"/>
+      <w:lang w:eastAsia="zh-CN" w:bidi="hi-IN"/>
+    </w:rPr>
+  </w:style>
 </w:styles>
 </file>
 
@@ -3083,6 +3528,68 @@
         <w:right w:w="108" w:type="dxa"/>
       </w:tblCellMar>
     </w:tblPr>
+  </w:style>
+  <w:style w:type="paragraph" w:styleId="Header">
+    <w:name w:val="header"/>
+    <w:basedOn w:val="Normal"/>
+    <w:link w:val="HeaderChar"/>
+    <w:uiPriority w:val="99"/>
+    <w:unhideWhenUsed/>
+    <w:rsid w:val="00D1780A"/>
+    <w:pPr>
+      <w:tabs>
+        <w:tab w:val="center" w:pos="4680"/>
+        <w:tab w:val="right" w:pos="9360"/>
+      </w:tabs>
+      <w:spacing w:line="240" w:lineRule="auto"/>
+    </w:pPr>
+    <w:rPr>
+      <w:szCs w:val="21"/>
+    </w:rPr>
+  </w:style>
+  <w:style w:type="character" w:customStyle="1" w:styleId="HeaderChar">
+    <w:name w:val="Header Char"/>
+    <w:basedOn w:val="DefaultParagraphFont"/>
+    <w:link w:val="Header"/>
+    <w:uiPriority w:val="99"/>
+    <w:rsid w:val="00D1780A"/>
+    <w:rPr>
+      <w:rFonts w:ascii="Thorndale AMT" w:eastAsia="SimSun" w:hAnsi="Thorndale AMT" w:cs="Mangal"/>
+      <w:sz w:val="24"/>
+      <w:szCs w:val="21"/>
+      <w:lang w:eastAsia="zh-CN" w:bidi="hi-IN"/>
+    </w:rPr>
+  </w:style>
+  <w:style w:type="paragraph" w:styleId="Footer">
+    <w:name w:val="footer"/>
+    <w:basedOn w:val="Normal"/>
+    <w:link w:val="FooterChar"/>
+    <w:uiPriority w:val="99"/>
+    <w:unhideWhenUsed/>
+    <w:rsid w:val="00D1780A"/>
+    <w:pPr>
+      <w:tabs>
+        <w:tab w:val="center" w:pos="4680"/>
+        <w:tab w:val="right" w:pos="9360"/>
+      </w:tabs>
+      <w:spacing w:line="240" w:lineRule="auto"/>
+    </w:pPr>
+    <w:rPr>
+      <w:szCs w:val="21"/>
+    </w:rPr>
+  </w:style>
+  <w:style w:type="character" w:customStyle="1" w:styleId="FooterChar">
+    <w:name w:val="Footer Char"/>
+    <w:basedOn w:val="DefaultParagraphFont"/>
+    <w:link w:val="Footer"/>
+    <w:uiPriority w:val="99"/>
+    <w:rsid w:val="00D1780A"/>
+    <w:rPr>
+      <w:rFonts w:ascii="Thorndale AMT" w:eastAsia="SimSun" w:hAnsi="Thorndale AMT" w:cs="Mangal"/>
+      <w:sz w:val="24"/>
+      <w:szCs w:val="21"/>
+      <w:lang w:eastAsia="zh-CN" w:bidi="hi-IN"/>
+    </w:rPr>
   </w:style>
 </w:styles>
 </file>

</xml_diff>

<commit_message>
I created AlTERNATIVE FLOW in fully dressed use case number 4 & 7.
</commit_message>
<xml_diff>
--- a/trunk/documentation/SOFTDEV/USE CASES (aldreen).docx
+++ b/trunk/documentation/SOFTDEV/USE CASES (aldreen).docx
@@ -493,13 +493,23 @@
           <w:szCs w:val="18"/>
         </w:rPr>
       </w:pPr>
-      <w:r>
-        <w:rPr>
-          <w:rFonts w:ascii="Times New Roman" w:hAnsi="Times New Roman" w:cs="Times New Roman"/>
-          <w:sz w:val="18"/>
-          <w:szCs w:val="18"/>
-        </w:rPr>
-        <w:t>A personnel wants to view summary of his / her financial claim status. The personnel logs in to the system and the system will automatically search for the account of the personnel who is logged in at that moment. The system will display the financial claim record summary of the personnel.</w:t>
+      <w:proofErr w:type="gramStart"/>
+      <w:r>
+        <w:rPr>
+          <w:rFonts w:ascii="Times New Roman" w:hAnsi="Times New Roman" w:cs="Times New Roman"/>
+          <w:sz w:val="18"/>
+          <w:szCs w:val="18"/>
+        </w:rPr>
+        <w:t>A personnel</w:t>
+      </w:r>
+      <w:proofErr w:type="gramEnd"/>
+      <w:r>
+        <w:rPr>
+          <w:rFonts w:ascii="Times New Roman" w:hAnsi="Times New Roman" w:cs="Times New Roman"/>
+          <w:sz w:val="18"/>
+          <w:szCs w:val="18"/>
+        </w:rPr>
+        <w:t xml:space="preserve"> wants to view summary of his / her financial claim status. The personnel logs in to the system and the system will automatically search for the account of the personnel who is logged in at that moment. The system will display the financial claim record summary of the personnel.</w:t>
       </w:r>
     </w:p>
     <w:p>
@@ -1381,7 +1391,37 @@
                 <w:rFonts w:ascii="Times" w:hAnsi="Times"/>
                 <w:szCs w:val="20"/>
               </w:rPr>
-              <w:t>Admin must login in the paf-fcms claiming sytem</w:t>
+              <w:t xml:space="preserve">Admin must login in the </w:t>
+            </w:r>
+            <w:proofErr w:type="spellStart"/>
+            <w:r>
+              <w:rPr>
+                <w:rFonts w:ascii="Times" w:hAnsi="Times"/>
+                <w:szCs w:val="20"/>
+              </w:rPr>
+              <w:t>paf-fcms</w:t>
+            </w:r>
+            <w:proofErr w:type="spellEnd"/>
+            <w:r>
+              <w:rPr>
+                <w:rFonts w:ascii="Times" w:hAnsi="Times"/>
+                <w:szCs w:val="20"/>
+              </w:rPr>
+              <w:t xml:space="preserve"> claiming sy</w:t>
+            </w:r>
+            <w:r>
+              <w:rPr>
+                <w:rFonts w:ascii="Times" w:hAnsi="Times"/>
+                <w:szCs w:val="20"/>
+              </w:rPr>
+              <w:t>s</w:t>
+            </w:r>
+            <w:r>
+              <w:rPr>
+                <w:rFonts w:ascii="Times" w:hAnsi="Times"/>
+                <w:szCs w:val="20"/>
+              </w:rPr>
+              <w:t>tem</w:t>
             </w:r>
           </w:p>
           <w:p>
@@ -1499,7 +1539,36 @@
                 <w:rFonts w:ascii="Times" w:hAnsi="Times"/>
                 <w:szCs w:val="20"/>
               </w:rPr>
-              <w:t xml:space="preserve">Fields required transaction number, payroll, employee, status. </w:t>
+              <w:t>Fields required transaction num</w:t>
+            </w:r>
+            <w:r>
+              <w:rPr>
+                <w:rFonts w:ascii="Times" w:hAnsi="Times"/>
+                <w:szCs w:val="20"/>
+              </w:rPr>
+              <w:t xml:space="preserve">ber, payroll, employee, status, </w:t>
+            </w:r>
+            <w:r>
+              <w:rPr>
+                <w:rFonts w:ascii="Times" w:hAnsi="Times"/>
+                <w:szCs w:val="20"/>
+              </w:rPr>
+              <w:t>and particular</w:t>
+            </w:r>
+            <w:r>
+              <w:rPr>
+                <w:rFonts w:ascii="Times" w:hAnsi="Times"/>
+                <w:szCs w:val="20"/>
+              </w:rPr>
+              <w:t xml:space="preserve">, period from, period to, department, date received, date </w:t>
+            </w:r>
+            <w:r>
+              <w:rPr>
+                <w:rFonts w:ascii="Times" w:hAnsi="Times"/>
+                <w:szCs w:val="20"/>
+              </w:rPr>
+              <w:lastRenderedPageBreak/>
+              <w:t>submitted, and amount.</w:t>
             </w:r>
           </w:p>
           <w:p>
@@ -1531,6 +1600,7 @@
       <w:pPr>
         <w:rPr>
           <w:rFonts w:ascii="Times" w:hAnsi="Times"/>
+          <w:b/>
           <w:szCs w:val="20"/>
         </w:rPr>
       </w:pPr>
@@ -1539,142 +1609,35 @@
       <w:pPr>
         <w:rPr>
           <w:rFonts w:ascii="Times" w:hAnsi="Times"/>
+          <w:b/>
           <w:szCs w:val="20"/>
         </w:rPr>
       </w:pPr>
-    </w:p>
-    <w:p>
-      <w:pPr>
+      <w:r>
         <w:rPr>
           <w:rFonts w:ascii="Times" w:hAnsi="Times"/>
+          <w:b/>
           <w:szCs w:val="20"/>
         </w:rPr>
-      </w:pPr>
-    </w:p>
-    <w:p>
-      <w:pPr>
+        <w:t>Alternative Flow</w:t>
+      </w:r>
+      <w:r>
         <w:rPr>
           <w:rFonts w:ascii="Times" w:hAnsi="Times"/>
+          <w:b/>
           <w:szCs w:val="20"/>
         </w:rPr>
-      </w:pPr>
+        <w:t>:</w:t>
+      </w:r>
     </w:p>
     <w:p>
       <w:pPr>
         <w:rPr>
           <w:rFonts w:ascii="Times" w:hAnsi="Times"/>
+          <w:b/>
           <w:szCs w:val="20"/>
         </w:rPr>
       </w:pPr>
-    </w:p>
-    <w:p>
-      <w:pPr>
-        <w:rPr>
-          <w:rFonts w:ascii="Times" w:hAnsi="Times"/>
-          <w:szCs w:val="20"/>
-        </w:rPr>
-      </w:pPr>
-    </w:p>
-    <w:p>
-      <w:pPr>
-        <w:rPr>
-          <w:rFonts w:ascii="Times New Roman" w:hAnsi="Times New Roman" w:cs="Times New Roman"/>
-        </w:rPr>
-      </w:pPr>
-      <w:r>
-        <w:rPr>
-          <w:rFonts w:ascii="Times" w:hAnsi="Times"/>
-          <w:szCs w:val="20"/>
-        </w:rPr>
-        <w:t xml:space="preserve">7. </w:t>
-      </w:r>
-      <w:r>
-        <w:rPr>
-          <w:rFonts w:ascii="Times New Roman" w:hAnsi="Times New Roman" w:cs="Times New Roman"/>
-        </w:rPr>
-        <w:t>Update Claim Status Date</w:t>
-      </w:r>
-    </w:p>
-    <w:p/>
-    <w:p>
-      <w:pPr>
-        <w:rPr>
-          <w:i/>
-        </w:rPr>
-      </w:pPr>
-      <w:r>
-        <w:rPr>
-          <w:rFonts w:ascii="Times New Roman" w:hAnsi="Times New Roman" w:cs="Times New Roman"/>
-          <w:i/>
-        </w:rPr>
-        <w:t>Primary Actor: Admin</w:t>
-      </w:r>
-    </w:p>
-    <w:p>
-      <w:pPr>
-        <w:rPr>
-          <w:i/>
-        </w:rPr>
-      </w:pPr>
-      <w:r>
-        <w:rPr>
-          <w:rFonts w:ascii="Times New Roman" w:hAnsi="Times New Roman" w:cs="Times New Roman"/>
-          <w:i/>
-        </w:rPr>
-        <w:t>Stakeholders and Interest:</w:t>
-      </w:r>
-    </w:p>
-    <w:p>
-      <w:pPr>
-        <w:rPr>
-          <w:rFonts w:ascii="Times New Roman" w:hAnsi="Times New Roman" w:cs="Times New Roman"/>
-          <w:i/>
-        </w:rPr>
-      </w:pPr>
-      <w:r>
-        <w:rPr>
-          <w:rFonts w:ascii="Times New Roman" w:hAnsi="Times New Roman" w:cs="Times New Roman"/>
-          <w:i/>
-        </w:rPr>
-        <w:t xml:space="preserve">Admin: </w:t>
-      </w:r>
-    </w:p>
-    <w:p>
-      <w:pPr>
-        <w:rPr>
-          <w:rFonts w:ascii="Times New Roman" w:hAnsi="Times New Roman" w:cs="Times New Roman"/>
-          <w:i/>
-        </w:rPr>
-      </w:pPr>
-      <w:r>
-        <w:rPr>
-          <w:rFonts w:ascii="Times New Roman" w:hAnsi="Times New Roman" w:cs="Times New Roman"/>
-          <w:i/>
-        </w:rPr>
-        <w:t xml:space="preserve">Personnel: </w:t>
-      </w:r>
-      <w:r>
-        <w:rPr>
-          <w:rFonts w:ascii="Times New Roman" w:hAnsi="Times New Roman" w:cs="Times New Roman"/>
-          <w:i/>
-        </w:rPr>
-        <w:t xml:space="preserve">Wants to edit the date of the claim status report </w:t>
-      </w:r>
-      <w:r>
-        <w:rPr>
-          <w:rFonts w:ascii="Times New Roman" w:hAnsi="Times New Roman" w:cs="Times New Roman"/>
-          <w:i/>
-        </w:rPr>
-        <w:br/>
-        <w:t xml:space="preserve">Company: </w:t>
-      </w:r>
-      <w:r>
-        <w:rPr>
-          <w:rFonts w:ascii="Times New Roman" w:hAnsi="Times New Roman" w:cs="Times New Roman"/>
-          <w:i/>
-        </w:rPr>
-        <w:t>Wants an accurate record of data</w:t>
-      </w:r>
     </w:p>
     <w:tbl>
       <w:tblPr>
@@ -1694,43 +1657,56 @@
           <w:p>
             <w:pPr>
               <w:rPr>
-                <w:rFonts w:ascii="Times New Roman" w:hAnsi="Times New Roman" w:cs="Times New Roman"/>
-                <w:i/>
-              </w:rPr>
-            </w:pPr>
-            <w:r>
-              <w:rPr>
-                <w:rFonts w:ascii="JPCS Engineering Font" w:hAnsi="JPCS Engineering Font"/>
+                <w:rFonts w:ascii="Times" w:hAnsi="Times"/>
                 <w:b/>
-              </w:rPr>
-              <w:t xml:space="preserve">                     Actor Intention</w:t>
-            </w:r>
-          </w:p>
-        </w:tc>
-        <w:tc>
-          <w:tcPr>
-            <w:tcW w:w="4788" w:type="dxa"/>
-          </w:tcPr>
-          <w:p>
-            <w:pPr>
-              <w:rPr>
-                <w:rFonts w:ascii="Times New Roman" w:hAnsi="Times New Roman" w:cs="Times New Roman"/>
-                <w:i/>
-              </w:rPr>
-            </w:pPr>
-            <w:r>
-              <w:rPr>
-                <w:i/>
-              </w:rPr>
-              <w:t xml:space="preserve">             </w:t>
-            </w:r>
-            <w:r>
-              <w:rPr>
-                <w:rFonts w:ascii="JPCS Engineering Font" w:hAnsi="JPCS Engineering Font"/>
+                <w:szCs w:val="20"/>
+              </w:rPr>
+            </w:pPr>
+            <w:r>
+              <w:rPr>
+                <w:rFonts w:ascii="Times" w:hAnsi="Times"/>
                 <w:b/>
-              </w:rPr>
-              <w:t>System Responsibility</w:t>
-            </w:r>
+                <w:szCs w:val="20"/>
+              </w:rPr>
+              <w:t xml:space="preserve">1.  </w:t>
+            </w:r>
+            <w:r>
+              <w:rPr>
+                <w:rFonts w:ascii="Times" w:hAnsi="Times"/>
+                <w:szCs w:val="20"/>
+              </w:rPr>
+              <w:t>At step 11 if admin missed to fill out a required fields</w:t>
+            </w:r>
+            <w:r>
+              <w:rPr>
+                <w:rFonts w:ascii="Times" w:hAnsi="Times"/>
+                <w:b/>
+                <w:szCs w:val="20"/>
+              </w:rPr>
+              <w:t xml:space="preserve"> </w:t>
+            </w:r>
+            <w:r>
+              <w:rPr>
+                <w:rFonts w:ascii="Times" w:hAnsi="Times"/>
+                <w:b/>
+                <w:szCs w:val="20"/>
+              </w:rPr>
+              <w:tab/>
+            </w:r>
+          </w:p>
+        </w:tc>
+        <w:tc>
+          <w:tcPr>
+            <w:tcW w:w="4788" w:type="dxa"/>
+          </w:tcPr>
+          <w:p>
+            <w:pPr>
+              <w:rPr>
+                <w:rFonts w:ascii="Times" w:hAnsi="Times"/>
+                <w:b/>
+                <w:szCs w:val="20"/>
+              </w:rPr>
+            </w:pPr>
           </w:p>
         </w:tc>
       </w:tr>
@@ -1742,30 +1718,31 @@
           <w:p>
             <w:pPr>
               <w:rPr>
-                <w:rFonts w:ascii="Times New Roman" w:hAnsi="Times New Roman" w:cs="Times New Roman"/>
-                <w:i/>
-              </w:rPr>
-            </w:pPr>
-            <w:r>
-              <w:rPr>
-                <w:rFonts w:ascii="Times New Roman" w:hAnsi="Times New Roman" w:cs="Times New Roman"/>
-                <w:i/>
-              </w:rPr>
-              <w:t>1. Admin Login</w:t>
-            </w:r>
-          </w:p>
-        </w:tc>
-        <w:tc>
-          <w:tcPr>
-            <w:tcW w:w="4788" w:type="dxa"/>
-          </w:tcPr>
-          <w:p>
-            <w:pPr>
-              <w:rPr>
-                <w:rFonts w:ascii="Times New Roman" w:hAnsi="Times New Roman" w:cs="Times New Roman"/>
-                <w:i/>
-              </w:rPr>
-            </w:pPr>
+                <w:rFonts w:ascii="Times" w:hAnsi="Times"/>
+                <w:b/>
+                <w:szCs w:val="20"/>
+              </w:rPr>
+            </w:pPr>
+          </w:p>
+        </w:tc>
+        <w:tc>
+          <w:tcPr>
+            <w:tcW w:w="4788" w:type="dxa"/>
+          </w:tcPr>
+          <w:p>
+            <w:pPr>
+              <w:rPr>
+                <w:rFonts w:ascii="Times" w:hAnsi="Times"/>
+                <w:szCs w:val="20"/>
+              </w:rPr>
+            </w:pPr>
+            <w:r>
+              <w:rPr>
+                <w:rFonts w:ascii="Times" w:hAnsi="Times"/>
+                <w:szCs w:val="20"/>
+              </w:rPr>
+              <w:t>System will display error message</w:t>
+            </w:r>
           </w:p>
         </w:tc>
       </w:tr>
@@ -1777,30 +1754,40 @@
           <w:p>
             <w:pPr>
               <w:rPr>
-                <w:rFonts w:ascii="Times New Roman" w:hAnsi="Times New Roman" w:cs="Times New Roman"/>
-                <w:i/>
-              </w:rPr>
-            </w:pPr>
-          </w:p>
-        </w:tc>
-        <w:tc>
-          <w:tcPr>
-            <w:tcW w:w="4788" w:type="dxa"/>
-          </w:tcPr>
-          <w:p>
-            <w:pPr>
-              <w:rPr>
-                <w:rFonts w:ascii="Times New Roman" w:hAnsi="Times New Roman" w:cs="Times New Roman"/>
-                <w:i/>
-              </w:rPr>
-            </w:pPr>
-            <w:r>
-              <w:rPr>
-                <w:rFonts w:ascii="Times New Roman" w:hAnsi="Times New Roman" w:cs="Times New Roman"/>
-                <w:i/>
-              </w:rPr>
-              <w:t xml:space="preserve">2.System Verifies the login </w:t>
-            </w:r>
+                <w:rFonts w:ascii="Times" w:hAnsi="Times"/>
+                <w:b/>
+                <w:szCs w:val="20"/>
+              </w:rPr>
+            </w:pPr>
+            <w:r>
+              <w:rPr>
+                <w:rFonts w:ascii="Times" w:hAnsi="Times"/>
+                <w:b/>
+                <w:szCs w:val="20"/>
+              </w:rPr>
+              <w:t xml:space="preserve">2. </w:t>
+            </w:r>
+            <w:r>
+              <w:rPr>
+                <w:rFonts w:ascii="Times" w:hAnsi="Times"/>
+                <w:szCs w:val="20"/>
+              </w:rPr>
+              <w:t>At step 12 if the admin missed to click the create button</w:t>
+            </w:r>
+          </w:p>
+        </w:tc>
+        <w:tc>
+          <w:tcPr>
+            <w:tcW w:w="4788" w:type="dxa"/>
+          </w:tcPr>
+          <w:p>
+            <w:pPr>
+              <w:rPr>
+                <w:rFonts w:ascii="Times" w:hAnsi="Times"/>
+                <w:b/>
+                <w:szCs w:val="20"/>
+              </w:rPr>
+            </w:pPr>
           </w:p>
         </w:tc>
       </w:tr>
@@ -1812,323 +1799,30 @@
           <w:p>
             <w:pPr>
               <w:rPr>
-                <w:rFonts w:ascii="Times New Roman" w:hAnsi="Times New Roman" w:cs="Times New Roman"/>
-                <w:i/>
-              </w:rPr>
-            </w:pPr>
-            <w:r>
-              <w:rPr>
-                <w:rFonts w:ascii="Times New Roman" w:hAnsi="Times New Roman" w:cs="Times New Roman"/>
-                <w:i/>
-              </w:rPr>
-              <w:t>3.Airforce Main wants to edit the date of the claim status report</w:t>
-            </w:r>
-          </w:p>
-        </w:tc>
-        <w:tc>
-          <w:tcPr>
-            <w:tcW w:w="4788" w:type="dxa"/>
-          </w:tcPr>
-          <w:p>
-            <w:pPr>
-              <w:rPr>
-                <w:rFonts w:ascii="Times New Roman" w:hAnsi="Times New Roman" w:cs="Times New Roman"/>
-                <w:i/>
-              </w:rPr>
-            </w:pPr>
-          </w:p>
-        </w:tc>
-      </w:tr>
-      <w:tr>
-        <w:tc>
-          <w:tcPr>
-            <w:tcW w:w="4788" w:type="dxa"/>
-          </w:tcPr>
-          <w:p>
-            <w:pPr>
-              <w:rPr>
-                <w:rFonts w:ascii="Times New Roman" w:hAnsi="Times New Roman" w:cs="Times New Roman"/>
-                <w:i/>
-              </w:rPr>
-            </w:pPr>
-            <w:r>
-              <w:rPr>
-                <w:rFonts w:ascii="Times New Roman" w:hAnsi="Times New Roman" w:cs="Times New Roman"/>
-                <w:i/>
-              </w:rPr>
-              <w:t>4.Admin will “click menu”</w:t>
-            </w:r>
-          </w:p>
-        </w:tc>
-        <w:tc>
-          <w:tcPr>
-            <w:tcW w:w="4788" w:type="dxa"/>
-          </w:tcPr>
-          <w:p>
-            <w:pPr>
-              <w:rPr>
-                <w:rFonts w:ascii="Times New Roman" w:hAnsi="Times New Roman" w:cs="Times New Roman"/>
-                <w:i/>
-              </w:rPr>
-            </w:pPr>
-          </w:p>
-        </w:tc>
-      </w:tr>
-      <w:tr>
-        <w:tc>
-          <w:tcPr>
-            <w:tcW w:w="4788" w:type="dxa"/>
-          </w:tcPr>
-          <w:p>
-            <w:pPr>
-              <w:rPr>
-                <w:rFonts w:ascii="Times New Roman" w:hAnsi="Times New Roman" w:cs="Times New Roman"/>
-                <w:i/>
-              </w:rPr>
-            </w:pPr>
-          </w:p>
-        </w:tc>
-        <w:tc>
-          <w:tcPr>
-            <w:tcW w:w="4788" w:type="dxa"/>
-          </w:tcPr>
-          <w:p>
-            <w:pPr>
-              <w:rPr>
-                <w:rFonts w:ascii="Times New Roman" w:hAnsi="Times New Roman" w:cs="Times New Roman"/>
-                <w:i/>
-              </w:rPr>
-            </w:pPr>
-            <w:r>
-              <w:rPr>
-                <w:rFonts w:ascii="Times New Roman" w:hAnsi="Times New Roman" w:cs="Times New Roman"/>
-                <w:i/>
-              </w:rPr>
-              <w:t xml:space="preserve">5.System will display </w:t>
-            </w:r>
-            <w:r>
-              <w:rPr>
-                <w:rFonts w:ascii="Times New Roman" w:hAnsi="Times New Roman" w:cs="Times New Roman"/>
-                <w:i/>
-              </w:rPr>
-              <w:t xml:space="preserve">transactions </w:t>
-            </w:r>
-            <w:r>
-              <w:rPr>
-                <w:rFonts w:ascii="Times New Roman" w:hAnsi="Times New Roman" w:cs="Times New Roman"/>
-                <w:i/>
-              </w:rPr>
-              <w:t>operations</w:t>
-            </w:r>
-          </w:p>
-        </w:tc>
-      </w:tr>
-      <w:tr>
-        <w:tc>
-          <w:tcPr>
-            <w:tcW w:w="4788" w:type="dxa"/>
-          </w:tcPr>
-          <w:p>
-            <w:pPr>
-              <w:rPr>
-                <w:rFonts w:ascii="Times New Roman" w:hAnsi="Times New Roman" w:cs="Times New Roman"/>
-                <w:i/>
-              </w:rPr>
-            </w:pPr>
-            <w:r>
-              <w:rPr>
-                <w:rFonts w:ascii="Times New Roman" w:hAnsi="Times New Roman" w:cs="Times New Roman"/>
-                <w:i/>
-              </w:rPr>
-              <w:t>6.Admin will “click manage”</w:t>
-            </w:r>
-          </w:p>
-        </w:tc>
-        <w:tc>
-          <w:tcPr>
-            <w:tcW w:w="4788" w:type="dxa"/>
-          </w:tcPr>
-          <w:p>
-            <w:pPr>
-              <w:rPr>
-                <w:rFonts w:ascii="Times New Roman" w:hAnsi="Times New Roman" w:cs="Times New Roman"/>
-                <w:i/>
-              </w:rPr>
-            </w:pPr>
-          </w:p>
-        </w:tc>
-      </w:tr>
-      <w:tr>
-        <w:tc>
-          <w:tcPr>
-            <w:tcW w:w="4788" w:type="dxa"/>
-          </w:tcPr>
-          <w:p>
-            <w:pPr>
-              <w:rPr>
-                <w:rFonts w:ascii="Times New Roman" w:hAnsi="Times New Roman" w:cs="Times New Roman"/>
-                <w:i/>
-              </w:rPr>
-            </w:pPr>
-            <w:r>
-              <w:rPr>
-                <w:rFonts w:ascii="Times New Roman" w:hAnsi="Times New Roman" w:cs="Times New Roman"/>
-                <w:i/>
-              </w:rPr>
-              <w:t>7.Admin will “click the desired personnel”</w:t>
-            </w:r>
-          </w:p>
-        </w:tc>
-        <w:tc>
-          <w:tcPr>
-            <w:tcW w:w="4788" w:type="dxa"/>
-          </w:tcPr>
-          <w:p>
-            <w:pPr>
-              <w:rPr>
-                <w:rFonts w:ascii="Times New Roman" w:hAnsi="Times New Roman" w:cs="Times New Roman"/>
-                <w:i/>
-              </w:rPr>
-            </w:pPr>
-          </w:p>
-        </w:tc>
-      </w:tr>
-      <w:tr>
-        <w:tc>
-          <w:tcPr>
-            <w:tcW w:w="4788" w:type="dxa"/>
-          </w:tcPr>
-          <w:p>
-            <w:pPr>
-              <w:rPr>
-                <w:rFonts w:ascii="Times New Roman" w:hAnsi="Times New Roman" w:cs="Times New Roman"/>
-                <w:i/>
-              </w:rPr>
-            </w:pPr>
-          </w:p>
-        </w:tc>
-        <w:tc>
-          <w:tcPr>
-            <w:tcW w:w="4788" w:type="dxa"/>
-          </w:tcPr>
-          <w:p>
-            <w:pPr>
-              <w:rPr>
-                <w:rFonts w:ascii="Times New Roman" w:hAnsi="Times New Roman" w:cs="Times New Roman"/>
-                <w:i/>
-              </w:rPr>
-            </w:pPr>
-            <w:r>
-              <w:rPr>
-                <w:rFonts w:ascii="Times New Roman" w:hAnsi="Times New Roman" w:cs="Times New Roman"/>
-                <w:i/>
-              </w:rPr>
-              <w:t xml:space="preserve">8. System will display the profile of the personnel </w:t>
-            </w:r>
-          </w:p>
-        </w:tc>
-      </w:tr>
-      <w:tr>
-        <w:tc>
-          <w:tcPr>
-            <w:tcW w:w="4788" w:type="dxa"/>
-          </w:tcPr>
-          <w:p>
-            <w:pPr>
-              <w:rPr>
-                <w:rFonts w:ascii="Times New Roman" w:hAnsi="Times New Roman" w:cs="Times New Roman"/>
-                <w:i/>
-              </w:rPr>
-            </w:pPr>
-            <w:r>
-              <w:rPr>
-                <w:rFonts w:ascii="Times New Roman" w:hAnsi="Times New Roman" w:cs="Times New Roman"/>
-                <w:i/>
-              </w:rPr>
-              <w:t xml:space="preserve">9.Admin will “edit the date of the status date” </w:t>
-            </w:r>
-          </w:p>
-        </w:tc>
-        <w:tc>
-          <w:tcPr>
-            <w:tcW w:w="4788" w:type="dxa"/>
-          </w:tcPr>
-          <w:p>
-            <w:pPr>
-              <w:rPr>
-                <w:rFonts w:ascii="Times New Roman" w:hAnsi="Times New Roman" w:cs="Times New Roman"/>
-                <w:i/>
-              </w:rPr>
-            </w:pPr>
-          </w:p>
-        </w:tc>
-      </w:tr>
-      <w:tr>
-        <w:tc>
-          <w:tcPr>
-            <w:tcW w:w="4788" w:type="dxa"/>
-          </w:tcPr>
-          <w:p>
-            <w:pPr>
-              <w:rPr>
-                <w:rFonts w:ascii="Times New Roman" w:hAnsi="Times New Roman" w:cs="Times New Roman"/>
-                <w:i/>
-              </w:rPr>
-            </w:pPr>
-            <w:r>
-              <w:rPr>
-                <w:rFonts w:ascii="Times New Roman" w:hAnsi="Times New Roman" w:cs="Times New Roman"/>
-                <w:i/>
-              </w:rPr>
-              <w:t>10.Admin will “click save”</w:t>
-            </w:r>
-          </w:p>
-        </w:tc>
-        <w:tc>
-          <w:tcPr>
-            <w:tcW w:w="4788" w:type="dxa"/>
-          </w:tcPr>
-          <w:p>
-            <w:pPr>
-              <w:rPr>
-                <w:rFonts w:ascii="Times New Roman" w:hAnsi="Times New Roman" w:cs="Times New Roman"/>
-                <w:i/>
-              </w:rPr>
-            </w:pPr>
-          </w:p>
-        </w:tc>
-      </w:tr>
-      <w:tr>
-        <w:tc>
-          <w:tcPr>
-            <w:tcW w:w="4788" w:type="dxa"/>
-          </w:tcPr>
-          <w:p>
-            <w:pPr>
-              <w:rPr>
-                <w:rFonts w:ascii="Times New Roman" w:hAnsi="Times New Roman" w:cs="Times New Roman"/>
-                <w:i/>
-              </w:rPr>
-            </w:pPr>
-          </w:p>
-        </w:tc>
-        <w:tc>
-          <w:tcPr>
-            <w:tcW w:w="4788" w:type="dxa"/>
-          </w:tcPr>
-          <w:p>
-            <w:pPr>
-              <w:rPr>
-                <w:rFonts w:ascii="Times New Roman" w:hAnsi="Times New Roman" w:cs="Times New Roman"/>
-                <w:i/>
-              </w:rPr>
-            </w:pPr>
-            <w:r>
-              <w:rPr>
-                <w:rFonts w:ascii="Times New Roman" w:hAnsi="Times New Roman" w:cs="Times New Roman"/>
-                <w:i/>
-              </w:rPr>
-              <w:t>11.System will saves new date of the claim to certain personnel</w:t>
+                <w:rFonts w:ascii="Times" w:hAnsi="Times"/>
+                <w:b/>
+                <w:szCs w:val="20"/>
+              </w:rPr>
+            </w:pPr>
+          </w:p>
+        </w:tc>
+        <w:tc>
+          <w:tcPr>
+            <w:tcW w:w="4788" w:type="dxa"/>
+          </w:tcPr>
+          <w:p>
+            <w:pPr>
+              <w:rPr>
+                <w:rFonts w:ascii="Times" w:hAnsi="Times"/>
+                <w:szCs w:val="20"/>
+              </w:rPr>
+            </w:pPr>
+            <w:r>
+              <w:rPr>
+                <w:rFonts w:ascii="Times" w:hAnsi="Times"/>
+                <w:szCs w:val="20"/>
+              </w:rPr>
+              <w:t>System will not save the changes or updates that is done by the admin</w:t>
             </w:r>
           </w:p>
         </w:tc>
@@ -2137,17 +1831,128 @@
     <w:p>
       <w:pPr>
         <w:rPr>
-          <w:rFonts w:ascii="Times New Roman" w:hAnsi="Times New Roman" w:cs="Times New Roman"/>
-        </w:rPr>
-      </w:pPr>
-    </w:p>
-    <w:p>
-      <w:pPr>
-        <w:rPr>
-          <w:rFonts w:ascii="Times New Roman" w:hAnsi="Times New Roman" w:cs="Times New Roman"/>
+          <w:rFonts w:ascii="Times" w:hAnsi="Times"/>
+          <w:b/>
+          <w:szCs w:val="20"/>
+        </w:rPr>
+      </w:pPr>
+    </w:p>
+    <w:p>
+      <w:pPr>
+        <w:rPr>
+          <w:rFonts w:ascii="Times" w:hAnsi="Times"/>
+          <w:szCs w:val="20"/>
+        </w:rPr>
+      </w:pPr>
+    </w:p>
+    <w:p>
+      <w:pPr>
+        <w:rPr>
+          <w:rFonts w:ascii="Times" w:hAnsi="Times"/>
+          <w:szCs w:val="20"/>
+        </w:rPr>
+      </w:pPr>
+    </w:p>
+    <w:p>
+      <w:pPr>
+        <w:rPr>
+          <w:rFonts w:ascii="Times New Roman" w:hAnsi="Times New Roman" w:cs="Times New Roman"/>
+        </w:rPr>
+      </w:pPr>
+      <w:r>
+        <w:rPr>
+          <w:rFonts w:ascii="Times" w:hAnsi="Times"/>
+          <w:szCs w:val="20"/>
+        </w:rPr>
+        <w:t xml:space="preserve">7. </w:t>
+      </w:r>
+      <w:r>
+        <w:rPr>
+          <w:rFonts w:ascii="Times New Roman" w:hAnsi="Times New Roman" w:cs="Times New Roman"/>
+        </w:rPr>
+        <w:t>Update Claim Status Date</w:t>
+      </w:r>
+    </w:p>
+    <w:p/>
+    <w:p>
+      <w:pPr>
+        <w:rPr>
           <w:i/>
         </w:rPr>
       </w:pPr>
+      <w:r>
+        <w:rPr>
+          <w:rFonts w:ascii="Times New Roman" w:hAnsi="Times New Roman" w:cs="Times New Roman"/>
+          <w:i/>
+        </w:rPr>
+        <w:t>Primary Actor: Admin</w:t>
+      </w:r>
+    </w:p>
+    <w:p>
+      <w:pPr>
+        <w:rPr>
+          <w:i/>
+        </w:rPr>
+      </w:pPr>
+      <w:r>
+        <w:rPr>
+          <w:rFonts w:ascii="Times New Roman" w:hAnsi="Times New Roman" w:cs="Times New Roman"/>
+          <w:i/>
+        </w:rPr>
+        <w:t>Stakeholders and Interest:</w:t>
+      </w:r>
+    </w:p>
+    <w:p>
+      <w:pPr>
+        <w:rPr>
+          <w:rFonts w:ascii="Times New Roman" w:hAnsi="Times New Roman" w:cs="Times New Roman"/>
+          <w:i/>
+        </w:rPr>
+      </w:pPr>
+      <w:r>
+        <w:rPr>
+          <w:rFonts w:ascii="Times New Roman" w:hAnsi="Times New Roman" w:cs="Times New Roman"/>
+          <w:i/>
+        </w:rPr>
+        <w:t xml:space="preserve">Admin: </w:t>
+      </w:r>
+    </w:p>
+    <w:p>
+      <w:pPr>
+        <w:rPr>
+          <w:rFonts w:ascii="Times New Roman" w:hAnsi="Times New Roman" w:cs="Times New Roman"/>
+          <w:i/>
+        </w:rPr>
+      </w:pPr>
+      <w:r>
+        <w:rPr>
+          <w:rFonts w:ascii="Times New Roman" w:hAnsi="Times New Roman" w:cs="Times New Roman"/>
+          <w:i/>
+        </w:rPr>
+        <w:t xml:space="preserve">Personnel: </w:t>
+      </w:r>
+      <w:r>
+        <w:rPr>
+          <w:rFonts w:ascii="Times New Roman" w:hAnsi="Times New Roman" w:cs="Times New Roman"/>
+          <w:i/>
+        </w:rPr>
+        <w:t xml:space="preserve">Wants to edit the date of the claim status report </w:t>
+      </w:r>
+      <w:r>
+        <w:rPr>
+          <w:rFonts w:ascii="Times New Roman" w:hAnsi="Times New Roman" w:cs="Times New Roman"/>
+          <w:i/>
+        </w:rPr>
+        <w:br/>
+        <w:t xml:space="preserve">Company: </w:t>
+      </w:r>
+      <w:r>
+        <w:rPr>
+          <w:rFonts w:ascii="Times New Roman" w:hAnsi="Times New Roman" w:cs="Times New Roman"/>
+          <w:i/>
+        </w:rPr>
+        <w:t>Wants an accurate record of data</w:t>
+      </w:r>
     </w:p>
     <w:tbl>
       <w:tblPr>
@@ -2168,62 +1973,41 @@
             <w:pPr>
               <w:rPr>
                 <w:rFonts w:ascii="Times New Roman" w:hAnsi="Times New Roman" w:cs="Times New Roman"/>
+                <w:i/>
+              </w:rPr>
+            </w:pPr>
+            <w:r>
+              <w:rPr>
+                <w:rFonts w:ascii="JPCS Engineering Font" w:hAnsi="JPCS Engineering Font"/>
                 <w:b/>
               </w:rPr>
-            </w:pPr>
-            <w:r>
-              <w:rPr>
-                <w:rFonts w:ascii="Times New Roman" w:hAnsi="Times New Roman" w:cs="Times New Roman"/>
+              <w:t xml:space="preserve">                     Actor Intention</w:t>
+            </w:r>
+          </w:p>
+        </w:tc>
+        <w:tc>
+          <w:tcPr>
+            <w:tcW w:w="4788" w:type="dxa"/>
+          </w:tcPr>
+          <w:p>
+            <w:pPr>
+              <w:rPr>
+                <w:rFonts w:ascii="Times New Roman" w:hAnsi="Times New Roman" w:cs="Times New Roman"/>
+                <w:i/>
+              </w:rPr>
+            </w:pPr>
+            <w:r>
+              <w:rPr>
+                <w:i/>
+              </w:rPr>
+              <w:t xml:space="preserve">             </w:t>
+            </w:r>
+            <w:r>
+              <w:rPr>
+                <w:rFonts w:ascii="JPCS Engineering Font" w:hAnsi="JPCS Engineering Font"/>
                 <w:b/>
               </w:rPr>
-              <w:t>Pre-condition:</w:t>
-            </w:r>
-          </w:p>
-        </w:tc>
-        <w:tc>
-          <w:tcPr>
-            <w:tcW w:w="4788" w:type="dxa"/>
-          </w:tcPr>
-          <w:p>
-            <w:pPr>
-              <w:rPr>
-                <w:rFonts w:ascii="Times" w:hAnsi="Times"/>
-                <w:szCs w:val="20"/>
-              </w:rPr>
-            </w:pPr>
-            <w:r>
-              <w:rPr>
-                <w:rFonts w:ascii="Times" w:hAnsi="Times"/>
-                <w:szCs w:val="20"/>
-              </w:rPr>
-              <w:t>Admin must login in the paf-fcms claiming sy</w:t>
-            </w:r>
-            <w:r>
-              <w:rPr>
-                <w:rFonts w:ascii="Times" w:hAnsi="Times"/>
-                <w:szCs w:val="20"/>
-              </w:rPr>
-              <w:t>s</w:t>
-            </w:r>
-            <w:r>
-              <w:rPr>
-                <w:rFonts w:ascii="Times" w:hAnsi="Times"/>
-                <w:szCs w:val="20"/>
-              </w:rPr>
-              <w:t>tem</w:t>
-            </w:r>
-          </w:p>
-          <w:p>
-            <w:pPr>
-              <w:rPr>
-                <w:rFonts w:ascii="Times New Roman" w:hAnsi="Times New Roman" w:cs="Times New Roman"/>
-              </w:rPr>
-            </w:pPr>
-            <w:r>
-              <w:rPr>
-                <w:rFonts w:ascii="Times New Roman" w:hAnsi="Times New Roman" w:cs="Times New Roman"/>
-              </w:rPr>
-              <w:t xml:space="preserve">User is logged in as admin </w:t>
+              <w:t>System Responsibility</w:t>
             </w:r>
           </w:p>
         </w:tc>
@@ -2237,47 +2021,29 @@
             <w:pPr>
               <w:rPr>
                 <w:rFonts w:ascii="Times New Roman" w:hAnsi="Times New Roman" w:cs="Times New Roman"/>
-                <w:b/>
-              </w:rPr>
-            </w:pPr>
-            <w:r>
-              <w:rPr>
-                <w:rFonts w:ascii="Times New Roman" w:hAnsi="Times New Roman" w:cs="Times New Roman"/>
-                <w:b/>
-              </w:rPr>
-              <w:t>Post condition:</w:t>
-            </w:r>
-          </w:p>
-        </w:tc>
-        <w:tc>
-          <w:tcPr>
-            <w:tcW w:w="4788" w:type="dxa"/>
-          </w:tcPr>
-          <w:p>
-            <w:pPr>
-              <w:rPr>
-                <w:rFonts w:ascii="Times New Roman" w:hAnsi="Times New Roman" w:cs="Times New Roman"/>
-              </w:rPr>
-            </w:pPr>
-            <w:r>
-              <w:rPr>
-                <w:rFonts w:ascii="Times New Roman" w:hAnsi="Times New Roman" w:cs="Times New Roman"/>
-              </w:rPr>
-              <w:t>User must edit the date of the claim of the status report</w:t>
-            </w:r>
-          </w:p>
-          <w:p>
-            <w:pPr>
-              <w:rPr>
-                <w:rFonts w:ascii="Times New Roman" w:hAnsi="Times New Roman" w:cs="Times New Roman"/>
-              </w:rPr>
-            </w:pPr>
-            <w:r>
-              <w:rPr>
-                <w:rFonts w:ascii="Times New Roman" w:hAnsi="Times New Roman" w:cs="Times New Roman"/>
-              </w:rPr>
-              <w:t>User updates selected files</w:t>
-            </w:r>
+                <w:i/>
+              </w:rPr>
+            </w:pPr>
+            <w:r>
+              <w:rPr>
+                <w:rFonts w:ascii="Times New Roman" w:hAnsi="Times New Roman" w:cs="Times New Roman"/>
+                <w:i/>
+              </w:rPr>
+              <w:t>1. Admin Login</w:t>
+            </w:r>
+          </w:p>
+        </w:tc>
+        <w:tc>
+          <w:tcPr>
+            <w:tcW w:w="4788" w:type="dxa"/>
+          </w:tcPr>
+          <w:p>
+            <w:pPr>
+              <w:rPr>
+                <w:rFonts w:ascii="Times New Roman" w:hAnsi="Times New Roman" w:cs="Times New Roman"/>
+                <w:i/>
+              </w:rPr>
+            </w:pPr>
           </w:p>
         </w:tc>
       </w:tr>
@@ -2290,6 +2056,396 @@
             <w:pPr>
               <w:rPr>
                 <w:rFonts w:ascii="Times New Roman" w:hAnsi="Times New Roman" w:cs="Times New Roman"/>
+                <w:i/>
+              </w:rPr>
+            </w:pPr>
+          </w:p>
+        </w:tc>
+        <w:tc>
+          <w:tcPr>
+            <w:tcW w:w="4788" w:type="dxa"/>
+          </w:tcPr>
+          <w:p>
+            <w:pPr>
+              <w:rPr>
+                <w:rFonts w:ascii="Times New Roman" w:hAnsi="Times New Roman" w:cs="Times New Roman"/>
+                <w:i/>
+              </w:rPr>
+            </w:pPr>
+            <w:r>
+              <w:rPr>
+                <w:rFonts w:ascii="Times New Roman" w:hAnsi="Times New Roman" w:cs="Times New Roman"/>
+                <w:i/>
+              </w:rPr>
+              <w:t xml:space="preserve">2.System Verifies the login </w:t>
+            </w:r>
+          </w:p>
+        </w:tc>
+      </w:tr>
+      <w:tr>
+        <w:tc>
+          <w:tcPr>
+            <w:tcW w:w="4788" w:type="dxa"/>
+          </w:tcPr>
+          <w:p>
+            <w:pPr>
+              <w:rPr>
+                <w:rFonts w:ascii="Times New Roman" w:hAnsi="Times New Roman" w:cs="Times New Roman"/>
+                <w:i/>
+              </w:rPr>
+            </w:pPr>
+            <w:r>
+              <w:rPr>
+                <w:rFonts w:ascii="Times New Roman" w:hAnsi="Times New Roman" w:cs="Times New Roman"/>
+                <w:i/>
+              </w:rPr>
+              <w:t>3.Airforce Main wants to edit the date of the claim status report</w:t>
+            </w:r>
+          </w:p>
+        </w:tc>
+        <w:tc>
+          <w:tcPr>
+            <w:tcW w:w="4788" w:type="dxa"/>
+          </w:tcPr>
+          <w:p>
+            <w:pPr>
+              <w:rPr>
+                <w:rFonts w:ascii="Times New Roman" w:hAnsi="Times New Roman" w:cs="Times New Roman"/>
+                <w:i/>
+              </w:rPr>
+            </w:pPr>
+          </w:p>
+        </w:tc>
+      </w:tr>
+      <w:tr>
+        <w:tc>
+          <w:tcPr>
+            <w:tcW w:w="4788" w:type="dxa"/>
+          </w:tcPr>
+          <w:p>
+            <w:pPr>
+              <w:rPr>
+                <w:rFonts w:ascii="Times New Roman" w:hAnsi="Times New Roman" w:cs="Times New Roman"/>
+                <w:i/>
+              </w:rPr>
+            </w:pPr>
+            <w:r>
+              <w:rPr>
+                <w:rFonts w:ascii="Times New Roman" w:hAnsi="Times New Roman" w:cs="Times New Roman"/>
+                <w:i/>
+              </w:rPr>
+              <w:t>4.Admin will “click menu”</w:t>
+            </w:r>
+          </w:p>
+        </w:tc>
+        <w:tc>
+          <w:tcPr>
+            <w:tcW w:w="4788" w:type="dxa"/>
+          </w:tcPr>
+          <w:p>
+            <w:pPr>
+              <w:rPr>
+                <w:rFonts w:ascii="Times New Roman" w:hAnsi="Times New Roman" w:cs="Times New Roman"/>
+                <w:i/>
+              </w:rPr>
+            </w:pPr>
+          </w:p>
+        </w:tc>
+      </w:tr>
+      <w:tr>
+        <w:tc>
+          <w:tcPr>
+            <w:tcW w:w="4788" w:type="dxa"/>
+          </w:tcPr>
+          <w:p>
+            <w:pPr>
+              <w:rPr>
+                <w:rFonts w:ascii="Times New Roman" w:hAnsi="Times New Roman" w:cs="Times New Roman"/>
+                <w:i/>
+              </w:rPr>
+            </w:pPr>
+          </w:p>
+        </w:tc>
+        <w:tc>
+          <w:tcPr>
+            <w:tcW w:w="4788" w:type="dxa"/>
+          </w:tcPr>
+          <w:p>
+            <w:pPr>
+              <w:rPr>
+                <w:rFonts w:ascii="Times New Roman" w:hAnsi="Times New Roman" w:cs="Times New Roman"/>
+                <w:i/>
+              </w:rPr>
+            </w:pPr>
+            <w:r>
+              <w:rPr>
+                <w:rFonts w:ascii="Times New Roman" w:hAnsi="Times New Roman" w:cs="Times New Roman"/>
+                <w:i/>
+              </w:rPr>
+              <w:t xml:space="preserve">5.System will display </w:t>
+            </w:r>
+            <w:r>
+              <w:rPr>
+                <w:rFonts w:ascii="Times New Roman" w:hAnsi="Times New Roman" w:cs="Times New Roman"/>
+                <w:i/>
+              </w:rPr>
+              <w:t xml:space="preserve">transactions </w:t>
+            </w:r>
+            <w:r>
+              <w:rPr>
+                <w:rFonts w:ascii="Times New Roman" w:hAnsi="Times New Roman" w:cs="Times New Roman"/>
+                <w:i/>
+              </w:rPr>
+              <w:t>operations</w:t>
+            </w:r>
+          </w:p>
+        </w:tc>
+      </w:tr>
+      <w:tr>
+        <w:tc>
+          <w:tcPr>
+            <w:tcW w:w="4788" w:type="dxa"/>
+          </w:tcPr>
+          <w:p>
+            <w:pPr>
+              <w:rPr>
+                <w:rFonts w:ascii="Times New Roman" w:hAnsi="Times New Roman" w:cs="Times New Roman"/>
+                <w:i/>
+              </w:rPr>
+            </w:pPr>
+            <w:r>
+              <w:rPr>
+                <w:rFonts w:ascii="Times New Roman" w:hAnsi="Times New Roman" w:cs="Times New Roman"/>
+                <w:i/>
+              </w:rPr>
+              <w:t>6.Admin will “click manage”</w:t>
+            </w:r>
+          </w:p>
+        </w:tc>
+        <w:tc>
+          <w:tcPr>
+            <w:tcW w:w="4788" w:type="dxa"/>
+          </w:tcPr>
+          <w:p>
+            <w:pPr>
+              <w:rPr>
+                <w:rFonts w:ascii="Times New Roman" w:hAnsi="Times New Roman" w:cs="Times New Roman"/>
+                <w:i/>
+              </w:rPr>
+            </w:pPr>
+          </w:p>
+        </w:tc>
+      </w:tr>
+      <w:tr>
+        <w:tc>
+          <w:tcPr>
+            <w:tcW w:w="4788" w:type="dxa"/>
+          </w:tcPr>
+          <w:p>
+            <w:pPr>
+              <w:rPr>
+                <w:rFonts w:ascii="Times New Roman" w:hAnsi="Times New Roman" w:cs="Times New Roman"/>
+                <w:i/>
+              </w:rPr>
+            </w:pPr>
+            <w:r>
+              <w:rPr>
+                <w:rFonts w:ascii="Times New Roman" w:hAnsi="Times New Roman" w:cs="Times New Roman"/>
+                <w:i/>
+              </w:rPr>
+              <w:t>7.Admin will “click the desired personnel”</w:t>
+            </w:r>
+          </w:p>
+        </w:tc>
+        <w:tc>
+          <w:tcPr>
+            <w:tcW w:w="4788" w:type="dxa"/>
+          </w:tcPr>
+          <w:p>
+            <w:pPr>
+              <w:rPr>
+                <w:rFonts w:ascii="Times New Roman" w:hAnsi="Times New Roman" w:cs="Times New Roman"/>
+                <w:i/>
+              </w:rPr>
+            </w:pPr>
+          </w:p>
+        </w:tc>
+      </w:tr>
+      <w:tr>
+        <w:tc>
+          <w:tcPr>
+            <w:tcW w:w="4788" w:type="dxa"/>
+          </w:tcPr>
+          <w:p>
+            <w:pPr>
+              <w:rPr>
+                <w:rFonts w:ascii="Times New Roman" w:hAnsi="Times New Roman" w:cs="Times New Roman"/>
+                <w:i/>
+              </w:rPr>
+            </w:pPr>
+          </w:p>
+        </w:tc>
+        <w:tc>
+          <w:tcPr>
+            <w:tcW w:w="4788" w:type="dxa"/>
+          </w:tcPr>
+          <w:p>
+            <w:pPr>
+              <w:rPr>
+                <w:rFonts w:ascii="Times New Roman" w:hAnsi="Times New Roman" w:cs="Times New Roman"/>
+                <w:i/>
+              </w:rPr>
+            </w:pPr>
+            <w:r>
+              <w:rPr>
+                <w:rFonts w:ascii="Times New Roman" w:hAnsi="Times New Roman" w:cs="Times New Roman"/>
+                <w:i/>
+              </w:rPr>
+              <w:t xml:space="preserve">8. System will display the profile of the personnel </w:t>
+            </w:r>
+          </w:p>
+        </w:tc>
+      </w:tr>
+      <w:tr>
+        <w:tc>
+          <w:tcPr>
+            <w:tcW w:w="4788" w:type="dxa"/>
+          </w:tcPr>
+          <w:p>
+            <w:pPr>
+              <w:rPr>
+                <w:rFonts w:ascii="Times New Roman" w:hAnsi="Times New Roman" w:cs="Times New Roman"/>
+                <w:i/>
+              </w:rPr>
+            </w:pPr>
+            <w:r>
+              <w:rPr>
+                <w:rFonts w:ascii="Times New Roman" w:hAnsi="Times New Roman" w:cs="Times New Roman"/>
+                <w:i/>
+              </w:rPr>
+              <w:t xml:space="preserve">9.Admin will “edit the date of the status date” </w:t>
+            </w:r>
+          </w:p>
+        </w:tc>
+        <w:tc>
+          <w:tcPr>
+            <w:tcW w:w="4788" w:type="dxa"/>
+          </w:tcPr>
+          <w:p>
+            <w:pPr>
+              <w:rPr>
+                <w:rFonts w:ascii="Times New Roman" w:hAnsi="Times New Roman" w:cs="Times New Roman"/>
+                <w:i/>
+              </w:rPr>
+            </w:pPr>
+          </w:p>
+        </w:tc>
+      </w:tr>
+      <w:tr>
+        <w:tc>
+          <w:tcPr>
+            <w:tcW w:w="4788" w:type="dxa"/>
+          </w:tcPr>
+          <w:p>
+            <w:pPr>
+              <w:rPr>
+                <w:rFonts w:ascii="Times New Roman" w:hAnsi="Times New Roman" w:cs="Times New Roman"/>
+                <w:i/>
+              </w:rPr>
+            </w:pPr>
+            <w:r>
+              <w:rPr>
+                <w:rFonts w:ascii="Times New Roman" w:hAnsi="Times New Roman" w:cs="Times New Roman"/>
+                <w:i/>
+              </w:rPr>
+              <w:t>10.Admin will “click save”</w:t>
+            </w:r>
+          </w:p>
+        </w:tc>
+        <w:tc>
+          <w:tcPr>
+            <w:tcW w:w="4788" w:type="dxa"/>
+          </w:tcPr>
+          <w:p>
+            <w:pPr>
+              <w:rPr>
+                <w:rFonts w:ascii="Times New Roman" w:hAnsi="Times New Roman" w:cs="Times New Roman"/>
+                <w:i/>
+              </w:rPr>
+            </w:pPr>
+          </w:p>
+        </w:tc>
+      </w:tr>
+      <w:tr>
+        <w:tc>
+          <w:tcPr>
+            <w:tcW w:w="4788" w:type="dxa"/>
+          </w:tcPr>
+          <w:p>
+            <w:pPr>
+              <w:rPr>
+                <w:rFonts w:ascii="Times New Roman" w:hAnsi="Times New Roman" w:cs="Times New Roman"/>
+                <w:i/>
+              </w:rPr>
+            </w:pPr>
+          </w:p>
+        </w:tc>
+        <w:tc>
+          <w:tcPr>
+            <w:tcW w:w="4788" w:type="dxa"/>
+          </w:tcPr>
+          <w:p>
+            <w:pPr>
+              <w:rPr>
+                <w:rFonts w:ascii="Times New Roman" w:hAnsi="Times New Roman" w:cs="Times New Roman"/>
+                <w:i/>
+              </w:rPr>
+            </w:pPr>
+            <w:r>
+              <w:rPr>
+                <w:rFonts w:ascii="Times New Roman" w:hAnsi="Times New Roman" w:cs="Times New Roman"/>
+                <w:i/>
+              </w:rPr>
+              <w:t>11.System will saves new date of the claim to certain personnel</w:t>
+            </w:r>
+          </w:p>
+        </w:tc>
+      </w:tr>
+    </w:tbl>
+    <w:p>
+      <w:pPr>
+        <w:rPr>
+          <w:rFonts w:ascii="Times New Roman" w:hAnsi="Times New Roman" w:cs="Times New Roman"/>
+        </w:rPr>
+      </w:pPr>
+    </w:p>
+    <w:p>
+      <w:pPr>
+        <w:rPr>
+          <w:rFonts w:ascii="Times New Roman" w:hAnsi="Times New Roman" w:cs="Times New Roman"/>
+          <w:i/>
+        </w:rPr>
+      </w:pPr>
+    </w:p>
+    <w:tbl>
+      <w:tblPr>
+        <w:tblStyle w:val="TableGrid"/>
+        <w:tblW w:w="0" w:type="auto"/>
+        <w:tblLook w:val="04A0" w:firstRow="1" w:lastRow="0" w:firstColumn="1" w:lastColumn="0" w:noHBand="0" w:noVBand="1"/>
+      </w:tblPr>
+      <w:tblGrid>
+        <w:gridCol w:w="4788"/>
+        <w:gridCol w:w="4788"/>
+      </w:tblGrid>
+      <w:tr>
+        <w:tc>
+          <w:tcPr>
+            <w:tcW w:w="4788" w:type="dxa"/>
+          </w:tcPr>
+          <w:p>
+            <w:pPr>
+              <w:rPr>
+                <w:rFonts w:ascii="Times New Roman" w:hAnsi="Times New Roman" w:cs="Times New Roman"/>
                 <w:b/>
               </w:rPr>
             </w:pPr>
@@ -2298,6 +2454,130 @@
                 <w:rFonts w:ascii="Times New Roman" w:hAnsi="Times New Roman" w:cs="Times New Roman"/>
                 <w:b/>
               </w:rPr>
+              <w:t>Pre-condition:</w:t>
+            </w:r>
+          </w:p>
+        </w:tc>
+        <w:tc>
+          <w:tcPr>
+            <w:tcW w:w="4788" w:type="dxa"/>
+          </w:tcPr>
+          <w:p>
+            <w:pPr>
+              <w:rPr>
+                <w:rFonts w:ascii="Times" w:hAnsi="Times"/>
+                <w:szCs w:val="20"/>
+              </w:rPr>
+            </w:pPr>
+            <w:r>
+              <w:rPr>
+                <w:rFonts w:ascii="Times" w:hAnsi="Times"/>
+                <w:szCs w:val="20"/>
+              </w:rPr>
+              <w:t xml:space="preserve">Admin must login in the </w:t>
+            </w:r>
+            <w:proofErr w:type="spellStart"/>
+            <w:r>
+              <w:rPr>
+                <w:rFonts w:ascii="Times" w:hAnsi="Times"/>
+                <w:szCs w:val="20"/>
+              </w:rPr>
+              <w:t>paf-fcms</w:t>
+            </w:r>
+            <w:proofErr w:type="spellEnd"/>
+            <w:r>
+              <w:rPr>
+                <w:rFonts w:ascii="Times" w:hAnsi="Times"/>
+                <w:szCs w:val="20"/>
+              </w:rPr>
+              <w:t xml:space="preserve"> claiming system</w:t>
+            </w:r>
+          </w:p>
+          <w:p>
+            <w:pPr>
+              <w:rPr>
+                <w:rFonts w:ascii="Times New Roman" w:hAnsi="Times New Roman" w:cs="Times New Roman"/>
+              </w:rPr>
+            </w:pPr>
+            <w:r>
+              <w:rPr>
+                <w:rFonts w:ascii="Times New Roman" w:hAnsi="Times New Roman" w:cs="Times New Roman"/>
+              </w:rPr>
+              <w:t xml:space="preserve">User is logged in as admin </w:t>
+            </w:r>
+          </w:p>
+        </w:tc>
+      </w:tr>
+      <w:tr>
+        <w:tc>
+          <w:tcPr>
+            <w:tcW w:w="4788" w:type="dxa"/>
+          </w:tcPr>
+          <w:p>
+            <w:pPr>
+              <w:rPr>
+                <w:rFonts w:ascii="Times New Roman" w:hAnsi="Times New Roman" w:cs="Times New Roman"/>
+                <w:b/>
+              </w:rPr>
+            </w:pPr>
+            <w:r>
+              <w:rPr>
+                <w:rFonts w:ascii="Times New Roman" w:hAnsi="Times New Roman" w:cs="Times New Roman"/>
+                <w:b/>
+              </w:rPr>
+              <w:t>Post condition:</w:t>
+            </w:r>
+          </w:p>
+        </w:tc>
+        <w:tc>
+          <w:tcPr>
+            <w:tcW w:w="4788" w:type="dxa"/>
+          </w:tcPr>
+          <w:p>
+            <w:pPr>
+              <w:rPr>
+                <w:rFonts w:ascii="Times New Roman" w:hAnsi="Times New Roman" w:cs="Times New Roman"/>
+              </w:rPr>
+            </w:pPr>
+            <w:r>
+              <w:rPr>
+                <w:rFonts w:ascii="Times New Roman" w:hAnsi="Times New Roman" w:cs="Times New Roman"/>
+              </w:rPr>
+              <w:t>User must edit the date of the claim of the status report</w:t>
+            </w:r>
+          </w:p>
+          <w:p>
+            <w:pPr>
+              <w:rPr>
+                <w:rFonts w:ascii="Times New Roman" w:hAnsi="Times New Roman" w:cs="Times New Roman"/>
+              </w:rPr>
+            </w:pPr>
+            <w:r>
+              <w:rPr>
+                <w:rFonts w:ascii="Times New Roman" w:hAnsi="Times New Roman" w:cs="Times New Roman"/>
+              </w:rPr>
+              <w:t>User updates selected files</w:t>
+            </w:r>
+          </w:p>
+        </w:tc>
+      </w:tr>
+      <w:tr>
+        <w:tc>
+          <w:tcPr>
+            <w:tcW w:w="4788" w:type="dxa"/>
+          </w:tcPr>
+          <w:p>
+            <w:pPr>
+              <w:rPr>
+                <w:rFonts w:ascii="Times New Roman" w:hAnsi="Times New Roman" w:cs="Times New Roman"/>
+                <w:b/>
+              </w:rPr>
+            </w:pPr>
+            <w:r>
+              <w:rPr>
+                <w:rFonts w:ascii="Times New Roman" w:hAnsi="Times New Roman" w:cs="Times New Roman"/>
+                <w:b/>
+              </w:rPr>
               <w:t>Special Requirements:</w:t>
             </w:r>
           </w:p>
@@ -2318,7 +2598,15 @@
                 <w:rFonts w:ascii="Times" w:hAnsi="Times"/>
                 <w:szCs w:val="20"/>
               </w:rPr>
-              <w:t xml:space="preserve">Fields required transaction number, payroll, employee, status. </w:t>
+              <w:t xml:space="preserve">Fields required transaction number, payroll, </w:t>
+            </w:r>
+            <w:r>
+              <w:rPr>
+                <w:rFonts w:ascii="Times" w:hAnsi="Times"/>
+                <w:szCs w:val="20"/>
+              </w:rPr>
+              <w:lastRenderedPageBreak/>
+              <w:t>employee, status, and particular, period from, period to, department, date received, date submitted, and amount.</w:t>
             </w:r>
           </w:p>
           <w:p>
@@ -2345,6 +2633,227 @@
                 <w:rFonts w:ascii="Times New Roman" w:hAnsi="Times New Roman" w:cs="Times New Roman"/>
               </w:rPr>
               <w:t>Fields should have contents.</w:t>
+            </w:r>
+          </w:p>
+        </w:tc>
+      </w:tr>
+    </w:tbl>
+    <w:p>
+      <w:pPr>
+        <w:rPr>
+          <w:rFonts w:ascii="Times New Roman" w:hAnsi="Times New Roman" w:cs="Times New Roman"/>
+          <w:b/>
+        </w:rPr>
+      </w:pPr>
+    </w:p>
+    <w:p>
+      <w:pPr>
+        <w:rPr>
+          <w:rFonts w:ascii="Times New Roman" w:hAnsi="Times New Roman" w:cs="Times New Roman"/>
+          <w:b/>
+        </w:rPr>
+      </w:pPr>
+      <w:r>
+        <w:rPr>
+          <w:rFonts w:ascii="Times New Roman" w:hAnsi="Times New Roman" w:cs="Times New Roman"/>
+          <w:b/>
+        </w:rPr>
+        <w:t>Alternative Flow</w:t>
+      </w:r>
+      <w:r>
+        <w:rPr>
+          <w:rFonts w:ascii="Times New Roman" w:hAnsi="Times New Roman" w:cs="Times New Roman"/>
+          <w:b/>
+        </w:rPr>
+        <w:t>:</w:t>
+      </w:r>
+    </w:p>
+    <w:p>
+      <w:pPr>
+        <w:rPr>
+          <w:rFonts w:ascii="Times New Roman" w:hAnsi="Times New Roman" w:cs="Times New Roman"/>
+          <w:b/>
+        </w:rPr>
+      </w:pPr>
+    </w:p>
+    <w:tbl>
+      <w:tblPr>
+        <w:tblStyle w:val="TableGrid"/>
+        <w:tblW w:w="0" w:type="auto"/>
+        <w:tblLook w:val="04A0" w:firstRow="1" w:lastRow="0" w:firstColumn="1" w:lastColumn="0" w:noHBand="0" w:noVBand="1"/>
+      </w:tblPr>
+      <w:tblGrid>
+        <w:gridCol w:w="4788"/>
+        <w:gridCol w:w="4788"/>
+      </w:tblGrid>
+      <w:tr>
+        <w:tc>
+          <w:tcPr>
+            <w:tcW w:w="4788" w:type="dxa"/>
+          </w:tcPr>
+          <w:p>
+            <w:pPr>
+              <w:rPr>
+                <w:rFonts w:ascii="Times New Roman" w:hAnsi="Times New Roman" w:cs="Times New Roman"/>
+                <w:b/>
+              </w:rPr>
+            </w:pPr>
+            <w:r>
+              <w:rPr>
+                <w:rFonts w:ascii="Times New Roman" w:hAnsi="Times New Roman" w:cs="Times New Roman"/>
+                <w:b/>
+              </w:rPr>
+              <w:t xml:space="preserve">1. </w:t>
+            </w:r>
+            <w:r>
+              <w:rPr>
+                <w:rFonts w:ascii="Times New Roman" w:hAnsi="Times New Roman" w:cs="Times New Roman"/>
+              </w:rPr>
+              <w:t>At step 9</w:t>
+            </w:r>
+            <w:r>
+              <w:rPr>
+                <w:rFonts w:ascii="Times New Roman" w:hAnsi="Times New Roman" w:cs="Times New Roman"/>
+              </w:rPr>
+              <w:t xml:space="preserve"> if the admin missed to fill out the required fields </w:t>
+            </w:r>
+          </w:p>
+        </w:tc>
+        <w:tc>
+          <w:tcPr>
+            <w:tcW w:w="4788" w:type="dxa"/>
+          </w:tcPr>
+          <w:p>
+            <w:pPr>
+              <w:rPr>
+                <w:rFonts w:ascii="Times New Roman" w:hAnsi="Times New Roman" w:cs="Times New Roman"/>
+                <w:b/>
+              </w:rPr>
+            </w:pPr>
+          </w:p>
+        </w:tc>
+      </w:tr>
+      <w:tr>
+        <w:tc>
+          <w:tcPr>
+            <w:tcW w:w="4788" w:type="dxa"/>
+          </w:tcPr>
+          <w:p>
+            <w:pPr>
+              <w:rPr>
+                <w:rFonts w:ascii="Times New Roman" w:hAnsi="Times New Roman" w:cs="Times New Roman"/>
+                <w:b/>
+              </w:rPr>
+            </w:pPr>
+          </w:p>
+        </w:tc>
+        <w:tc>
+          <w:tcPr>
+            <w:tcW w:w="4788" w:type="dxa"/>
+          </w:tcPr>
+          <w:p>
+            <w:pPr>
+              <w:rPr>
+                <w:rFonts w:ascii="Times New Roman" w:hAnsi="Times New Roman" w:cs="Times New Roman"/>
+                <w:b/>
+              </w:rPr>
+            </w:pPr>
+            <w:r>
+              <w:rPr>
+                <w:rFonts w:ascii="Times" w:hAnsi="Times"/>
+                <w:szCs w:val="20"/>
+              </w:rPr>
+              <w:t>System will display error message</w:t>
+            </w:r>
+          </w:p>
+        </w:tc>
+      </w:tr>
+      <w:tr>
+        <w:tc>
+          <w:tcPr>
+            <w:tcW w:w="4788" w:type="dxa"/>
+          </w:tcPr>
+          <w:p>
+            <w:pPr>
+              <w:rPr>
+                <w:rFonts w:ascii="Times New Roman" w:hAnsi="Times New Roman" w:cs="Times New Roman"/>
+                <w:b/>
+              </w:rPr>
+            </w:pPr>
+            <w:r>
+              <w:rPr>
+                <w:rFonts w:ascii="Times New Roman" w:hAnsi="Times New Roman" w:cs="Times New Roman"/>
+                <w:b/>
+              </w:rPr>
+              <w:t>2.</w:t>
+            </w:r>
+            <w:r>
+              <w:rPr>
+                <w:rFonts w:ascii="Times New Roman" w:hAnsi="Times New Roman" w:cs="Times New Roman"/>
+                <w:b/>
+              </w:rPr>
+              <w:t xml:space="preserve"> </w:t>
+            </w:r>
+            <w:r>
+              <w:rPr>
+                <w:rFonts w:ascii="Times New Roman" w:hAnsi="Times New Roman" w:cs="Times New Roman"/>
+              </w:rPr>
+              <w:t>At step 10 if the admin missed to click save</w:t>
+            </w:r>
+            <w:r>
+              <w:rPr>
+                <w:rFonts w:ascii="Times New Roman" w:hAnsi="Times New Roman" w:cs="Times New Roman"/>
+                <w:b/>
+              </w:rPr>
+              <w:t xml:space="preserve"> </w:t>
+            </w:r>
+          </w:p>
+        </w:tc>
+        <w:tc>
+          <w:tcPr>
+            <w:tcW w:w="4788" w:type="dxa"/>
+          </w:tcPr>
+          <w:p>
+            <w:pPr>
+              <w:rPr>
+                <w:rFonts w:ascii="Times New Roman" w:hAnsi="Times New Roman" w:cs="Times New Roman"/>
+                <w:b/>
+              </w:rPr>
+            </w:pPr>
+          </w:p>
+        </w:tc>
+      </w:tr>
+      <w:tr>
+        <w:tc>
+          <w:tcPr>
+            <w:tcW w:w="4788" w:type="dxa"/>
+          </w:tcPr>
+          <w:p>
+            <w:pPr>
+              <w:rPr>
+                <w:rFonts w:ascii="Times New Roman" w:hAnsi="Times New Roman" w:cs="Times New Roman"/>
+                <w:b/>
+              </w:rPr>
+            </w:pPr>
+          </w:p>
+        </w:tc>
+        <w:tc>
+          <w:tcPr>
+            <w:tcW w:w="4788" w:type="dxa"/>
+          </w:tcPr>
+          <w:p>
+            <w:pPr>
+              <w:rPr>
+                <w:rFonts w:ascii="Times New Roman" w:hAnsi="Times New Roman" w:cs="Times New Roman"/>
+                <w:b/>
+              </w:rPr>
+            </w:pPr>
+            <w:r>
+              <w:rPr>
+                <w:rFonts w:ascii="Times" w:hAnsi="Times"/>
+                <w:szCs w:val="20"/>
+              </w:rPr>
+              <w:t>System will not save the changes or updates that is done by the admin</w:t>
             </w:r>
             <w:bookmarkStart w:id="0" w:name="_GoBack"/>
             <w:bookmarkEnd w:id="0"/>
@@ -2356,7 +2865,7 @@
       <w:pPr>
         <w:rPr>
           <w:rFonts w:ascii="Times New Roman" w:hAnsi="Times New Roman" w:cs="Times New Roman"/>
-          <w:i/>
+          <w:b/>
         </w:rPr>
       </w:pPr>
     </w:p>

</xml_diff>

<commit_message>
I updated the fully dressed use case number 4&7.
</commit_message>
<xml_diff>
--- a/trunk/documentation/SOFTDEV/USE CASES (aldreen).docx
+++ b/trunk/documentation/SOFTDEV/USE CASES (aldreen).docx
@@ -4,615 +4,18 @@
   <w:body>
     <w:p>
       <w:pPr>
-        <w:jc w:val="center"/>
-        <w:rPr>
-          <w:sz w:val="18"/>
-          <w:szCs w:val="18"/>
-        </w:rPr>
-      </w:pPr>
-      <w:r>
-        <w:rPr>
-          <w:rFonts w:ascii="Times New Roman" w:hAnsi="Times New Roman" w:cs="Times New Roman"/>
-          <w:b/>
-          <w:sz w:val="18"/>
-          <w:szCs w:val="18"/>
-        </w:rPr>
-        <w:t>USE CASES</w:t>
-      </w:r>
-    </w:p>
-    <w:p>
-      <w:pPr>
-        <w:pStyle w:val="ListParagraph"/>
-        <w:numPr>
-          <w:ilvl w:val="0"/>
-          <w:numId w:val="1"/>
-        </w:numPr>
-        <w:rPr>
-          <w:sz w:val="18"/>
-          <w:szCs w:val="18"/>
-        </w:rPr>
-      </w:pPr>
-      <w:r>
-        <w:rPr>
-          <w:rFonts w:ascii="Times New Roman" w:hAnsi="Times New Roman" w:cs="Times New Roman"/>
-          <w:b/>
-          <w:sz w:val="18"/>
-          <w:szCs w:val="18"/>
-        </w:rPr>
-        <w:t>Brief Format</w:t>
-      </w:r>
-    </w:p>
-    <w:p>
-      <w:pPr>
-        <w:pStyle w:val="ListParagraph"/>
-        <w:numPr>
-          <w:ilvl w:val="0"/>
-          <w:numId w:val="2"/>
-        </w:numPr>
-        <w:rPr>
-          <w:sz w:val="18"/>
-          <w:szCs w:val="18"/>
-        </w:rPr>
-      </w:pPr>
-      <w:r>
-        <w:rPr>
-          <w:rFonts w:ascii="Times New Roman" w:hAnsi="Times New Roman" w:cs="Times New Roman"/>
-          <w:sz w:val="18"/>
-          <w:szCs w:val="18"/>
-        </w:rPr>
-        <w:t>Create New Personnel for Profile Record</w:t>
-      </w:r>
-    </w:p>
-    <w:p>
-      <w:pPr>
-        <w:pStyle w:val="ListParagraph"/>
-        <w:numPr>
-          <w:ilvl w:val="0"/>
-          <w:numId w:val="3"/>
-        </w:numPr>
-        <w:jc w:val="both"/>
-        <w:rPr>
-          <w:sz w:val="18"/>
-          <w:szCs w:val="18"/>
-        </w:rPr>
-      </w:pPr>
-      <w:r>
-        <w:rPr>
-          <w:rFonts w:ascii="Times New Roman" w:hAnsi="Times New Roman" w:cs="Times New Roman"/>
-          <w:sz w:val="18"/>
-          <w:szCs w:val="18"/>
-        </w:rPr>
-        <w:t>The main headquarters of the Philippine Air Force submits new personnel to Finance Center Administrator. The Finance Center Administrator will create new record of the personnel. The following records that must be encoded are the name, rank, assigned unit and their serial number, including their username and password.  Then, the personnel will now be able to access his/her account.</w:t>
-      </w:r>
-    </w:p>
-    <w:p>
-      <w:pPr>
-        <w:ind w:left="720"/>
-        <w:jc w:val="both"/>
-        <w:rPr>
-          <w:sz w:val="18"/>
-          <w:szCs w:val="18"/>
-        </w:rPr>
-      </w:pPr>
-    </w:p>
-    <w:p>
-      <w:pPr>
-        <w:pStyle w:val="ListParagraph"/>
-        <w:numPr>
-          <w:ilvl w:val="0"/>
-          <w:numId w:val="2"/>
-        </w:numPr>
-        <w:jc w:val="both"/>
-        <w:rPr>
-          <w:sz w:val="18"/>
-          <w:szCs w:val="18"/>
-        </w:rPr>
-      </w:pPr>
-      <w:r>
-        <w:rPr>
-          <w:rFonts w:ascii="Times New Roman" w:hAnsi="Times New Roman" w:cs="Times New Roman"/>
-          <w:sz w:val="18"/>
-          <w:szCs w:val="18"/>
-        </w:rPr>
-        <w:t>Update Personnel Profile Information</w:t>
-      </w:r>
-    </w:p>
-    <w:p>
-      <w:pPr>
-        <w:pStyle w:val="ListParagraph"/>
-        <w:numPr>
-          <w:ilvl w:val="0"/>
-          <w:numId w:val="3"/>
-        </w:numPr>
-        <w:jc w:val="both"/>
-        <w:rPr>
-          <w:sz w:val="18"/>
-          <w:szCs w:val="18"/>
-        </w:rPr>
-      </w:pPr>
-      <w:r>
-        <w:rPr>
-          <w:rFonts w:ascii="Times New Roman" w:hAnsi="Times New Roman" w:cs="Times New Roman"/>
-          <w:sz w:val="18"/>
-          <w:szCs w:val="18"/>
-        </w:rPr>
-        <w:t>The administrator has the capability to update the personnel’s profile information. If there were sudden changes about it and/or if the finance department will have an update in the personnel’s profile like the additional or the deduction gross amount of one of the personnel or changing of ranks and units.</w:t>
-      </w:r>
-    </w:p>
-    <w:p>
-      <w:pPr>
-        <w:ind w:left="720"/>
-        <w:jc w:val="both"/>
-        <w:rPr>
-          <w:sz w:val="18"/>
-          <w:szCs w:val="18"/>
-        </w:rPr>
-      </w:pPr>
-    </w:p>
-    <w:p>
-      <w:pPr>
-        <w:pStyle w:val="ListParagraph"/>
-        <w:numPr>
-          <w:ilvl w:val="0"/>
-          <w:numId w:val="2"/>
-        </w:numPr>
-        <w:jc w:val="both"/>
-        <w:rPr>
-          <w:sz w:val="18"/>
-          <w:szCs w:val="18"/>
-        </w:rPr>
-      </w:pPr>
-      <w:r>
-        <w:rPr>
-          <w:rFonts w:ascii="Times New Roman" w:hAnsi="Times New Roman" w:cs="Times New Roman"/>
-          <w:sz w:val="18"/>
-          <w:szCs w:val="18"/>
-        </w:rPr>
-        <w:t>Create Payroll Record</w:t>
-      </w:r>
-    </w:p>
-    <w:p>
-      <w:pPr>
-        <w:pStyle w:val="ListParagraph"/>
-        <w:numPr>
-          <w:ilvl w:val="0"/>
-          <w:numId w:val="3"/>
-        </w:numPr>
-        <w:jc w:val="both"/>
-        <w:rPr>
-          <w:sz w:val="18"/>
-          <w:szCs w:val="18"/>
-        </w:rPr>
-      </w:pPr>
-      <w:r>
-        <w:rPr>
-          <w:rFonts w:ascii="Times New Roman" w:hAnsi="Times New Roman" w:cs="Times New Roman"/>
-          <w:sz w:val="18"/>
-          <w:szCs w:val="18"/>
-        </w:rPr>
-        <w:t>Every month, there is a new payroll record coming from the Payroll System Department Head. If that comes, the admin requests to the system to create automatically a payroll record.</w:t>
-      </w:r>
-    </w:p>
-    <w:p>
-      <w:pPr>
-        <w:rPr>
-          <w:sz w:val="18"/>
-          <w:szCs w:val="18"/>
-        </w:rPr>
-      </w:pPr>
-    </w:p>
-    <w:p>
-      <w:pPr>
-        <w:pStyle w:val="ListParagraph"/>
-        <w:numPr>
-          <w:ilvl w:val="0"/>
-          <w:numId w:val="2"/>
-        </w:numPr>
-        <w:rPr>
-          <w:sz w:val="18"/>
-          <w:szCs w:val="18"/>
-        </w:rPr>
-      </w:pPr>
-      <w:r>
-        <w:rPr>
-          <w:rFonts w:ascii="Times New Roman" w:hAnsi="Times New Roman" w:cs="Times New Roman"/>
-          <w:sz w:val="18"/>
-          <w:szCs w:val="18"/>
-        </w:rPr>
-        <w:t>Create Claim Record</w:t>
-      </w:r>
-    </w:p>
-    <w:p>
-      <w:pPr>
-        <w:pStyle w:val="ListParagraph"/>
-        <w:numPr>
-          <w:ilvl w:val="0"/>
-          <w:numId w:val="3"/>
-        </w:numPr>
-        <w:jc w:val="both"/>
-        <w:rPr>
-          <w:sz w:val="18"/>
-          <w:szCs w:val="18"/>
-        </w:rPr>
-      </w:pPr>
-      <w:r>
-        <w:rPr>
-          <w:rFonts w:ascii="Times New Roman" w:hAnsi="Times New Roman" w:cs="Times New Roman"/>
-          <w:sz w:val="18"/>
-          <w:szCs w:val="18"/>
-        </w:rPr>
-        <w:t>The admin of the system will add a claim to a certain personnel. The new claim will be included to the information and data of the personnel. The claim will be available for the personnel.</w:t>
-      </w:r>
-    </w:p>
-    <w:p>
-      <w:pPr>
-        <w:ind w:left="720"/>
-        <w:rPr>
-          <w:sz w:val="18"/>
-          <w:szCs w:val="18"/>
-        </w:rPr>
-      </w:pPr>
-    </w:p>
-    <w:p>
-      <w:pPr>
-        <w:pStyle w:val="ListParagraph"/>
-        <w:numPr>
-          <w:ilvl w:val="0"/>
-          <w:numId w:val="2"/>
-        </w:numPr>
-        <w:rPr>
-          <w:sz w:val="18"/>
-          <w:szCs w:val="18"/>
-        </w:rPr>
-      </w:pPr>
-      <w:r>
-        <w:rPr>
-          <w:rFonts w:ascii="Times New Roman" w:hAnsi="Times New Roman" w:cs="Times New Roman"/>
-          <w:sz w:val="18"/>
-          <w:szCs w:val="18"/>
-        </w:rPr>
-        <w:t>New Personnel Claim Amount</w:t>
-      </w:r>
-    </w:p>
-    <w:p>
-      <w:pPr>
-        <w:pStyle w:val="ListParagraph"/>
-        <w:numPr>
-          <w:ilvl w:val="0"/>
-          <w:numId w:val="3"/>
-        </w:numPr>
-        <w:jc w:val="both"/>
-        <w:rPr>
-          <w:sz w:val="18"/>
-          <w:szCs w:val="18"/>
-        </w:rPr>
-      </w:pPr>
-      <w:r>
-        <w:rPr>
-          <w:rFonts w:ascii="Times New Roman" w:hAnsi="Times New Roman" w:cs="Times New Roman"/>
-          <w:sz w:val="18"/>
-          <w:szCs w:val="18"/>
-        </w:rPr>
-        <w:t>If the admin wants to add amount to an existing claim of the personnel, the system will allow him/her to enter a value. The amount entered will be saved to the existing claim record of the personnel.</w:t>
-      </w:r>
-    </w:p>
-    <w:p>
-      <w:pPr>
-        <w:ind w:left="720"/>
-        <w:rPr>
-          <w:sz w:val="18"/>
-          <w:szCs w:val="18"/>
-        </w:rPr>
-      </w:pPr>
-    </w:p>
-    <w:p>
-      <w:pPr>
-        <w:pStyle w:val="ListParagraph"/>
-        <w:numPr>
-          <w:ilvl w:val="0"/>
-          <w:numId w:val="2"/>
-        </w:numPr>
-        <w:rPr>
-          <w:sz w:val="18"/>
-          <w:szCs w:val="18"/>
-        </w:rPr>
-      </w:pPr>
-      <w:r>
-        <w:rPr>
-          <w:rFonts w:ascii="Times New Roman" w:hAnsi="Times New Roman" w:cs="Times New Roman"/>
-          <w:sz w:val="18"/>
-          <w:szCs w:val="18"/>
-        </w:rPr>
-        <w:t>Update Claim Status</w:t>
-      </w:r>
-    </w:p>
-    <w:p>
-      <w:pPr>
-        <w:pStyle w:val="ListParagraph"/>
-        <w:numPr>
-          <w:ilvl w:val="0"/>
-          <w:numId w:val="3"/>
-        </w:numPr>
-        <w:jc w:val="both"/>
-        <w:rPr>
-          <w:sz w:val="18"/>
-          <w:szCs w:val="18"/>
-        </w:rPr>
-      </w:pPr>
-      <w:r>
-        <w:rPr>
-          <w:rFonts w:ascii="Times New Roman" w:hAnsi="Times New Roman" w:cs="Times New Roman"/>
-          <w:sz w:val="18"/>
-          <w:szCs w:val="18"/>
-        </w:rPr>
-        <w:t>An update for the claim of each personnel is requested by the admin, the system will allow the admin to update the department location of the claim or the status of the claim of each personnel. Each department will now be visible if the updated claim of the personnel entered is approved or not. This approval will now be accredited by the bank if all the departments approved the said claim.</w:t>
-      </w:r>
-    </w:p>
-    <w:p>
-      <w:pPr>
-        <w:rPr>
-          <w:sz w:val="18"/>
-          <w:szCs w:val="18"/>
-        </w:rPr>
-      </w:pPr>
-    </w:p>
-    <w:p>
-      <w:pPr>
-        <w:pStyle w:val="ListParagraph"/>
-        <w:numPr>
-          <w:ilvl w:val="0"/>
-          <w:numId w:val="2"/>
-        </w:numPr>
-        <w:rPr>
-          <w:sz w:val="18"/>
-          <w:szCs w:val="18"/>
-        </w:rPr>
-      </w:pPr>
-      <w:r>
-        <w:rPr>
-          <w:rFonts w:ascii="Times New Roman" w:hAnsi="Times New Roman" w:cs="Times New Roman"/>
-          <w:sz w:val="18"/>
-          <w:szCs w:val="18"/>
-        </w:rPr>
-        <w:t>Update Claim Status Date</w:t>
-      </w:r>
-    </w:p>
-    <w:p>
-      <w:pPr>
-        <w:pStyle w:val="ListParagraph"/>
-        <w:numPr>
-          <w:ilvl w:val="0"/>
-          <w:numId w:val="3"/>
-        </w:numPr>
-        <w:jc w:val="both"/>
-        <w:rPr>
-          <w:sz w:val="18"/>
-          <w:szCs w:val="18"/>
-        </w:rPr>
-      </w:pPr>
-      <w:r>
-        <w:rPr>
-          <w:rFonts w:ascii="Times New Roman" w:hAnsi="Times New Roman" w:cs="Times New Roman"/>
-          <w:sz w:val="18"/>
-          <w:szCs w:val="18"/>
-        </w:rPr>
-        <w:t>If there was a sudden change or need to edit the date of the claim status report, the admin will change the date of the claim status report.</w:t>
-      </w:r>
-    </w:p>
-    <w:p>
-      <w:pPr>
-        <w:ind w:left="720"/>
-        <w:rPr>
-          <w:sz w:val="18"/>
-          <w:szCs w:val="18"/>
-        </w:rPr>
-      </w:pPr>
-    </w:p>
-    <w:p>
-      <w:pPr>
-        <w:pStyle w:val="ListParagraph"/>
-        <w:numPr>
-          <w:ilvl w:val="0"/>
-          <w:numId w:val="2"/>
-        </w:numPr>
-        <w:rPr>
-          <w:sz w:val="18"/>
-          <w:szCs w:val="18"/>
-        </w:rPr>
-      </w:pPr>
-      <w:r>
-        <w:rPr>
-          <w:rFonts w:ascii="Times New Roman" w:hAnsi="Times New Roman" w:cs="Times New Roman"/>
-          <w:sz w:val="18"/>
-          <w:szCs w:val="18"/>
-        </w:rPr>
-        <w:t>Summary Report of the Financial Account</w:t>
-      </w:r>
-    </w:p>
-    <w:p>
-      <w:pPr>
-        <w:pStyle w:val="ListParagraph"/>
-        <w:numPr>
-          <w:ilvl w:val="0"/>
-          <w:numId w:val="3"/>
-        </w:numPr>
-        <w:jc w:val="both"/>
-        <w:rPr>
-          <w:sz w:val="18"/>
-          <w:szCs w:val="18"/>
-        </w:rPr>
-      </w:pPr>
-      <w:r>
-        <w:rPr>
-          <w:rFonts w:ascii="Times New Roman" w:hAnsi="Times New Roman" w:cs="Times New Roman"/>
-          <w:sz w:val="18"/>
-          <w:szCs w:val="18"/>
-        </w:rPr>
-        <w:t>The admin wants to summarize the whole financial summary the total net amount of each personnel because the admin will check if the whole summary report was updated correctly. The system will display the whole financial claim summary of each personnel.</w:t>
-      </w:r>
-    </w:p>
-    <w:p>
-      <w:pPr>
-        <w:ind w:left="720"/>
-        <w:rPr>
-          <w:sz w:val="18"/>
-          <w:szCs w:val="18"/>
-        </w:rPr>
-      </w:pPr>
-    </w:p>
-    <w:p>
-      <w:pPr>
-        <w:pStyle w:val="ListParagraph"/>
-        <w:numPr>
-          <w:ilvl w:val="0"/>
-          <w:numId w:val="2"/>
-        </w:numPr>
-        <w:rPr>
-          <w:sz w:val="18"/>
-          <w:szCs w:val="18"/>
-        </w:rPr>
-      </w:pPr>
-      <w:r>
-        <w:rPr>
-          <w:rFonts w:ascii="Times New Roman" w:hAnsi="Times New Roman" w:cs="Times New Roman"/>
-          <w:sz w:val="18"/>
-          <w:szCs w:val="18"/>
-        </w:rPr>
-        <w:t>Monitor Financial Claim Record Summary</w:t>
-      </w:r>
-    </w:p>
-    <w:p>
-      <w:pPr>
-        <w:pStyle w:val="ListParagraph"/>
-        <w:numPr>
-          <w:ilvl w:val="0"/>
-          <w:numId w:val="3"/>
-        </w:numPr>
-        <w:rPr>
-          <w:sz w:val="18"/>
-          <w:szCs w:val="18"/>
-        </w:rPr>
-      </w:pPr>
-      <w:proofErr w:type="gramStart"/>
-      <w:r>
-        <w:rPr>
-          <w:rFonts w:ascii="Times New Roman" w:hAnsi="Times New Roman" w:cs="Times New Roman"/>
-          <w:sz w:val="18"/>
-          <w:szCs w:val="18"/>
-        </w:rPr>
-        <w:t>A personnel</w:t>
-      </w:r>
-      <w:proofErr w:type="gramEnd"/>
-      <w:r>
-        <w:rPr>
-          <w:rFonts w:ascii="Times New Roman" w:hAnsi="Times New Roman" w:cs="Times New Roman"/>
-          <w:sz w:val="18"/>
-          <w:szCs w:val="18"/>
-        </w:rPr>
-        <w:t xml:space="preserve"> wants to view summary of his / her financial claim status. The personnel logs in to the system and the system will automatically search for the account of the personnel who is logged in at that moment. The system will display the financial claim record summary of the personnel.</w:t>
-      </w:r>
-    </w:p>
-    <w:p>
-      <w:pPr>
-        <w:rPr>
-          <w:sz w:val="18"/>
-          <w:szCs w:val="18"/>
-        </w:rPr>
-      </w:pPr>
-    </w:p>
-    <w:p>
-      <w:pPr>
-        <w:pStyle w:val="ListParagraph"/>
-        <w:numPr>
-          <w:ilvl w:val="0"/>
-          <w:numId w:val="2"/>
-        </w:numPr>
-        <w:rPr>
-          <w:sz w:val="18"/>
-          <w:szCs w:val="18"/>
-        </w:rPr>
-      </w:pPr>
-      <w:r>
-        <w:rPr>
-          <w:rFonts w:ascii="Times New Roman" w:hAnsi="Times New Roman" w:cs="Times New Roman"/>
-          <w:sz w:val="18"/>
-          <w:szCs w:val="18"/>
-        </w:rPr>
-        <w:t>View Financial Claim Status</w:t>
-      </w:r>
-    </w:p>
-    <w:p>
-      <w:pPr>
-        <w:pStyle w:val="ListParagraph"/>
-        <w:numPr>
-          <w:ilvl w:val="0"/>
-          <w:numId w:val="3"/>
-        </w:numPr>
-        <w:rPr>
-          <w:sz w:val="18"/>
-          <w:szCs w:val="18"/>
-        </w:rPr>
-      </w:pPr>
-      <w:r>
-        <w:rPr>
-          <w:rFonts w:ascii="Times New Roman" w:hAnsi="Times New Roman" w:cs="Times New Roman"/>
-          <w:sz w:val="18"/>
-          <w:szCs w:val="18"/>
-        </w:rPr>
-        <w:t>If the personnel request to view the claim status information. The system will display the request of the personnel. He will now be able to view his status if it is approved or still processing.</w:t>
-      </w:r>
-    </w:p>
-    <w:p>
-      <w:pPr>
         <w:rPr>
           <w:b/>
           <w:sz w:val="20"/>
           <w:szCs w:val="20"/>
         </w:rPr>
       </w:pPr>
-    </w:p>
-    <w:p>
-      <w:pPr>
+      <w:r>
         <w:rPr>
           <w:b/>
           <w:sz w:val="20"/>
           <w:szCs w:val="20"/>
         </w:rPr>
-      </w:pPr>
-    </w:p>
-    <w:p>
-      <w:pPr>
-        <w:rPr>
-          <w:b/>
-          <w:sz w:val="20"/>
-          <w:szCs w:val="20"/>
-        </w:rPr>
-      </w:pPr>
-    </w:p>
-    <w:p>
-      <w:pPr>
-        <w:rPr>
-          <w:b/>
-          <w:sz w:val="20"/>
-          <w:szCs w:val="20"/>
-        </w:rPr>
-      </w:pPr>
-    </w:p>
-    <w:p>
-      <w:pPr>
-        <w:rPr>
-          <w:b/>
-          <w:sz w:val="20"/>
-          <w:szCs w:val="20"/>
-        </w:rPr>
-      </w:pPr>
-      <w:r>
-        <w:rPr>
-          <w:b/>
-          <w:sz w:val="20"/>
-          <w:szCs w:val="20"/>
-        </w:rPr>
-        <w:lastRenderedPageBreak/>
         <w:t>Fully Dressed Use Cased</w:t>
       </w:r>
     </w:p>
@@ -637,22 +40,14 @@
       <w:pPr>
         <w:rPr>
           <w:rFonts w:ascii="Times New Roman" w:hAnsi="Times New Roman" w:cs="Times New Roman"/>
-          <w:sz w:val="20"/>
-          <w:szCs w:val="20"/>
         </w:rPr>
       </w:pPr>
       <w:r>
-        <w:rPr>
-          <w:sz w:val="20"/>
-          <w:szCs w:val="20"/>
-        </w:rPr>
         <w:t xml:space="preserve">4. </w:t>
       </w:r>
       <w:r>
         <w:rPr>
           <w:rFonts w:ascii="Times New Roman" w:hAnsi="Times New Roman" w:cs="Times New Roman"/>
-          <w:sz w:val="20"/>
-          <w:szCs w:val="20"/>
         </w:rPr>
         <w:t>Create Claim Record</w:t>
       </w:r>
@@ -822,15 +217,7 @@
             <w:tcW w:w="4788" w:type="dxa"/>
           </w:tcPr>
           <w:p>
-            <w:pPr>
-              <w:rPr>
-                <w:i/>
-              </w:rPr>
-            </w:pPr>
-            <w:r>
-              <w:rPr>
-                <w:i/>
-              </w:rPr>
+            <w:r>
               <w:t>1.Admin Login</w:t>
             </w:r>
           </w:p>
@@ -839,13 +226,7 @@
           <w:tcPr>
             <w:tcW w:w="4788" w:type="dxa"/>
           </w:tcPr>
-          <w:p>
-            <w:pPr>
-              <w:rPr>
-                <w:i/>
-              </w:rPr>
-            </w:pPr>
-          </w:p>
+          <w:p/>
         </w:tc>
       </w:tr>
       <w:tr>
@@ -856,28 +237,14 @@
           <w:tcPr>
             <w:tcW w:w="4788" w:type="dxa"/>
           </w:tcPr>
-          <w:p>
-            <w:pPr>
-              <w:rPr>
-                <w:i/>
-              </w:rPr>
-            </w:pPr>
-          </w:p>
-        </w:tc>
-        <w:tc>
-          <w:tcPr>
-            <w:tcW w:w="4788" w:type="dxa"/>
-          </w:tcPr>
-          <w:p>
-            <w:pPr>
-              <w:rPr>
-                <w:i/>
-              </w:rPr>
-            </w:pPr>
-            <w:r>
-              <w:rPr>
-                <w:i/>
-              </w:rPr>
+          <w:p/>
+        </w:tc>
+        <w:tc>
+          <w:tcPr>
+            <w:tcW w:w="4788" w:type="dxa"/>
+          </w:tcPr>
+          <w:p>
+            <w:r>
               <w:t>2. System Verifies the Login</w:t>
             </w:r>
           </w:p>
@@ -892,15 +259,7 @@
             <w:tcW w:w="4788" w:type="dxa"/>
           </w:tcPr>
           <w:p>
-            <w:pPr>
-              <w:rPr>
-                <w:i/>
-              </w:rPr>
-            </w:pPr>
-            <w:r>
-              <w:rPr>
-                <w:i/>
-              </w:rPr>
+            <w:r>
               <w:t>3.Airforce Main wants to add a claim to personnel</w:t>
             </w:r>
           </w:p>
@@ -909,13 +268,7 @@
           <w:tcPr>
             <w:tcW w:w="4788" w:type="dxa"/>
           </w:tcPr>
-          <w:p>
-            <w:pPr>
-              <w:rPr>
-                <w:i/>
-              </w:rPr>
-            </w:pPr>
-          </w:p>
+          <w:p/>
         </w:tc>
       </w:tr>
       <w:tr>
@@ -927,27 +280,13 @@
             <w:tcW w:w="4788" w:type="dxa"/>
           </w:tcPr>
           <w:p>
-            <w:pPr>
-              <w:rPr>
-                <w:i/>
-              </w:rPr>
-            </w:pPr>
-            <w:r>
-              <w:rPr>
-                <w:i/>
-              </w:rPr>
+            <w:r>
               <w:t>4. Admin “</w:t>
             </w:r>
             <w:r>
-              <w:rPr>
-                <w:i/>
-              </w:rPr>
               <w:t>Clicks Menu</w:t>
             </w:r>
             <w:r>
-              <w:rPr>
-                <w:i/>
-              </w:rPr>
               <w:t>”</w:t>
             </w:r>
           </w:p>
@@ -957,15 +296,7 @@
             <w:tcW w:w="4788" w:type="dxa"/>
           </w:tcPr>
           <w:p>
-            <w:pPr>
-              <w:rPr>
-                <w:i/>
-              </w:rPr>
-            </w:pPr>
-            <w:r>
-              <w:rPr>
-                <w:i/>
-              </w:rPr>
+            <w:r>
               <w:t xml:space="preserve"> </w:t>
             </w:r>
           </w:p>
@@ -979,35 +310,18 @@
           <w:tcPr>
             <w:tcW w:w="4788" w:type="dxa"/>
           </w:tcPr>
-          <w:p>
-            <w:pPr>
-              <w:rPr>
-                <w:i/>
-              </w:rPr>
-            </w:pPr>
-          </w:p>
-        </w:tc>
-        <w:tc>
-          <w:tcPr>
-            <w:tcW w:w="4788" w:type="dxa"/>
-          </w:tcPr>
-          <w:p>
-            <w:pPr>
-              <w:rPr>
-                <w:i/>
-              </w:rPr>
-            </w:pPr>
-            <w:r>
-              <w:rPr>
-                <w:i/>
-              </w:rPr>
-              <w:t xml:space="preserve">5. System will display claim </w:t>
-            </w:r>
-            <w:r>
-              <w:rPr>
-                <w:i/>
-              </w:rPr>
-              <w:t>Transactions</w:t>
+          <w:p/>
+        </w:tc>
+        <w:tc>
+          <w:tcPr>
+            <w:tcW w:w="4788" w:type="dxa"/>
+          </w:tcPr>
+          <w:p>
+            <w:r>
+              <w:t xml:space="preserve">5. System will display </w:t>
+            </w:r>
+            <w:r>
+              <w:t xml:space="preserve">main menu </w:t>
             </w:r>
           </w:p>
         </w:tc>
@@ -1021,15 +335,7 @@
             <w:tcW w:w="4788" w:type="dxa"/>
           </w:tcPr>
           <w:p>
-            <w:pPr>
-              <w:rPr>
-                <w:i/>
-              </w:rPr>
-            </w:pPr>
-            <w:r>
-              <w:rPr>
-                <w:i/>
-              </w:rPr>
+            <w:r>
               <w:t>6. Admin “Clicks Transactions”</w:t>
             </w:r>
           </w:p>
@@ -1038,13 +344,7 @@
           <w:tcPr>
             <w:tcW w:w="4788" w:type="dxa"/>
           </w:tcPr>
-          <w:p>
-            <w:pPr>
-              <w:rPr>
-                <w:i/>
-              </w:rPr>
-            </w:pPr>
-          </w:p>
+          <w:p/>
         </w:tc>
       </w:tr>
       <w:tr>
@@ -1055,34 +355,17 @@
           <w:tcPr>
             <w:tcW w:w="4788" w:type="dxa"/>
           </w:tcPr>
-          <w:p>
-            <w:pPr>
-              <w:rPr>
-                <w:i/>
-              </w:rPr>
-            </w:pPr>
-          </w:p>
-        </w:tc>
-        <w:tc>
-          <w:tcPr>
-            <w:tcW w:w="4788" w:type="dxa"/>
-          </w:tcPr>
-          <w:p>
-            <w:pPr>
-              <w:rPr>
-                <w:i/>
-              </w:rPr>
-            </w:pPr>
-            <w:r>
-              <w:rPr>
-                <w:i/>
-              </w:rPr>
+          <w:p/>
+        </w:tc>
+        <w:tc>
+          <w:tcPr>
+            <w:tcW w:w="4788" w:type="dxa"/>
+          </w:tcPr>
+          <w:p>
+            <w:r>
               <w:t xml:space="preserve">7. </w:t>
             </w:r>
             <w:r>
-              <w:rPr>
-                <w:i/>
-              </w:rPr>
               <w:t>System Will display operations</w:t>
             </w:r>
           </w:p>
@@ -1097,39 +380,19 @@
             <w:tcW w:w="4788" w:type="dxa"/>
           </w:tcPr>
           <w:p>
-            <w:pPr>
-              <w:rPr>
-                <w:i/>
-              </w:rPr>
-            </w:pPr>
-            <w:r>
-              <w:rPr>
-                <w:i/>
-              </w:rPr>
+            <w:r>
               <w:t>8.</w:t>
             </w:r>
             <w:r>
-              <w:rPr>
-                <w:i/>
-              </w:rPr>
               <w:t xml:space="preserve"> Admin will </w:t>
             </w:r>
             <w:r>
-              <w:rPr>
-                <w:i/>
-              </w:rPr>
               <w:t>“</w:t>
             </w:r>
             <w:r>
-              <w:rPr>
-                <w:i/>
-              </w:rPr>
               <w:t>click create transactions</w:t>
             </w:r>
             <w:r>
-              <w:rPr>
-                <w:i/>
-              </w:rPr>
               <w:t>”</w:t>
             </w:r>
           </w:p>
@@ -1138,13 +401,7 @@
           <w:tcPr>
             <w:tcW w:w="4788" w:type="dxa"/>
           </w:tcPr>
-          <w:p>
-            <w:pPr>
-              <w:rPr>
-                <w:i/>
-              </w:rPr>
-            </w:pPr>
-          </w:p>
+          <w:p/>
         </w:tc>
       </w:tr>
       <w:tr>
@@ -1155,34 +412,17 @@
           <w:tcPr>
             <w:tcW w:w="4788" w:type="dxa"/>
           </w:tcPr>
-          <w:p>
-            <w:pPr>
-              <w:rPr>
-                <w:i/>
-              </w:rPr>
-            </w:pPr>
-          </w:p>
-        </w:tc>
-        <w:tc>
-          <w:tcPr>
-            <w:tcW w:w="4788" w:type="dxa"/>
-          </w:tcPr>
-          <w:p>
-            <w:pPr>
-              <w:rPr>
-                <w:i/>
-              </w:rPr>
-            </w:pPr>
-            <w:r>
-              <w:rPr>
-                <w:i/>
-              </w:rPr>
+          <w:p/>
+        </w:tc>
+        <w:tc>
+          <w:tcPr>
+            <w:tcW w:w="4788" w:type="dxa"/>
+          </w:tcPr>
+          <w:p>
+            <w:r>
               <w:t xml:space="preserve">9. </w:t>
             </w:r>
             <w:r>
-              <w:rPr>
-                <w:i/>
-              </w:rPr>
               <w:t>System displays create transaction page</w:t>
             </w:r>
           </w:p>
@@ -1197,30 +437,28 @@
             <w:tcW w:w="4788" w:type="dxa"/>
           </w:tcPr>
           <w:p>
-            <w:pPr>
-              <w:rPr>
-                <w:i/>
-              </w:rPr>
-            </w:pPr>
-            <w:r>
-              <w:rPr>
-                <w:i/>
-              </w:rPr>
-              <w:t>11.Admin will input a new claim to a personnel</w:t>
-            </w:r>
-          </w:p>
-        </w:tc>
-        <w:tc>
-          <w:tcPr>
-            <w:tcW w:w="4788" w:type="dxa"/>
-          </w:tcPr>
-          <w:p>
-            <w:pPr>
-              <w:rPr>
-                <w:i/>
-              </w:rPr>
-            </w:pPr>
-          </w:p>
+            <w:r>
+              <w:t>10.</w:t>
+            </w:r>
+            <w:r>
+              <w:t>Admin must fill out necessary fields</w:t>
+            </w:r>
+            <w:r>
+              <w:t xml:space="preserve"> (Transaction number, payroll, employee, particular , status, period  from, period to, department, date received</w:t>
+            </w:r>
+            <w:r>
+              <w:t>, date submitted and amount</w:t>
+            </w:r>
+            <w:r>
+              <w:t>)</w:t>
+            </w:r>
+          </w:p>
+        </w:tc>
+        <w:tc>
+          <w:tcPr>
+            <w:tcW w:w="4788" w:type="dxa"/>
+          </w:tcPr>
+          <w:p/>
         </w:tc>
       </w:tr>
       <w:tr>
@@ -1232,30 +470,19 @@
             <w:tcW w:w="4788" w:type="dxa"/>
           </w:tcPr>
           <w:p>
-            <w:pPr>
-              <w:rPr>
-                <w:i/>
-              </w:rPr>
-            </w:pPr>
-            <w:r>
-              <w:rPr>
-                <w:i/>
-              </w:rPr>
-              <w:t>12.Admin will “clicks create button”</w:t>
-            </w:r>
-          </w:p>
-        </w:tc>
-        <w:tc>
-          <w:tcPr>
-            <w:tcW w:w="4788" w:type="dxa"/>
-          </w:tcPr>
-          <w:p>
-            <w:pPr>
-              <w:rPr>
-                <w:i/>
-              </w:rPr>
-            </w:pPr>
-          </w:p>
+            <w:r>
+              <w:t>11</w:t>
+            </w:r>
+            <w:r>
+              <w:t>.Admin will “clicks create button”</w:t>
+            </w:r>
+          </w:p>
+        </w:tc>
+        <w:tc>
+          <w:tcPr>
+            <w:tcW w:w="4788" w:type="dxa"/>
+          </w:tcPr>
+          <w:p/>
         </w:tc>
       </w:tr>
       <w:tr>
@@ -1266,55 +493,27 @@
           <w:tcPr>
             <w:tcW w:w="4788" w:type="dxa"/>
           </w:tcPr>
-          <w:p>
-            <w:pPr>
-              <w:rPr>
-                <w:i/>
-              </w:rPr>
-            </w:pPr>
-          </w:p>
-        </w:tc>
-        <w:tc>
-          <w:tcPr>
-            <w:tcW w:w="4788" w:type="dxa"/>
-          </w:tcPr>
-          <w:p>
-            <w:pPr>
-              <w:rPr>
-                <w:i/>
-              </w:rPr>
-            </w:pPr>
-            <w:r>
-              <w:rPr>
-                <w:i/>
-              </w:rPr>
-              <w:t>13</w:t>
-            </w:r>
-            <w:r>
-              <w:rPr>
-                <w:i/>
-              </w:rPr>
+          <w:p/>
+        </w:tc>
+        <w:tc>
+          <w:tcPr>
+            <w:tcW w:w="4788" w:type="dxa"/>
+          </w:tcPr>
+          <w:p>
+            <w:r>
+              <w:t>12</w:t>
+            </w:r>
+            <w:r>
               <w:t>. Systems</w:t>
             </w:r>
             <w:r>
-              <w:rPr>
-                <w:i/>
-              </w:rPr>
               <w:t xml:space="preserve"> saves new claim of the personnel, </w:t>
             </w:r>
             <w:r>
               <w:rPr>
                 <w:rFonts w:ascii="Times New Roman" w:hAnsi="Times New Roman" w:cs="Times New Roman"/>
-                <w:i/>
-              </w:rPr>
-              <w:t>The claim will be available for the personnel</w:t>
-            </w:r>
-            <w:r>
-              <w:rPr>
-                <w:rFonts w:ascii="Times New Roman" w:hAnsi="Times New Roman" w:cs="Times New Roman"/>
-                <w:i/>
-              </w:rPr>
-              <w:t>.</w:t>
+              </w:rPr>
+              <w:t>The claim will be available for the personnel.</w:t>
             </w:r>
           </w:p>
         </w:tc>
@@ -1381,6 +580,11 @@
           </w:tcPr>
           <w:p>
             <w:pPr>
+              <w:pStyle w:val="ListParagraph"/>
+              <w:numPr>
+                <w:ilvl w:val="0"/>
+                <w:numId w:val="7"/>
+              </w:numPr>
               <w:rPr>
                 <w:rFonts w:ascii="Times" w:hAnsi="Times"/>
                 <w:szCs w:val="20"/>
@@ -1426,6 +630,11 @@
           </w:p>
           <w:p>
             <w:pPr>
+              <w:pStyle w:val="ListParagraph"/>
+              <w:numPr>
+                <w:ilvl w:val="0"/>
+                <w:numId w:val="7"/>
+              </w:numPr>
               <w:rPr>
                 <w:rFonts w:ascii="Times" w:hAnsi="Times"/>
                 <w:szCs w:val="20"/>
@@ -1437,6 +646,313 @@
                 <w:szCs w:val="20"/>
               </w:rPr>
               <w:t>User is logged in as admin</w:t>
+            </w:r>
+          </w:p>
+          <w:p>
+            <w:pPr>
+              <w:pStyle w:val="ListParagraph"/>
+              <w:numPr>
+                <w:ilvl w:val="0"/>
+                <w:numId w:val="7"/>
+              </w:numPr>
+              <w:rPr>
+                <w:rFonts w:ascii="Times" w:hAnsi="Times"/>
+                <w:szCs w:val="20"/>
+              </w:rPr>
+            </w:pPr>
+            <w:r>
+              <w:rPr>
+                <w:rFonts w:ascii="Times" w:hAnsi="Times"/>
+                <w:szCs w:val="20"/>
+              </w:rPr>
+              <w:t xml:space="preserve">User must update selected files </w:t>
+            </w:r>
+          </w:p>
+          <w:p>
+            <w:pPr>
+              <w:pStyle w:val="ListParagraph"/>
+              <w:numPr>
+                <w:ilvl w:val="0"/>
+                <w:numId w:val="7"/>
+              </w:numPr>
+              <w:rPr>
+                <w:rFonts w:ascii="Times" w:hAnsi="Times"/>
+                <w:szCs w:val="20"/>
+              </w:rPr>
+            </w:pPr>
+            <w:r>
+              <w:rPr>
+                <w:rFonts w:ascii="Times" w:hAnsi="Times"/>
+                <w:szCs w:val="20"/>
+              </w:rPr>
+              <w:t xml:space="preserve">User must able to </w:t>
+            </w:r>
+            <w:r>
+              <w:rPr>
+                <w:rFonts w:ascii="Times" w:hAnsi="Times"/>
+                <w:szCs w:val="20"/>
+              </w:rPr>
+              <w:t>select a</w:t>
+            </w:r>
+            <w:r>
+              <w:rPr>
+                <w:rFonts w:ascii="Times" w:hAnsi="Times"/>
+                <w:szCs w:val="20"/>
+              </w:rPr>
+              <w:t xml:space="preserve"> payroll </w:t>
+            </w:r>
+            <w:r>
+              <w:rPr>
+                <w:rFonts w:ascii="Times" w:hAnsi="Times"/>
+                <w:szCs w:val="20"/>
+              </w:rPr>
+              <w:lastRenderedPageBreak/>
+              <w:t>number</w:t>
+            </w:r>
+          </w:p>
+          <w:p>
+            <w:pPr>
+              <w:pStyle w:val="ListParagraph"/>
+              <w:numPr>
+                <w:ilvl w:val="0"/>
+                <w:numId w:val="7"/>
+              </w:numPr>
+              <w:rPr>
+                <w:rFonts w:ascii="Times" w:hAnsi="Times"/>
+                <w:szCs w:val="20"/>
+              </w:rPr>
+            </w:pPr>
+            <w:r>
+              <w:rPr>
+                <w:rFonts w:ascii="Times" w:hAnsi="Times"/>
+                <w:szCs w:val="20"/>
+              </w:rPr>
+              <w:t xml:space="preserve">User must able to </w:t>
+            </w:r>
+            <w:r>
+              <w:rPr>
+                <w:rFonts w:ascii="Times" w:hAnsi="Times"/>
+                <w:szCs w:val="20"/>
+              </w:rPr>
+              <w:t>select</w:t>
+            </w:r>
+            <w:r>
+              <w:rPr>
+                <w:rFonts w:ascii="Times" w:hAnsi="Times"/>
+                <w:szCs w:val="20"/>
+              </w:rPr>
+              <w:t xml:space="preserve"> employee</w:t>
+            </w:r>
+          </w:p>
+          <w:p>
+            <w:pPr>
+              <w:pStyle w:val="ListParagraph"/>
+              <w:numPr>
+                <w:ilvl w:val="0"/>
+                <w:numId w:val="7"/>
+              </w:numPr>
+              <w:rPr>
+                <w:rFonts w:ascii="Times" w:hAnsi="Times"/>
+                <w:szCs w:val="20"/>
+              </w:rPr>
+            </w:pPr>
+            <w:r>
+              <w:rPr>
+                <w:rFonts w:ascii="Times" w:hAnsi="Times"/>
+                <w:szCs w:val="20"/>
+              </w:rPr>
+              <w:t xml:space="preserve">User must able to </w:t>
+            </w:r>
+            <w:r>
+              <w:rPr>
+                <w:rFonts w:ascii="Times" w:hAnsi="Times"/>
+                <w:szCs w:val="20"/>
+              </w:rPr>
+              <w:t>select</w:t>
+            </w:r>
+            <w:r>
+              <w:rPr>
+                <w:rFonts w:ascii="Times" w:hAnsi="Times"/>
+                <w:szCs w:val="20"/>
+              </w:rPr>
+              <w:t xml:space="preserve"> particular </w:t>
+            </w:r>
+          </w:p>
+          <w:p>
+            <w:pPr>
+              <w:pStyle w:val="ListParagraph"/>
+              <w:numPr>
+                <w:ilvl w:val="0"/>
+                <w:numId w:val="7"/>
+              </w:numPr>
+              <w:rPr>
+                <w:rFonts w:ascii="Times" w:hAnsi="Times"/>
+                <w:szCs w:val="20"/>
+              </w:rPr>
+            </w:pPr>
+            <w:r>
+              <w:rPr>
+                <w:rFonts w:ascii="Times" w:hAnsi="Times"/>
+                <w:szCs w:val="20"/>
+              </w:rPr>
+              <w:t xml:space="preserve">User must able to </w:t>
+            </w:r>
+            <w:r>
+              <w:rPr>
+                <w:rFonts w:ascii="Times" w:hAnsi="Times"/>
+                <w:szCs w:val="20"/>
+              </w:rPr>
+              <w:t>select</w:t>
+            </w:r>
+            <w:r>
+              <w:rPr>
+                <w:rFonts w:ascii="Times" w:hAnsi="Times"/>
+                <w:szCs w:val="20"/>
+              </w:rPr>
+              <w:t xml:space="preserve"> period from and period to</w:t>
+            </w:r>
+          </w:p>
+          <w:p>
+            <w:pPr>
+              <w:pStyle w:val="ListParagraph"/>
+              <w:numPr>
+                <w:ilvl w:val="0"/>
+                <w:numId w:val="7"/>
+              </w:numPr>
+              <w:rPr>
+                <w:rFonts w:ascii="Times" w:hAnsi="Times"/>
+                <w:szCs w:val="20"/>
+              </w:rPr>
+            </w:pPr>
+            <w:r>
+              <w:rPr>
+                <w:rFonts w:ascii="Times" w:hAnsi="Times"/>
+                <w:szCs w:val="20"/>
+              </w:rPr>
+              <w:t xml:space="preserve">User must able to </w:t>
+            </w:r>
+            <w:r>
+              <w:rPr>
+                <w:rFonts w:ascii="Times" w:hAnsi="Times"/>
+                <w:szCs w:val="20"/>
+              </w:rPr>
+              <w:t>select</w:t>
+            </w:r>
+            <w:r>
+              <w:rPr>
+                <w:rFonts w:ascii="Times" w:hAnsi="Times"/>
+                <w:szCs w:val="20"/>
+              </w:rPr>
+              <w:t xml:space="preserve"> department</w:t>
+            </w:r>
+          </w:p>
+          <w:p>
+            <w:pPr>
+              <w:pStyle w:val="ListParagraph"/>
+              <w:numPr>
+                <w:ilvl w:val="0"/>
+                <w:numId w:val="7"/>
+              </w:numPr>
+              <w:rPr>
+                <w:rFonts w:ascii="Times" w:hAnsi="Times"/>
+                <w:szCs w:val="20"/>
+              </w:rPr>
+            </w:pPr>
+            <w:r>
+              <w:rPr>
+                <w:rFonts w:ascii="Times" w:hAnsi="Times"/>
+                <w:szCs w:val="20"/>
+              </w:rPr>
+              <w:t xml:space="preserve">User must able to </w:t>
+            </w:r>
+            <w:r>
+              <w:rPr>
+                <w:rFonts w:ascii="Times" w:hAnsi="Times"/>
+                <w:szCs w:val="20"/>
+              </w:rPr>
+              <w:t>select</w:t>
+            </w:r>
+            <w:r>
+              <w:rPr>
+                <w:rFonts w:ascii="Times" w:hAnsi="Times"/>
+                <w:szCs w:val="20"/>
+              </w:rPr>
+              <w:t xml:space="preserve"> </w:t>
+            </w:r>
+            <w:r>
+              <w:rPr>
+                <w:rFonts w:ascii="Times" w:hAnsi="Times"/>
+                <w:szCs w:val="20"/>
+              </w:rPr>
+              <w:t xml:space="preserve">date received </w:t>
+            </w:r>
+          </w:p>
+          <w:p>
+            <w:pPr>
+              <w:pStyle w:val="ListParagraph"/>
+              <w:numPr>
+                <w:ilvl w:val="0"/>
+                <w:numId w:val="7"/>
+              </w:numPr>
+              <w:rPr>
+                <w:rFonts w:ascii="Times" w:hAnsi="Times"/>
+                <w:szCs w:val="20"/>
+              </w:rPr>
+            </w:pPr>
+            <w:r>
+              <w:rPr>
+                <w:rFonts w:ascii="Times" w:hAnsi="Times"/>
+                <w:szCs w:val="20"/>
+              </w:rPr>
+              <w:t xml:space="preserve">User must able to </w:t>
+            </w:r>
+            <w:r>
+              <w:rPr>
+                <w:rFonts w:ascii="Times" w:hAnsi="Times"/>
+                <w:szCs w:val="20"/>
+              </w:rPr>
+              <w:t>select</w:t>
+            </w:r>
+            <w:r>
+              <w:rPr>
+                <w:rFonts w:ascii="Times" w:hAnsi="Times"/>
+                <w:szCs w:val="20"/>
+              </w:rPr>
+              <w:t xml:space="preserve"> date submitted</w:t>
+            </w:r>
+          </w:p>
+          <w:p>
+            <w:pPr>
+              <w:pStyle w:val="ListParagraph"/>
+              <w:numPr>
+                <w:ilvl w:val="0"/>
+                <w:numId w:val="7"/>
+              </w:numPr>
+              <w:rPr>
+                <w:rFonts w:ascii="Times" w:hAnsi="Times"/>
+                <w:szCs w:val="20"/>
+              </w:rPr>
+            </w:pPr>
+            <w:r>
+              <w:rPr>
+                <w:rFonts w:ascii="Times" w:hAnsi="Times"/>
+                <w:szCs w:val="20"/>
+              </w:rPr>
+              <w:t xml:space="preserve">User must able to </w:t>
+            </w:r>
+            <w:r>
+              <w:rPr>
+                <w:rFonts w:ascii="Times" w:hAnsi="Times"/>
+                <w:szCs w:val="20"/>
+              </w:rPr>
+              <w:t xml:space="preserve">input </w:t>
+            </w:r>
+            <w:r>
+              <w:rPr>
+                <w:rFonts w:ascii="Times" w:hAnsi="Times"/>
+                <w:szCs w:val="20"/>
+              </w:rPr>
+              <w:t xml:space="preserve"> amount</w:t>
             </w:r>
           </w:p>
         </w:tc>
@@ -1460,6 +976,7 @@
                 <w:b/>
                 <w:szCs w:val="20"/>
               </w:rPr>
+              <w:lastRenderedPageBreak/>
               <w:t>Post  condition:</w:t>
             </w:r>
           </w:p>
@@ -1470,32 +987,29 @@
           </w:tcPr>
           <w:p>
             <w:pPr>
-              <w:rPr>
-                <w:rFonts w:ascii="Times" w:hAnsi="Times"/>
-                <w:szCs w:val="20"/>
-              </w:rPr>
-            </w:pPr>
-            <w:r>
-              <w:rPr>
-                <w:rFonts w:ascii="Times" w:hAnsi="Times"/>
-                <w:szCs w:val="20"/>
-              </w:rPr>
-              <w:t>User must add new claim of the personnel</w:t>
-            </w:r>
-          </w:p>
-          <w:p>
-            <w:pPr>
-              <w:rPr>
-                <w:rFonts w:ascii="Times" w:hAnsi="Times"/>
-                <w:szCs w:val="20"/>
-              </w:rPr>
-            </w:pPr>
-            <w:r>
-              <w:rPr>
-                <w:rFonts w:ascii="Times" w:hAnsi="Times"/>
-                <w:szCs w:val="20"/>
-              </w:rPr>
-              <w:t xml:space="preserve">User must update selected files </w:t>
+              <w:pStyle w:val="ListParagraph"/>
+              <w:numPr>
+                <w:ilvl w:val="0"/>
+                <w:numId w:val="8"/>
+              </w:numPr>
+              <w:rPr>
+                <w:rFonts w:ascii="Times" w:hAnsi="Times"/>
+                <w:szCs w:val="20"/>
+              </w:rPr>
+            </w:pPr>
+            <w:r>
+              <w:rPr>
+                <w:rFonts w:ascii="Times" w:hAnsi="Times"/>
+                <w:szCs w:val="20"/>
+              </w:rPr>
+              <w:t xml:space="preserve">User must add new claim of the </w:t>
+            </w:r>
+            <w:r>
+              <w:rPr>
+                <w:rFonts w:ascii="Times" w:hAnsi="Times"/>
+                <w:szCs w:val="20"/>
+              </w:rPr>
+              <w:t>personnel</w:t>
             </w:r>
           </w:p>
         </w:tc>
@@ -1529,6 +1043,11 @@
           </w:tcPr>
           <w:p>
             <w:pPr>
+              <w:pStyle w:val="ListParagraph"/>
+              <w:numPr>
+                <w:ilvl w:val="0"/>
+                <w:numId w:val="9"/>
+              </w:numPr>
               <w:rPr>
                 <w:rFonts w:ascii="Times" w:hAnsi="Times"/>
                 <w:szCs w:val="20"/>
@@ -1560,19 +1079,16 @@
                 <w:rFonts w:ascii="Times" w:hAnsi="Times"/>
                 <w:szCs w:val="20"/>
               </w:rPr>
-              <w:t xml:space="preserve">, period from, period to, department, date received, date </w:t>
-            </w:r>
-            <w:r>
-              <w:rPr>
-                <w:rFonts w:ascii="Times" w:hAnsi="Times"/>
-                <w:szCs w:val="20"/>
-              </w:rPr>
-              <w:lastRenderedPageBreak/>
-              <w:t>submitted, and amount.</w:t>
-            </w:r>
-          </w:p>
-          <w:p>
-            <w:pPr>
+              <w:t>, period from, period to, department, date received, date submitted, and amount.</w:t>
+            </w:r>
+          </w:p>
+          <w:p>
+            <w:pPr>
+              <w:pStyle w:val="ListParagraph"/>
+              <w:numPr>
+                <w:ilvl w:val="0"/>
+                <w:numId w:val="9"/>
+              </w:numPr>
               <w:rPr>
                 <w:rFonts w:ascii="Times" w:hAnsi="Times"/>
                 <w:szCs w:val="20"/>
@@ -1870,7 +1386,7 @@
         <w:rPr>
           <w:rFonts w:ascii="Times New Roman" w:hAnsi="Times New Roman" w:cs="Times New Roman"/>
         </w:rPr>
-        <w:t>Update Claim Status Date</w:t>
+        <w:t xml:space="preserve">Update Claim Status </w:t>
       </w:r>
     </w:p>
     <w:p/>
@@ -2021,13 +1537,11 @@
             <w:pPr>
               <w:rPr>
                 <w:rFonts w:ascii="Times New Roman" w:hAnsi="Times New Roman" w:cs="Times New Roman"/>
-                <w:i/>
-              </w:rPr>
-            </w:pPr>
-            <w:r>
-              <w:rPr>
-                <w:rFonts w:ascii="Times New Roman" w:hAnsi="Times New Roman" w:cs="Times New Roman"/>
-                <w:i/>
+              </w:rPr>
+            </w:pPr>
+            <w:r>
+              <w:rPr>
+                <w:rFonts w:ascii="Times New Roman" w:hAnsi="Times New Roman" w:cs="Times New Roman"/>
               </w:rPr>
               <w:t>1. Admin Login</w:t>
             </w:r>
@@ -2041,7 +1555,6 @@
             <w:pPr>
               <w:rPr>
                 <w:rFonts w:ascii="Times New Roman" w:hAnsi="Times New Roman" w:cs="Times New Roman"/>
-                <w:i/>
               </w:rPr>
             </w:pPr>
           </w:p>
@@ -2056,26 +1569,23 @@
             <w:pPr>
               <w:rPr>
                 <w:rFonts w:ascii="Times New Roman" w:hAnsi="Times New Roman" w:cs="Times New Roman"/>
-                <w:i/>
-              </w:rPr>
-            </w:pPr>
-          </w:p>
-        </w:tc>
-        <w:tc>
-          <w:tcPr>
-            <w:tcW w:w="4788" w:type="dxa"/>
-          </w:tcPr>
-          <w:p>
-            <w:pPr>
-              <w:rPr>
-                <w:rFonts w:ascii="Times New Roman" w:hAnsi="Times New Roman" w:cs="Times New Roman"/>
-                <w:i/>
-              </w:rPr>
-            </w:pPr>
-            <w:r>
-              <w:rPr>
-                <w:rFonts w:ascii="Times New Roman" w:hAnsi="Times New Roman" w:cs="Times New Roman"/>
-                <w:i/>
+              </w:rPr>
+            </w:pPr>
+          </w:p>
+        </w:tc>
+        <w:tc>
+          <w:tcPr>
+            <w:tcW w:w="4788" w:type="dxa"/>
+          </w:tcPr>
+          <w:p>
+            <w:pPr>
+              <w:rPr>
+                <w:rFonts w:ascii="Times New Roman" w:hAnsi="Times New Roman" w:cs="Times New Roman"/>
+              </w:rPr>
+            </w:pPr>
+            <w:r>
+              <w:rPr>
+                <w:rFonts w:ascii="Times New Roman" w:hAnsi="Times New Roman" w:cs="Times New Roman"/>
               </w:rPr>
               <w:t xml:space="preserve">2.System Verifies the login </w:t>
             </w:r>
@@ -2091,27 +1601,24 @@
             <w:pPr>
               <w:rPr>
                 <w:rFonts w:ascii="Times New Roman" w:hAnsi="Times New Roman" w:cs="Times New Roman"/>
-                <w:i/>
-              </w:rPr>
-            </w:pPr>
-            <w:r>
-              <w:rPr>
-                <w:rFonts w:ascii="Times New Roman" w:hAnsi="Times New Roman" w:cs="Times New Roman"/>
-                <w:i/>
-              </w:rPr>
-              <w:t>3.Airforce Main wants to edit the date of the claim status report</w:t>
-            </w:r>
-          </w:p>
-        </w:tc>
-        <w:tc>
-          <w:tcPr>
-            <w:tcW w:w="4788" w:type="dxa"/>
-          </w:tcPr>
-          <w:p>
-            <w:pPr>
-              <w:rPr>
-                <w:rFonts w:ascii="Times New Roman" w:hAnsi="Times New Roman" w:cs="Times New Roman"/>
-                <w:i/>
+              </w:rPr>
+            </w:pPr>
+            <w:r>
+              <w:rPr>
+                <w:rFonts w:ascii="Times New Roman" w:hAnsi="Times New Roman" w:cs="Times New Roman"/>
+              </w:rPr>
+              <w:t>3.Air force main wants to edit the claim status</w:t>
+            </w:r>
+          </w:p>
+        </w:tc>
+        <w:tc>
+          <w:tcPr>
+            <w:tcW w:w="4788" w:type="dxa"/>
+          </w:tcPr>
+          <w:p>
+            <w:pPr>
+              <w:rPr>
+                <w:rFonts w:ascii="Times New Roman" w:hAnsi="Times New Roman" w:cs="Times New Roman"/>
               </w:rPr>
             </w:pPr>
           </w:p>
@@ -2126,27 +1633,30 @@
             <w:pPr>
               <w:rPr>
                 <w:rFonts w:ascii="Times New Roman" w:hAnsi="Times New Roman" w:cs="Times New Roman"/>
-                <w:i/>
-              </w:rPr>
-            </w:pPr>
-            <w:r>
-              <w:rPr>
-                <w:rFonts w:ascii="Times New Roman" w:hAnsi="Times New Roman" w:cs="Times New Roman"/>
-                <w:i/>
-              </w:rPr>
-              <w:t>4.Admin will “click menu”</w:t>
-            </w:r>
-          </w:p>
-        </w:tc>
-        <w:tc>
-          <w:tcPr>
-            <w:tcW w:w="4788" w:type="dxa"/>
-          </w:tcPr>
-          <w:p>
-            <w:pPr>
-              <w:rPr>
-                <w:rFonts w:ascii="Times New Roman" w:hAnsi="Times New Roman" w:cs="Times New Roman"/>
-                <w:i/>
+              </w:rPr>
+            </w:pPr>
+            <w:r>
+              <w:rPr>
+                <w:rFonts w:ascii="Times New Roman" w:hAnsi="Times New Roman" w:cs="Times New Roman"/>
+              </w:rPr>
+              <w:t>4</w:t>
+            </w:r>
+            <w:r>
+              <w:rPr>
+                <w:rFonts w:ascii="Times New Roman" w:hAnsi="Times New Roman" w:cs="Times New Roman"/>
+              </w:rPr>
+              <w:t>.Admin will “click menu”</w:t>
+            </w:r>
+          </w:p>
+        </w:tc>
+        <w:tc>
+          <w:tcPr>
+            <w:tcW w:w="4788" w:type="dxa"/>
+          </w:tcPr>
+          <w:p>
+            <w:pPr>
+              <w:rPr>
+                <w:rFonts w:ascii="Times New Roman" w:hAnsi="Times New Roman" w:cs="Times New Roman"/>
               </w:rPr>
             </w:pPr>
           </w:p>
@@ -2161,42 +1671,25 @@
             <w:pPr>
               <w:rPr>
                 <w:rFonts w:ascii="Times New Roman" w:hAnsi="Times New Roman" w:cs="Times New Roman"/>
-                <w:i/>
-              </w:rPr>
-            </w:pPr>
-          </w:p>
-        </w:tc>
-        <w:tc>
-          <w:tcPr>
-            <w:tcW w:w="4788" w:type="dxa"/>
-          </w:tcPr>
-          <w:p>
-            <w:pPr>
-              <w:rPr>
-                <w:rFonts w:ascii="Times New Roman" w:hAnsi="Times New Roman" w:cs="Times New Roman"/>
-                <w:i/>
-              </w:rPr>
-            </w:pPr>
-            <w:r>
-              <w:rPr>
-                <w:rFonts w:ascii="Times New Roman" w:hAnsi="Times New Roman" w:cs="Times New Roman"/>
-                <w:i/>
-              </w:rPr>
-              <w:t xml:space="preserve">5.System will display </w:t>
-            </w:r>
-            <w:r>
-              <w:rPr>
-                <w:rFonts w:ascii="Times New Roman" w:hAnsi="Times New Roman" w:cs="Times New Roman"/>
-                <w:i/>
-              </w:rPr>
-              <w:t xml:space="preserve">transactions </w:t>
-            </w:r>
-            <w:r>
-              <w:rPr>
-                <w:rFonts w:ascii="Times New Roman" w:hAnsi="Times New Roman" w:cs="Times New Roman"/>
-                <w:i/>
-              </w:rPr>
-              <w:t>operations</w:t>
+              </w:rPr>
+            </w:pPr>
+          </w:p>
+        </w:tc>
+        <w:tc>
+          <w:tcPr>
+            <w:tcW w:w="4788" w:type="dxa"/>
+          </w:tcPr>
+          <w:p>
+            <w:pPr>
+              <w:rPr>
+                <w:rFonts w:ascii="Times New Roman" w:hAnsi="Times New Roman" w:cs="Times New Roman"/>
+              </w:rPr>
+            </w:pPr>
+            <w:r>
+              <w:rPr>
+                <w:rFonts w:ascii="Times New Roman" w:hAnsi="Times New Roman" w:cs="Times New Roman"/>
+              </w:rPr>
+              <w:t>5.System display main menu</w:t>
             </w:r>
           </w:p>
         </w:tc>
@@ -2210,27 +1703,31 @@
             <w:pPr>
               <w:rPr>
                 <w:rFonts w:ascii="Times New Roman" w:hAnsi="Times New Roman" w:cs="Times New Roman"/>
-                <w:i/>
-              </w:rPr>
-            </w:pPr>
-            <w:r>
-              <w:rPr>
-                <w:rFonts w:ascii="Times New Roman" w:hAnsi="Times New Roman" w:cs="Times New Roman"/>
-                <w:i/>
-              </w:rPr>
-              <w:t>6.Admin will “click manage”</w:t>
-            </w:r>
-          </w:p>
-        </w:tc>
-        <w:tc>
-          <w:tcPr>
-            <w:tcW w:w="4788" w:type="dxa"/>
-          </w:tcPr>
-          <w:p>
-            <w:pPr>
-              <w:rPr>
-                <w:rFonts w:ascii="Times New Roman" w:hAnsi="Times New Roman" w:cs="Times New Roman"/>
-                <w:i/>
+              </w:rPr>
+            </w:pPr>
+            <w:r>
+              <w:rPr>
+                <w:rFonts w:ascii="Times New Roman" w:hAnsi="Times New Roman" w:cs="Times New Roman"/>
+              </w:rPr>
+              <w:lastRenderedPageBreak/>
+              <w:t>6</w:t>
+            </w:r>
+            <w:r>
+              <w:rPr>
+                <w:rFonts w:ascii="Times New Roman" w:hAnsi="Times New Roman" w:cs="Times New Roman"/>
+              </w:rPr>
+              <w:t>.Admin will “click transactions”</w:t>
+            </w:r>
+          </w:p>
+        </w:tc>
+        <w:tc>
+          <w:tcPr>
+            <w:tcW w:w="4788" w:type="dxa"/>
+          </w:tcPr>
+          <w:p>
+            <w:pPr>
+              <w:rPr>
+                <w:rFonts w:ascii="Times New Roman" w:hAnsi="Times New Roman" w:cs="Times New Roman"/>
               </w:rPr>
             </w:pPr>
           </w:p>
@@ -2245,29 +1742,32 @@
             <w:pPr>
               <w:rPr>
                 <w:rFonts w:ascii="Times New Roman" w:hAnsi="Times New Roman" w:cs="Times New Roman"/>
-                <w:i/>
-              </w:rPr>
-            </w:pPr>
-            <w:r>
-              <w:rPr>
-                <w:rFonts w:ascii="Times New Roman" w:hAnsi="Times New Roman" w:cs="Times New Roman"/>
-                <w:i/>
-              </w:rPr>
-              <w:t>7.Admin will “click the desired personnel”</w:t>
-            </w:r>
-          </w:p>
-        </w:tc>
-        <w:tc>
-          <w:tcPr>
-            <w:tcW w:w="4788" w:type="dxa"/>
-          </w:tcPr>
-          <w:p>
-            <w:pPr>
-              <w:rPr>
-                <w:rFonts w:ascii="Times New Roman" w:hAnsi="Times New Roman" w:cs="Times New Roman"/>
-                <w:i/>
-              </w:rPr>
-            </w:pPr>
+              </w:rPr>
+            </w:pPr>
+          </w:p>
+        </w:tc>
+        <w:tc>
+          <w:tcPr>
+            <w:tcW w:w="4788" w:type="dxa"/>
+          </w:tcPr>
+          <w:p>
+            <w:pPr>
+              <w:rPr>
+                <w:rFonts w:ascii="Times New Roman" w:hAnsi="Times New Roman" w:cs="Times New Roman"/>
+              </w:rPr>
+            </w:pPr>
+            <w:r>
+              <w:rPr>
+                <w:rFonts w:ascii="Times New Roman" w:hAnsi="Times New Roman" w:cs="Times New Roman"/>
+              </w:rPr>
+              <w:t>7</w:t>
+            </w:r>
+            <w:r>
+              <w:rPr>
+                <w:rFonts w:ascii="Times New Roman" w:hAnsi="Times New Roman" w:cs="Times New Roman"/>
+              </w:rPr>
+              <w:t>.System will display transactions operations</w:t>
+            </w:r>
           </w:p>
         </w:tc>
       </w:tr>
@@ -2280,29 +1780,32 @@
             <w:pPr>
               <w:rPr>
                 <w:rFonts w:ascii="Times New Roman" w:hAnsi="Times New Roman" w:cs="Times New Roman"/>
-                <w:i/>
-              </w:rPr>
-            </w:pPr>
-          </w:p>
-        </w:tc>
-        <w:tc>
-          <w:tcPr>
-            <w:tcW w:w="4788" w:type="dxa"/>
-          </w:tcPr>
-          <w:p>
-            <w:pPr>
-              <w:rPr>
-                <w:rFonts w:ascii="Times New Roman" w:hAnsi="Times New Roman" w:cs="Times New Roman"/>
-                <w:i/>
-              </w:rPr>
-            </w:pPr>
-            <w:r>
-              <w:rPr>
-                <w:rFonts w:ascii="Times New Roman" w:hAnsi="Times New Roman" w:cs="Times New Roman"/>
-                <w:i/>
-              </w:rPr>
-              <w:t xml:space="preserve">8. System will display the profile of the personnel </w:t>
-            </w:r>
+              </w:rPr>
+            </w:pPr>
+            <w:r>
+              <w:rPr>
+                <w:rFonts w:ascii="Times New Roman" w:hAnsi="Times New Roman" w:cs="Times New Roman"/>
+              </w:rPr>
+              <w:t>8</w:t>
+            </w:r>
+            <w:r>
+              <w:rPr>
+                <w:rFonts w:ascii="Times New Roman" w:hAnsi="Times New Roman" w:cs="Times New Roman"/>
+              </w:rPr>
+              <w:t>.Admin will “click manage”</w:t>
+            </w:r>
+          </w:p>
+        </w:tc>
+        <w:tc>
+          <w:tcPr>
+            <w:tcW w:w="4788" w:type="dxa"/>
+          </w:tcPr>
+          <w:p>
+            <w:pPr>
+              <w:rPr>
+                <w:rFonts w:ascii="Times New Roman" w:hAnsi="Times New Roman" w:cs="Times New Roman"/>
+              </w:rPr>
+            </w:pPr>
           </w:p>
         </w:tc>
       </w:tr>
@@ -2315,27 +1818,30 @@
             <w:pPr>
               <w:rPr>
                 <w:rFonts w:ascii="Times New Roman" w:hAnsi="Times New Roman" w:cs="Times New Roman"/>
-                <w:i/>
-              </w:rPr>
-            </w:pPr>
-            <w:r>
-              <w:rPr>
-                <w:rFonts w:ascii="Times New Roman" w:hAnsi="Times New Roman" w:cs="Times New Roman"/>
-                <w:i/>
-              </w:rPr>
-              <w:t xml:space="preserve">9.Admin will “edit the date of the status date” </w:t>
-            </w:r>
-          </w:p>
-        </w:tc>
-        <w:tc>
-          <w:tcPr>
-            <w:tcW w:w="4788" w:type="dxa"/>
-          </w:tcPr>
-          <w:p>
-            <w:pPr>
-              <w:rPr>
-                <w:rFonts w:ascii="Times New Roman" w:hAnsi="Times New Roman" w:cs="Times New Roman"/>
-                <w:i/>
+              </w:rPr>
+            </w:pPr>
+            <w:r>
+              <w:rPr>
+                <w:rFonts w:ascii="Times New Roman" w:hAnsi="Times New Roman" w:cs="Times New Roman"/>
+              </w:rPr>
+              <w:t>9</w:t>
+            </w:r>
+            <w:r>
+              <w:rPr>
+                <w:rFonts w:ascii="Times New Roman" w:hAnsi="Times New Roman" w:cs="Times New Roman"/>
+              </w:rPr>
+              <w:t>.Admin will “click the desired personnel”</w:t>
+            </w:r>
+          </w:p>
+        </w:tc>
+        <w:tc>
+          <w:tcPr>
+            <w:tcW w:w="4788" w:type="dxa"/>
+          </w:tcPr>
+          <w:p>
+            <w:pPr>
+              <w:rPr>
+                <w:rFonts w:ascii="Times New Roman" w:hAnsi="Times New Roman" w:cs="Times New Roman"/>
               </w:rPr>
             </w:pPr>
           </w:p>
@@ -2350,29 +1856,32 @@
             <w:pPr>
               <w:rPr>
                 <w:rFonts w:ascii="Times New Roman" w:hAnsi="Times New Roman" w:cs="Times New Roman"/>
-                <w:i/>
-              </w:rPr>
-            </w:pPr>
-            <w:r>
-              <w:rPr>
-                <w:rFonts w:ascii="Times New Roman" w:hAnsi="Times New Roman" w:cs="Times New Roman"/>
-                <w:i/>
-              </w:rPr>
-              <w:t>10.Admin will “click save”</w:t>
-            </w:r>
-          </w:p>
-        </w:tc>
-        <w:tc>
-          <w:tcPr>
-            <w:tcW w:w="4788" w:type="dxa"/>
-          </w:tcPr>
-          <w:p>
-            <w:pPr>
-              <w:rPr>
-                <w:rFonts w:ascii="Times New Roman" w:hAnsi="Times New Roman" w:cs="Times New Roman"/>
-                <w:i/>
-              </w:rPr>
-            </w:pPr>
+              </w:rPr>
+            </w:pPr>
+          </w:p>
+        </w:tc>
+        <w:tc>
+          <w:tcPr>
+            <w:tcW w:w="4788" w:type="dxa"/>
+          </w:tcPr>
+          <w:p>
+            <w:pPr>
+              <w:rPr>
+                <w:rFonts w:ascii="Times New Roman" w:hAnsi="Times New Roman" w:cs="Times New Roman"/>
+              </w:rPr>
+            </w:pPr>
+            <w:r>
+              <w:rPr>
+                <w:rFonts w:ascii="Times New Roman" w:hAnsi="Times New Roman" w:cs="Times New Roman"/>
+              </w:rPr>
+              <w:t>10</w:t>
+            </w:r>
+            <w:r>
+              <w:rPr>
+                <w:rFonts w:ascii="Times New Roman" w:hAnsi="Times New Roman" w:cs="Times New Roman"/>
+              </w:rPr>
+              <w:t xml:space="preserve">. System will display the profile of the personnel </w:t>
+            </w:r>
           </w:p>
         </w:tc>
       </w:tr>
@@ -2385,28 +1894,233 @@
             <w:pPr>
               <w:rPr>
                 <w:rFonts w:ascii="Times New Roman" w:hAnsi="Times New Roman" w:cs="Times New Roman"/>
-                <w:i/>
-              </w:rPr>
-            </w:pPr>
-          </w:p>
-        </w:tc>
-        <w:tc>
-          <w:tcPr>
-            <w:tcW w:w="4788" w:type="dxa"/>
-          </w:tcPr>
-          <w:p>
-            <w:pPr>
-              <w:rPr>
-                <w:rFonts w:ascii="Times New Roman" w:hAnsi="Times New Roman" w:cs="Times New Roman"/>
-                <w:i/>
-              </w:rPr>
-            </w:pPr>
-            <w:r>
-              <w:rPr>
-                <w:rFonts w:ascii="Times New Roman" w:hAnsi="Times New Roman" w:cs="Times New Roman"/>
-                <w:i/>
-              </w:rPr>
-              <w:t>11.System will saves new date of the claim to certain personnel</w:t>
+              </w:rPr>
+            </w:pPr>
+            <w:r>
+              <w:rPr>
+                <w:rFonts w:ascii="Times New Roman" w:hAnsi="Times New Roman" w:cs="Times New Roman"/>
+              </w:rPr>
+              <w:t>11</w:t>
+            </w:r>
+            <w:r>
+              <w:rPr>
+                <w:rFonts w:ascii="Times New Roman" w:hAnsi="Times New Roman" w:cs="Times New Roman"/>
+              </w:rPr>
+              <w:t>.Admin will “click the pencil logo”</w:t>
+            </w:r>
+          </w:p>
+        </w:tc>
+        <w:tc>
+          <w:tcPr>
+            <w:tcW w:w="4788" w:type="dxa"/>
+          </w:tcPr>
+          <w:p>
+            <w:pPr>
+              <w:rPr>
+                <w:rFonts w:ascii="Times New Roman" w:hAnsi="Times New Roman" w:cs="Times New Roman"/>
+              </w:rPr>
+            </w:pPr>
+          </w:p>
+        </w:tc>
+      </w:tr>
+      <w:tr>
+        <w:tc>
+          <w:tcPr>
+            <w:tcW w:w="4788" w:type="dxa"/>
+          </w:tcPr>
+          <w:p>
+            <w:pPr>
+              <w:rPr>
+                <w:rFonts w:ascii="Times New Roman" w:hAnsi="Times New Roman" w:cs="Times New Roman"/>
+              </w:rPr>
+            </w:pPr>
+          </w:p>
+        </w:tc>
+        <w:tc>
+          <w:tcPr>
+            <w:tcW w:w="4788" w:type="dxa"/>
+          </w:tcPr>
+          <w:p>
+            <w:pPr>
+              <w:rPr>
+                <w:rFonts w:ascii="Times New Roman" w:hAnsi="Times New Roman" w:cs="Times New Roman"/>
+              </w:rPr>
+            </w:pPr>
+            <w:r>
+              <w:rPr>
+                <w:rFonts w:ascii="Times New Roman" w:hAnsi="Times New Roman" w:cs="Times New Roman"/>
+              </w:rPr>
+              <w:t>12</w:t>
+            </w:r>
+            <w:r>
+              <w:rPr>
+                <w:rFonts w:ascii="Times New Roman" w:hAnsi="Times New Roman" w:cs="Times New Roman"/>
+              </w:rPr>
+              <w:t>.System will display “update transaction”</w:t>
+            </w:r>
+          </w:p>
+        </w:tc>
+      </w:tr>
+      <w:tr>
+        <w:tc>
+          <w:tcPr>
+            <w:tcW w:w="4788" w:type="dxa"/>
+          </w:tcPr>
+          <w:p>
+            <w:pPr>
+              <w:rPr>
+                <w:rFonts w:ascii="Times New Roman" w:hAnsi="Times New Roman" w:cs="Times New Roman"/>
+              </w:rPr>
+            </w:pPr>
+            <w:r>
+              <w:rPr>
+                <w:rFonts w:ascii="Times New Roman" w:hAnsi="Times New Roman" w:cs="Times New Roman"/>
+              </w:rPr>
+              <w:t>13</w:t>
+            </w:r>
+            <w:r>
+              <w:rPr>
+                <w:rFonts w:ascii="Times New Roman" w:hAnsi="Times New Roman" w:cs="Times New Roman"/>
+              </w:rPr>
+              <w:t xml:space="preserve">.Admin will </w:t>
+            </w:r>
+            <w:r>
+              <w:rPr>
+                <w:rFonts w:ascii="Times New Roman" w:hAnsi="Times New Roman" w:cs="Times New Roman"/>
+              </w:rPr>
+              <w:t>click the dropdown “status”</w:t>
+            </w:r>
+            <w:r>
+              <w:rPr>
+                <w:rFonts w:ascii="Times New Roman" w:hAnsi="Times New Roman" w:cs="Times New Roman"/>
+              </w:rPr>
+              <w:t xml:space="preserve"> </w:t>
+            </w:r>
+          </w:p>
+        </w:tc>
+        <w:tc>
+          <w:tcPr>
+            <w:tcW w:w="4788" w:type="dxa"/>
+          </w:tcPr>
+          <w:p>
+            <w:pPr>
+              <w:rPr>
+                <w:rFonts w:ascii="Times New Roman" w:hAnsi="Times New Roman" w:cs="Times New Roman"/>
+              </w:rPr>
+            </w:pPr>
+          </w:p>
+        </w:tc>
+      </w:tr>
+      <w:tr>
+        <w:tc>
+          <w:tcPr>
+            <w:tcW w:w="4788" w:type="dxa"/>
+          </w:tcPr>
+          <w:p>
+            <w:pPr>
+              <w:rPr>
+                <w:rFonts w:ascii="Times New Roman" w:hAnsi="Times New Roman" w:cs="Times New Roman"/>
+              </w:rPr>
+            </w:pPr>
+          </w:p>
+        </w:tc>
+        <w:tc>
+          <w:tcPr>
+            <w:tcW w:w="4788" w:type="dxa"/>
+          </w:tcPr>
+          <w:p>
+            <w:pPr>
+              <w:rPr>
+                <w:rFonts w:ascii="Times New Roman" w:hAnsi="Times New Roman" w:cs="Times New Roman"/>
+              </w:rPr>
+            </w:pPr>
+            <w:r>
+              <w:rPr>
+                <w:rFonts w:ascii="Times New Roman" w:hAnsi="Times New Roman" w:cs="Times New Roman"/>
+              </w:rPr>
+              <w:t>14</w:t>
+            </w:r>
+            <w:r>
+              <w:rPr>
+                <w:rFonts w:ascii="Times New Roman" w:hAnsi="Times New Roman" w:cs="Times New Roman"/>
+              </w:rPr>
+              <w:t>. System will display pending, in process, for check</w:t>
+            </w:r>
+          </w:p>
+        </w:tc>
+      </w:tr>
+      <w:tr>
+        <w:tc>
+          <w:tcPr>
+            <w:tcW w:w="4788" w:type="dxa"/>
+          </w:tcPr>
+          <w:p>
+            <w:pPr>
+              <w:rPr>
+                <w:rFonts w:ascii="Times New Roman" w:hAnsi="Times New Roman" w:cs="Times New Roman"/>
+              </w:rPr>
+            </w:pPr>
+            <w:r>
+              <w:rPr>
+                <w:rFonts w:ascii="Times New Roman" w:hAnsi="Times New Roman" w:cs="Times New Roman"/>
+              </w:rPr>
+              <w:t>15</w:t>
+            </w:r>
+            <w:r>
+              <w:rPr>
+                <w:rFonts w:ascii="Times New Roman" w:hAnsi="Times New Roman" w:cs="Times New Roman"/>
+              </w:rPr>
+              <w:t>.Admin will “click save”</w:t>
+            </w:r>
+          </w:p>
+        </w:tc>
+        <w:tc>
+          <w:tcPr>
+            <w:tcW w:w="4788" w:type="dxa"/>
+          </w:tcPr>
+          <w:p>
+            <w:pPr>
+              <w:rPr>
+                <w:rFonts w:ascii="Times New Roman" w:hAnsi="Times New Roman" w:cs="Times New Roman"/>
+              </w:rPr>
+            </w:pPr>
+          </w:p>
+        </w:tc>
+      </w:tr>
+      <w:tr>
+        <w:tc>
+          <w:tcPr>
+            <w:tcW w:w="4788" w:type="dxa"/>
+          </w:tcPr>
+          <w:p>
+            <w:pPr>
+              <w:rPr>
+                <w:rFonts w:ascii="Times New Roman" w:hAnsi="Times New Roman" w:cs="Times New Roman"/>
+              </w:rPr>
+            </w:pPr>
+          </w:p>
+        </w:tc>
+        <w:tc>
+          <w:tcPr>
+            <w:tcW w:w="4788" w:type="dxa"/>
+          </w:tcPr>
+          <w:p>
+            <w:pPr>
+              <w:rPr>
+                <w:rFonts w:ascii="Times New Roman" w:hAnsi="Times New Roman" w:cs="Times New Roman"/>
+              </w:rPr>
+            </w:pPr>
+            <w:r>
+              <w:rPr>
+                <w:rFonts w:ascii="Times New Roman" w:hAnsi="Times New Roman" w:cs="Times New Roman"/>
+              </w:rPr>
+              <w:t>16</w:t>
+            </w:r>
+            <w:r>
+              <w:rPr>
+                <w:rFonts w:ascii="Times New Roman" w:hAnsi="Times New Roman" w:cs="Times New Roman"/>
+              </w:rPr>
+              <w:t>.System will saves new date of the claim to certain personnel</w:t>
             </w:r>
           </w:p>
         </w:tc>
@@ -2506,6 +2220,19 @@
               <w:t xml:space="preserve">User is logged in as admin </w:t>
             </w:r>
           </w:p>
+          <w:p>
+            <w:pPr>
+              <w:rPr>
+                <w:rFonts w:ascii="Times New Roman" w:hAnsi="Times New Roman" w:cs="Times New Roman"/>
+              </w:rPr>
+            </w:pPr>
+            <w:r>
+              <w:rPr>
+                <w:rFonts w:ascii="Times New Roman" w:hAnsi="Times New Roman" w:cs="Times New Roman"/>
+              </w:rPr>
+              <w:t>User must able to select a status</w:t>
+            </w:r>
+          </w:p>
         </w:tc>
       </w:tr>
       <w:tr>
@@ -2543,7 +2270,19 @@
               <w:rPr>
                 <w:rFonts w:ascii="Times New Roman" w:hAnsi="Times New Roman" w:cs="Times New Roman"/>
               </w:rPr>
-              <w:t>User must edit the date of the claim of the status report</w:t>
+              <w:t xml:space="preserve">User must edit the </w:t>
+            </w:r>
+            <w:r>
+              <w:rPr>
+                <w:rFonts w:ascii="Times New Roman" w:hAnsi="Times New Roman" w:cs="Times New Roman"/>
+              </w:rPr>
+              <w:t>status</w:t>
+            </w:r>
+            <w:r>
+              <w:rPr>
+                <w:rFonts w:ascii="Times New Roman" w:hAnsi="Times New Roman" w:cs="Times New Roman"/>
+              </w:rPr>
+              <w:t xml:space="preserve"> of the claim of the report</w:t>
             </w:r>
           </w:p>
           <w:p>
@@ -2598,28 +2337,34 @@
                 <w:rFonts w:ascii="Times" w:hAnsi="Times"/>
                 <w:szCs w:val="20"/>
               </w:rPr>
-              <w:t xml:space="preserve">Fields required transaction number, payroll, </w:t>
-            </w:r>
-            <w:r>
-              <w:rPr>
-                <w:rFonts w:ascii="Times" w:hAnsi="Times"/>
-                <w:szCs w:val="20"/>
-              </w:rPr>
-              <w:lastRenderedPageBreak/>
-              <w:t>employee, status, and particular, period from, period to, department, date received, date submitted, and amount.</w:t>
-            </w:r>
-          </w:p>
-          <w:p>
-            <w:pPr>
-              <w:rPr>
-                <w:rFonts w:ascii="Times New Roman" w:hAnsi="Times New Roman" w:cs="Times New Roman"/>
-              </w:rPr>
-            </w:pPr>
-            <w:r>
-              <w:rPr>
-                <w:rFonts w:ascii="Times New Roman" w:hAnsi="Times New Roman" w:cs="Times New Roman"/>
-              </w:rPr>
-              <w:t>None admin cannot edit the claim status date.</w:t>
+              <w:t>Fields required transaction number, payroll, employee, status, and particular, period from, period to, department, date received, date submitted, and amount.</w:t>
+            </w:r>
+          </w:p>
+          <w:p>
+            <w:pPr>
+              <w:rPr>
+                <w:rFonts w:ascii="Times New Roman" w:hAnsi="Times New Roman" w:cs="Times New Roman"/>
+              </w:rPr>
+            </w:pPr>
+            <w:r>
+              <w:rPr>
+                <w:rFonts w:ascii="Times New Roman" w:hAnsi="Times New Roman" w:cs="Times New Roman"/>
+              </w:rPr>
+              <w:t>None admin c</w:t>
+            </w:r>
+            <w:r>
+              <w:rPr>
+                <w:rFonts w:ascii="Times New Roman" w:hAnsi="Times New Roman" w:cs="Times New Roman"/>
+              </w:rPr>
+              <w:t>annot edit the claim status</w:t>
+            </w:r>
+            <w:bookmarkStart w:id="0" w:name="_GoBack"/>
+            <w:bookmarkEnd w:id="0"/>
+            <w:r>
+              <w:rPr>
+                <w:rFonts w:ascii="Times New Roman" w:hAnsi="Times New Roman" w:cs="Times New Roman"/>
+              </w:rPr>
+              <w:t>.</w:t>
             </w:r>
           </w:p>
           <w:p>
@@ -2855,8 +2600,6 @@
               </w:rPr>
               <w:t>System will not save the changes or updates that is done by the admin</w:t>
             </w:r>
-            <w:bookmarkStart w:id="0" w:name="_GoBack"/>
-            <w:bookmarkEnd w:id="0"/>
           </w:p>
         </w:tc>
       </w:tr>
@@ -3139,6 +2882,119 @@
     </w:lvl>
   </w:abstractNum>
   <w:abstractNum w:abstractNumId="2">
+    <w:nsid w:val="0D731F1A"/>
+    <w:multiLevelType w:val="hybridMultilevel"/>
+    <w:tmpl w:val="A718C904"/>
+    <w:lvl w:ilvl="0" w:tplc="34090001">
+      <w:start w:val="1"/>
+      <w:numFmt w:val="bullet"/>
+      <w:lvlText w:val=""/>
+      <w:lvlJc w:val="left"/>
+      <w:pPr>
+        <w:ind w:left="720" w:hanging="360"/>
+      </w:pPr>
+      <w:rPr>
+        <w:rFonts w:ascii="Symbol" w:hAnsi="Symbol" w:hint="default"/>
+      </w:rPr>
+    </w:lvl>
+    <w:lvl w:ilvl="1" w:tplc="34090003" w:tentative="1">
+      <w:start w:val="1"/>
+      <w:numFmt w:val="bullet"/>
+      <w:lvlText w:val="o"/>
+      <w:lvlJc w:val="left"/>
+      <w:pPr>
+        <w:ind w:left="1440" w:hanging="360"/>
+      </w:pPr>
+      <w:rPr>
+        <w:rFonts w:ascii="Courier New" w:hAnsi="Courier New" w:cs="Courier New" w:hint="default"/>
+      </w:rPr>
+    </w:lvl>
+    <w:lvl w:ilvl="2" w:tplc="34090005" w:tentative="1">
+      <w:start w:val="1"/>
+      <w:numFmt w:val="bullet"/>
+      <w:lvlText w:val=""/>
+      <w:lvlJc w:val="left"/>
+      <w:pPr>
+        <w:ind w:left="2160" w:hanging="360"/>
+      </w:pPr>
+      <w:rPr>
+        <w:rFonts w:ascii="Wingdings" w:hAnsi="Wingdings" w:hint="default"/>
+      </w:rPr>
+    </w:lvl>
+    <w:lvl w:ilvl="3" w:tplc="34090001" w:tentative="1">
+      <w:start w:val="1"/>
+      <w:numFmt w:val="bullet"/>
+      <w:lvlText w:val=""/>
+      <w:lvlJc w:val="left"/>
+      <w:pPr>
+        <w:ind w:left="2880" w:hanging="360"/>
+      </w:pPr>
+      <w:rPr>
+        <w:rFonts w:ascii="Symbol" w:hAnsi="Symbol" w:hint="default"/>
+      </w:rPr>
+    </w:lvl>
+    <w:lvl w:ilvl="4" w:tplc="34090003" w:tentative="1">
+      <w:start w:val="1"/>
+      <w:numFmt w:val="bullet"/>
+      <w:lvlText w:val="o"/>
+      <w:lvlJc w:val="left"/>
+      <w:pPr>
+        <w:ind w:left="3600" w:hanging="360"/>
+      </w:pPr>
+      <w:rPr>
+        <w:rFonts w:ascii="Courier New" w:hAnsi="Courier New" w:cs="Courier New" w:hint="default"/>
+      </w:rPr>
+    </w:lvl>
+    <w:lvl w:ilvl="5" w:tplc="34090005" w:tentative="1">
+      <w:start w:val="1"/>
+      <w:numFmt w:val="bullet"/>
+      <w:lvlText w:val=""/>
+      <w:lvlJc w:val="left"/>
+      <w:pPr>
+        <w:ind w:left="4320" w:hanging="360"/>
+      </w:pPr>
+      <w:rPr>
+        <w:rFonts w:ascii="Wingdings" w:hAnsi="Wingdings" w:hint="default"/>
+      </w:rPr>
+    </w:lvl>
+    <w:lvl w:ilvl="6" w:tplc="34090001" w:tentative="1">
+      <w:start w:val="1"/>
+      <w:numFmt w:val="bullet"/>
+      <w:lvlText w:val=""/>
+      <w:lvlJc w:val="left"/>
+      <w:pPr>
+        <w:ind w:left="5040" w:hanging="360"/>
+      </w:pPr>
+      <w:rPr>
+        <w:rFonts w:ascii="Symbol" w:hAnsi="Symbol" w:hint="default"/>
+      </w:rPr>
+    </w:lvl>
+    <w:lvl w:ilvl="7" w:tplc="34090003" w:tentative="1">
+      <w:start w:val="1"/>
+      <w:numFmt w:val="bullet"/>
+      <w:lvlText w:val="o"/>
+      <w:lvlJc w:val="left"/>
+      <w:pPr>
+        <w:ind w:left="5760" w:hanging="360"/>
+      </w:pPr>
+      <w:rPr>
+        <w:rFonts w:ascii="Courier New" w:hAnsi="Courier New" w:cs="Courier New" w:hint="default"/>
+      </w:rPr>
+    </w:lvl>
+    <w:lvl w:ilvl="8" w:tplc="34090005" w:tentative="1">
+      <w:start w:val="1"/>
+      <w:numFmt w:val="bullet"/>
+      <w:lvlText w:val=""/>
+      <w:lvlJc w:val="left"/>
+      <w:pPr>
+        <w:ind w:left="6480" w:hanging="360"/>
+      </w:pPr>
+      <w:rPr>
+        <w:rFonts w:ascii="Wingdings" w:hAnsi="Wingdings" w:hint="default"/>
+      </w:rPr>
+    </w:lvl>
+  </w:abstractNum>
+  <w:abstractNum w:abstractNumId="3">
     <w:nsid w:val="10C925D1"/>
     <w:multiLevelType w:val="multilevel"/>
     <w:tmpl w:val="DD78C2C2"/>
@@ -3224,7 +3080,120 @@
       </w:pPr>
     </w:lvl>
   </w:abstractNum>
-  <w:abstractNum w:abstractNumId="3">
+  <w:abstractNum w:abstractNumId="4">
+    <w:nsid w:val="134912F0"/>
+    <w:multiLevelType w:val="hybridMultilevel"/>
+    <w:tmpl w:val="E8407278"/>
+    <w:lvl w:ilvl="0" w:tplc="34090001">
+      <w:start w:val="1"/>
+      <w:numFmt w:val="bullet"/>
+      <w:lvlText w:val=""/>
+      <w:lvlJc w:val="left"/>
+      <w:pPr>
+        <w:ind w:left="720" w:hanging="360"/>
+      </w:pPr>
+      <w:rPr>
+        <w:rFonts w:ascii="Symbol" w:hAnsi="Symbol" w:hint="default"/>
+      </w:rPr>
+    </w:lvl>
+    <w:lvl w:ilvl="1" w:tplc="34090003" w:tentative="1">
+      <w:start w:val="1"/>
+      <w:numFmt w:val="bullet"/>
+      <w:lvlText w:val="o"/>
+      <w:lvlJc w:val="left"/>
+      <w:pPr>
+        <w:ind w:left="1440" w:hanging="360"/>
+      </w:pPr>
+      <w:rPr>
+        <w:rFonts w:ascii="Courier New" w:hAnsi="Courier New" w:cs="Courier New" w:hint="default"/>
+      </w:rPr>
+    </w:lvl>
+    <w:lvl w:ilvl="2" w:tplc="34090005" w:tentative="1">
+      <w:start w:val="1"/>
+      <w:numFmt w:val="bullet"/>
+      <w:lvlText w:val=""/>
+      <w:lvlJc w:val="left"/>
+      <w:pPr>
+        <w:ind w:left="2160" w:hanging="360"/>
+      </w:pPr>
+      <w:rPr>
+        <w:rFonts w:ascii="Wingdings" w:hAnsi="Wingdings" w:hint="default"/>
+      </w:rPr>
+    </w:lvl>
+    <w:lvl w:ilvl="3" w:tplc="34090001" w:tentative="1">
+      <w:start w:val="1"/>
+      <w:numFmt w:val="bullet"/>
+      <w:lvlText w:val=""/>
+      <w:lvlJc w:val="left"/>
+      <w:pPr>
+        <w:ind w:left="2880" w:hanging="360"/>
+      </w:pPr>
+      <w:rPr>
+        <w:rFonts w:ascii="Symbol" w:hAnsi="Symbol" w:hint="default"/>
+      </w:rPr>
+    </w:lvl>
+    <w:lvl w:ilvl="4" w:tplc="34090003" w:tentative="1">
+      <w:start w:val="1"/>
+      <w:numFmt w:val="bullet"/>
+      <w:lvlText w:val="o"/>
+      <w:lvlJc w:val="left"/>
+      <w:pPr>
+        <w:ind w:left="3600" w:hanging="360"/>
+      </w:pPr>
+      <w:rPr>
+        <w:rFonts w:ascii="Courier New" w:hAnsi="Courier New" w:cs="Courier New" w:hint="default"/>
+      </w:rPr>
+    </w:lvl>
+    <w:lvl w:ilvl="5" w:tplc="34090005" w:tentative="1">
+      <w:start w:val="1"/>
+      <w:numFmt w:val="bullet"/>
+      <w:lvlText w:val=""/>
+      <w:lvlJc w:val="left"/>
+      <w:pPr>
+        <w:ind w:left="4320" w:hanging="360"/>
+      </w:pPr>
+      <w:rPr>
+        <w:rFonts w:ascii="Wingdings" w:hAnsi="Wingdings" w:hint="default"/>
+      </w:rPr>
+    </w:lvl>
+    <w:lvl w:ilvl="6" w:tplc="34090001" w:tentative="1">
+      <w:start w:val="1"/>
+      <w:numFmt w:val="bullet"/>
+      <w:lvlText w:val=""/>
+      <w:lvlJc w:val="left"/>
+      <w:pPr>
+        <w:ind w:left="5040" w:hanging="360"/>
+      </w:pPr>
+      <w:rPr>
+        <w:rFonts w:ascii="Symbol" w:hAnsi="Symbol" w:hint="default"/>
+      </w:rPr>
+    </w:lvl>
+    <w:lvl w:ilvl="7" w:tplc="34090003" w:tentative="1">
+      <w:start w:val="1"/>
+      <w:numFmt w:val="bullet"/>
+      <w:lvlText w:val="o"/>
+      <w:lvlJc w:val="left"/>
+      <w:pPr>
+        <w:ind w:left="5760" w:hanging="360"/>
+      </w:pPr>
+      <w:rPr>
+        <w:rFonts w:ascii="Courier New" w:hAnsi="Courier New" w:cs="Courier New" w:hint="default"/>
+      </w:rPr>
+    </w:lvl>
+    <w:lvl w:ilvl="8" w:tplc="34090005" w:tentative="1">
+      <w:start w:val="1"/>
+      <w:numFmt w:val="bullet"/>
+      <w:lvlText w:val=""/>
+      <w:lvlJc w:val="left"/>
+      <w:pPr>
+        <w:ind w:left="6480" w:hanging="360"/>
+      </w:pPr>
+      <w:rPr>
+        <w:rFonts w:ascii="Wingdings" w:hAnsi="Wingdings" w:hint="default"/>
+      </w:rPr>
+    </w:lvl>
+  </w:abstractNum>
+  <w:abstractNum w:abstractNumId="5">
     <w:nsid w:val="256B25FC"/>
     <w:multiLevelType w:val="multilevel"/>
     <w:tmpl w:val="DD78C2C2"/>
@@ -3310,7 +3279,7 @@
       </w:pPr>
     </w:lvl>
   </w:abstractNum>
-  <w:abstractNum w:abstractNumId="4">
+  <w:abstractNum w:abstractNumId="6">
     <w:nsid w:val="311A6713"/>
     <w:multiLevelType w:val="multilevel"/>
     <w:tmpl w:val="DD78C2C2"/>
@@ -3396,7 +3365,120 @@
       </w:pPr>
     </w:lvl>
   </w:abstractNum>
-  <w:abstractNum w:abstractNumId="5">
+  <w:abstractNum w:abstractNumId="7">
+    <w:nsid w:val="56B35565"/>
+    <w:multiLevelType w:val="hybridMultilevel"/>
+    <w:tmpl w:val="2564D32E"/>
+    <w:lvl w:ilvl="0" w:tplc="34090001">
+      <w:start w:val="1"/>
+      <w:numFmt w:val="bullet"/>
+      <w:lvlText w:val=""/>
+      <w:lvlJc w:val="left"/>
+      <w:pPr>
+        <w:ind w:left="720" w:hanging="360"/>
+      </w:pPr>
+      <w:rPr>
+        <w:rFonts w:ascii="Symbol" w:hAnsi="Symbol" w:hint="default"/>
+      </w:rPr>
+    </w:lvl>
+    <w:lvl w:ilvl="1" w:tplc="34090003" w:tentative="1">
+      <w:start w:val="1"/>
+      <w:numFmt w:val="bullet"/>
+      <w:lvlText w:val="o"/>
+      <w:lvlJc w:val="left"/>
+      <w:pPr>
+        <w:ind w:left="1440" w:hanging="360"/>
+      </w:pPr>
+      <w:rPr>
+        <w:rFonts w:ascii="Courier New" w:hAnsi="Courier New" w:cs="Courier New" w:hint="default"/>
+      </w:rPr>
+    </w:lvl>
+    <w:lvl w:ilvl="2" w:tplc="34090005" w:tentative="1">
+      <w:start w:val="1"/>
+      <w:numFmt w:val="bullet"/>
+      <w:lvlText w:val=""/>
+      <w:lvlJc w:val="left"/>
+      <w:pPr>
+        <w:ind w:left="2160" w:hanging="360"/>
+      </w:pPr>
+      <w:rPr>
+        <w:rFonts w:ascii="Wingdings" w:hAnsi="Wingdings" w:hint="default"/>
+      </w:rPr>
+    </w:lvl>
+    <w:lvl w:ilvl="3" w:tplc="34090001" w:tentative="1">
+      <w:start w:val="1"/>
+      <w:numFmt w:val="bullet"/>
+      <w:lvlText w:val=""/>
+      <w:lvlJc w:val="left"/>
+      <w:pPr>
+        <w:ind w:left="2880" w:hanging="360"/>
+      </w:pPr>
+      <w:rPr>
+        <w:rFonts w:ascii="Symbol" w:hAnsi="Symbol" w:hint="default"/>
+      </w:rPr>
+    </w:lvl>
+    <w:lvl w:ilvl="4" w:tplc="34090003" w:tentative="1">
+      <w:start w:val="1"/>
+      <w:numFmt w:val="bullet"/>
+      <w:lvlText w:val="o"/>
+      <w:lvlJc w:val="left"/>
+      <w:pPr>
+        <w:ind w:left="3600" w:hanging="360"/>
+      </w:pPr>
+      <w:rPr>
+        <w:rFonts w:ascii="Courier New" w:hAnsi="Courier New" w:cs="Courier New" w:hint="default"/>
+      </w:rPr>
+    </w:lvl>
+    <w:lvl w:ilvl="5" w:tplc="34090005" w:tentative="1">
+      <w:start w:val="1"/>
+      <w:numFmt w:val="bullet"/>
+      <w:lvlText w:val=""/>
+      <w:lvlJc w:val="left"/>
+      <w:pPr>
+        <w:ind w:left="4320" w:hanging="360"/>
+      </w:pPr>
+      <w:rPr>
+        <w:rFonts w:ascii="Wingdings" w:hAnsi="Wingdings" w:hint="default"/>
+      </w:rPr>
+    </w:lvl>
+    <w:lvl w:ilvl="6" w:tplc="34090001" w:tentative="1">
+      <w:start w:val="1"/>
+      <w:numFmt w:val="bullet"/>
+      <w:lvlText w:val=""/>
+      <w:lvlJc w:val="left"/>
+      <w:pPr>
+        <w:ind w:left="5040" w:hanging="360"/>
+      </w:pPr>
+      <w:rPr>
+        <w:rFonts w:ascii="Symbol" w:hAnsi="Symbol" w:hint="default"/>
+      </w:rPr>
+    </w:lvl>
+    <w:lvl w:ilvl="7" w:tplc="34090003" w:tentative="1">
+      <w:start w:val="1"/>
+      <w:numFmt w:val="bullet"/>
+      <w:lvlText w:val="o"/>
+      <w:lvlJc w:val="left"/>
+      <w:pPr>
+        <w:ind w:left="5760" w:hanging="360"/>
+      </w:pPr>
+      <w:rPr>
+        <w:rFonts w:ascii="Courier New" w:hAnsi="Courier New" w:cs="Courier New" w:hint="default"/>
+      </w:rPr>
+    </w:lvl>
+    <w:lvl w:ilvl="8" w:tplc="34090005" w:tentative="1">
+      <w:start w:val="1"/>
+      <w:numFmt w:val="bullet"/>
+      <w:lvlText w:val=""/>
+      <w:lvlJc w:val="left"/>
+      <w:pPr>
+        <w:ind w:left="6480" w:hanging="360"/>
+      </w:pPr>
+      <w:rPr>
+        <w:rFonts w:ascii="Wingdings" w:hAnsi="Wingdings" w:hint="default"/>
+      </w:rPr>
+    </w:lvl>
+  </w:abstractNum>
+  <w:abstractNum w:abstractNumId="8">
     <w:nsid w:val="7B6E0D69"/>
     <w:multiLevelType w:val="multilevel"/>
     <w:tmpl w:val="3C9A5820"/>
@@ -3483,10 +3565,10 @@
     </w:lvl>
   </w:abstractNum>
   <w:num w:numId="1">
-    <w:abstractNumId w:val="5"/>
+    <w:abstractNumId w:val="8"/>
   </w:num>
   <w:num w:numId="2">
-    <w:abstractNumId w:val="3"/>
+    <w:abstractNumId w:val="5"/>
   </w:num>
   <w:num w:numId="3">
     <w:abstractNumId w:val="1"/>
@@ -3495,10 +3577,19 @@
     <w:abstractNumId w:val="0"/>
   </w:num>
   <w:num w:numId="5">
-    <w:abstractNumId w:val="2"/>
+    <w:abstractNumId w:val="3"/>
   </w:num>
   <w:num w:numId="6">
+    <w:abstractNumId w:val="6"/>
+  </w:num>
+  <w:num w:numId="7">
     <w:abstractNumId w:val="4"/>
+  </w:num>
+  <w:num w:numId="8">
+    <w:abstractNumId w:val="7"/>
+  </w:num>
+  <w:num w:numId="9">
+    <w:abstractNumId w:val="2"/>
   </w:num>
 </w:numbering>
 </file>
@@ -4386,4 +4477,16 @@
   <a:objectDefaults/>
   <a:extraClrSchemeLst/>
 </a:theme>
+</file>
+
+<file path=customXml/item1.xml><?xml version="1.0" encoding="utf-8"?>
+<b:Sources xmlns:b="http://schemas.openxmlformats.org/officeDocument/2006/bibliography" xmlns="http://schemas.openxmlformats.org/officeDocument/2006/bibliography" SelectedStyle="\APA.XSL" StyleName="APA"/>
+</file>
+
+<file path=customXml/itemProps1.xml><?xml version="1.0" encoding="utf-8"?>
+<ds:datastoreItem xmlns:ds="http://schemas.openxmlformats.org/officeDocument/2006/customXml" ds:itemID="{A55C509A-D2D5-41DF-B390-11E06A7FBAD2}">
+  <ds:schemaRefs>
+    <ds:schemaRef ds:uri="http://schemas.openxmlformats.org/officeDocument/2006/bibliography"/>
+  </ds:schemaRefs>
+</ds:datastoreItem>
 </file>
</xml_diff>

<commit_message>
Updated the fully dressed use case
</commit_message>
<xml_diff>
--- a/trunk/documentation/SOFTDEV/USE CASES (aldreen).docx
+++ b/trunk/documentation/SOFTDEV/USE CASES (aldreen).docx
@@ -5,6 +5,7 @@
     <w:p>
       <w:pPr>
         <w:rPr>
+          <w:rFonts w:ascii="Arial Black" w:hAnsi="Arial Black"/>
           <w:b/>
           <w:sz w:val="20"/>
           <w:szCs w:val="20"/>
@@ -12,6 +13,7 @@
       </w:pPr>
       <w:r>
         <w:rPr>
+          <w:rFonts w:ascii="Arial Black" w:hAnsi="Arial Black"/>
           <w:b/>
           <w:sz w:val="20"/>
           <w:szCs w:val="20"/>
@@ -22,6 +24,7 @@
     <w:p>
       <w:pPr>
         <w:rPr>
+          <w:rFonts w:ascii="Arial Black" w:hAnsi="Arial Black"/>
           <w:b/>
           <w:sz w:val="20"/>
           <w:szCs w:val="20"/>
@@ -31,6 +34,8 @@
     <w:p>
       <w:pPr>
         <w:rPr>
+          <w:rFonts w:ascii="Arial Black" w:hAnsi="Arial Black"/>
+          <w:b/>
           <w:sz w:val="20"/>
           <w:szCs w:val="20"/>
         </w:rPr>
@@ -39,15 +44,21 @@
     <w:p>
       <w:pPr>
         <w:rPr>
-          <w:rFonts w:ascii="Times New Roman" w:hAnsi="Times New Roman" w:cs="Times New Roman"/>
+          <w:rFonts w:ascii="Arial Black" w:hAnsi="Arial Black" w:cs="Times New Roman"/>
+          <w:b/>
         </w:rPr>
       </w:pPr>
       <w:r>
+        <w:rPr>
+          <w:rFonts w:ascii="Arial Black" w:hAnsi="Arial Black"/>
+          <w:b/>
+        </w:rPr>
         <w:t xml:space="preserve">4. </w:t>
       </w:r>
       <w:r>
         <w:rPr>
-          <w:rFonts w:ascii="Times New Roman" w:hAnsi="Times New Roman" w:cs="Times New Roman"/>
+          <w:rFonts w:ascii="Arial Black" w:hAnsi="Arial Black" w:cs="Times New Roman"/>
+          <w:b/>
         </w:rPr>
         <w:t>Create Claim Record</w:t>
       </w:r>
@@ -55,7 +66,8 @@
     <w:p>
       <w:pPr>
         <w:rPr>
-          <w:rFonts w:ascii="Times New Roman" w:hAnsi="Times New Roman" w:cs="Times New Roman"/>
+          <w:rFonts w:ascii="Arial Black" w:hAnsi="Arial Black" w:cs="Times New Roman"/>
+          <w:b/>
           <w:sz w:val="20"/>
           <w:szCs w:val="20"/>
         </w:rPr>
@@ -64,12 +76,15 @@
     <w:p>
       <w:pPr>
         <w:rPr>
+          <w:rFonts w:ascii="Arial Black" w:hAnsi="Arial Black"/>
+          <w:b/>
           <w:i/>
         </w:rPr>
       </w:pPr>
       <w:r>
         <w:rPr>
-          <w:rFonts w:ascii="Times New Roman" w:hAnsi="Times New Roman" w:cs="Times New Roman"/>
+          <w:rFonts w:ascii="Arial Black" w:hAnsi="Arial Black" w:cs="Times New Roman"/>
+          <w:b/>
           <w:i/>
         </w:rPr>
         <w:t>Primary Actor: Admin</w:t>
@@ -78,12 +93,15 @@
     <w:p>
       <w:pPr>
         <w:rPr>
+          <w:rFonts w:ascii="Arial Black" w:hAnsi="Arial Black"/>
+          <w:b/>
           <w:i/>
         </w:rPr>
       </w:pPr>
       <w:r>
         <w:rPr>
-          <w:rFonts w:ascii="Times New Roman" w:hAnsi="Times New Roman" w:cs="Times New Roman"/>
+          <w:rFonts w:ascii="Arial Black" w:hAnsi="Arial Black" w:cs="Times New Roman"/>
+          <w:b/>
           <w:i/>
         </w:rPr>
         <w:t>Stakeholders and Interest:</w:t>
@@ -92,13 +110,15 @@
     <w:p>
       <w:pPr>
         <w:rPr>
-          <w:rFonts w:ascii="Times New Roman" w:hAnsi="Times New Roman" w:cs="Times New Roman"/>
+          <w:rFonts w:ascii="Arial Black" w:hAnsi="Arial Black" w:cs="Times New Roman"/>
+          <w:b/>
           <w:i/>
         </w:rPr>
       </w:pPr>
       <w:r>
         <w:rPr>
-          <w:rFonts w:ascii="Times New Roman" w:hAnsi="Times New Roman" w:cs="Times New Roman"/>
+          <w:rFonts w:ascii="Arial Black" w:hAnsi="Arial Black" w:cs="Times New Roman"/>
+          <w:b/>
           <w:i/>
         </w:rPr>
         <w:t xml:space="preserve">Admin: </w:t>
@@ -107,27 +127,31 @@
     <w:p>
       <w:pPr>
         <w:rPr>
-          <w:rFonts w:ascii="Times New Roman" w:hAnsi="Times New Roman" w:cs="Times New Roman"/>
+          <w:rFonts w:ascii="Arial Black" w:hAnsi="Arial Black" w:cs="Times New Roman"/>
+          <w:b/>
           <w:i/>
         </w:rPr>
       </w:pPr>
       <w:r>
         <w:rPr>
-          <w:rFonts w:ascii="Times New Roman" w:hAnsi="Times New Roman" w:cs="Times New Roman"/>
+          <w:rFonts w:ascii="Arial Black" w:hAnsi="Arial Black" w:cs="Times New Roman"/>
+          <w:b/>
           <w:i/>
         </w:rPr>
         <w:t xml:space="preserve">Personnel: </w:t>
       </w:r>
       <w:r>
         <w:rPr>
-          <w:rFonts w:ascii="Times New Roman" w:hAnsi="Times New Roman" w:cs="Times New Roman"/>
+          <w:rFonts w:ascii="Arial Black" w:hAnsi="Arial Black" w:cs="Times New Roman"/>
+          <w:b/>
           <w:i/>
         </w:rPr>
         <w:t xml:space="preserve">Wants to add a claim </w:t>
       </w:r>
       <w:r>
         <w:rPr>
-          <w:rFonts w:ascii="Times New Roman" w:hAnsi="Times New Roman" w:cs="Times New Roman"/>
+          <w:rFonts w:ascii="Arial Black" w:hAnsi="Arial Black" w:cs="Times New Roman"/>
+          <w:b/>
           <w:i/>
         </w:rPr>
         <w:br/>
@@ -135,7 +159,8 @@
       </w:r>
       <w:r>
         <w:rPr>
-          <w:rFonts w:ascii="Times New Roman" w:hAnsi="Times New Roman" w:cs="Times New Roman"/>
+          <w:rFonts w:ascii="Arial Black" w:hAnsi="Arial Black" w:cs="Times New Roman"/>
+          <w:b/>
           <w:i/>
         </w:rPr>
         <w:t>Wants an accurate record of data</w:t>
@@ -144,7 +169,8 @@
     <w:p>
       <w:pPr>
         <w:rPr>
-          <w:rFonts w:ascii="Times New Roman" w:hAnsi="Times New Roman" w:cs="Times New Roman"/>
+          <w:rFonts w:ascii="Arial Black" w:hAnsi="Arial Black" w:cs="Times New Roman"/>
+          <w:b/>
           <w:i/>
         </w:rPr>
       </w:pPr>
@@ -170,12 +196,14 @@
           <w:p>
             <w:pPr>
               <w:rPr>
+                <w:rFonts w:ascii="Arial Black" w:hAnsi="Arial Black"/>
+                <w:b/>
                 <w:i/>
               </w:rPr>
             </w:pPr>
             <w:r>
               <w:rPr>
-                <w:rFonts w:ascii="JPCS Engineering Font" w:hAnsi="JPCS Engineering Font"/>
+                <w:rFonts w:ascii="Arial Black" w:hAnsi="Arial Black"/>
                 <w:b/>
               </w:rPr>
               <w:t xml:space="preserve">                     Actor Intention</w:t>
@@ -189,18 +217,22 @@
           <w:p>
             <w:pPr>
               <w:rPr>
+                <w:rFonts w:ascii="Arial Black" w:hAnsi="Arial Black"/>
+                <w:b/>
                 <w:i/>
               </w:rPr>
             </w:pPr>
             <w:r>
               <w:rPr>
+                <w:rFonts w:ascii="Arial Black" w:hAnsi="Arial Black"/>
+                <w:b/>
                 <w:i/>
               </w:rPr>
               <w:t xml:space="preserve">             </w:t>
             </w:r>
             <w:r>
               <w:rPr>
-                <w:rFonts w:ascii="JPCS Engineering Font" w:hAnsi="JPCS Engineering Font"/>
+                <w:rFonts w:ascii="Arial Black" w:hAnsi="Arial Black"/>
                 <w:b/>
               </w:rPr>
               <w:t>System Responsibility</w:t>
@@ -217,7 +249,17 @@
             <w:tcW w:w="4788" w:type="dxa"/>
           </w:tcPr>
           <w:p>
-            <w:r>
+            <w:pPr>
+              <w:rPr>
+                <w:rFonts w:ascii="Arial Black" w:hAnsi="Arial Black"/>
+                <w:b/>
+              </w:rPr>
+            </w:pPr>
+            <w:r>
+              <w:rPr>
+                <w:rFonts w:ascii="Arial Black" w:hAnsi="Arial Black"/>
+                <w:b/>
+              </w:rPr>
               <w:t>1.Admin Login</w:t>
             </w:r>
           </w:p>
@@ -226,7 +268,14 @@
           <w:tcPr>
             <w:tcW w:w="4788" w:type="dxa"/>
           </w:tcPr>
-          <w:p/>
+          <w:p>
+            <w:pPr>
+              <w:rPr>
+                <w:rFonts w:ascii="Arial Black" w:hAnsi="Arial Black"/>
+                <w:b/>
+              </w:rPr>
+            </w:pPr>
+          </w:p>
         </w:tc>
       </w:tr>
       <w:tr>
@@ -237,14 +286,31 @@
           <w:tcPr>
             <w:tcW w:w="4788" w:type="dxa"/>
           </w:tcPr>
-          <w:p/>
-        </w:tc>
-        <w:tc>
-          <w:tcPr>
-            <w:tcW w:w="4788" w:type="dxa"/>
-          </w:tcPr>
-          <w:p>
-            <w:r>
+          <w:p>
+            <w:pPr>
+              <w:rPr>
+                <w:rFonts w:ascii="Arial Black" w:hAnsi="Arial Black"/>
+                <w:b/>
+              </w:rPr>
+            </w:pPr>
+          </w:p>
+        </w:tc>
+        <w:tc>
+          <w:tcPr>
+            <w:tcW w:w="4788" w:type="dxa"/>
+          </w:tcPr>
+          <w:p>
+            <w:pPr>
+              <w:rPr>
+                <w:rFonts w:ascii="Arial Black" w:hAnsi="Arial Black"/>
+                <w:b/>
+              </w:rPr>
+            </w:pPr>
+            <w:r>
+              <w:rPr>
+                <w:rFonts w:ascii="Arial Black" w:hAnsi="Arial Black"/>
+                <w:b/>
+              </w:rPr>
               <w:t>2. System Verifies the Login</w:t>
             </w:r>
           </w:p>
@@ -259,7 +325,17 @@
             <w:tcW w:w="4788" w:type="dxa"/>
           </w:tcPr>
           <w:p>
-            <w:r>
+            <w:pPr>
+              <w:rPr>
+                <w:rFonts w:ascii="Arial Black" w:hAnsi="Arial Black"/>
+                <w:b/>
+              </w:rPr>
+            </w:pPr>
+            <w:r>
+              <w:rPr>
+                <w:rFonts w:ascii="Arial Black" w:hAnsi="Arial Black"/>
+                <w:b/>
+              </w:rPr>
               <w:t>3.Airforce Main wants to add a claim to personnel</w:t>
             </w:r>
           </w:p>
@@ -268,7 +344,14 @@
           <w:tcPr>
             <w:tcW w:w="4788" w:type="dxa"/>
           </w:tcPr>
-          <w:p/>
+          <w:p>
+            <w:pPr>
+              <w:rPr>
+                <w:rFonts w:ascii="Arial Black" w:hAnsi="Arial Black"/>
+                <w:b/>
+              </w:rPr>
+            </w:pPr>
+          </w:p>
         </w:tc>
       </w:tr>
       <w:tr>
@@ -280,13 +363,31 @@
             <w:tcW w:w="4788" w:type="dxa"/>
           </w:tcPr>
           <w:p>
-            <w:r>
+            <w:pPr>
+              <w:rPr>
+                <w:rFonts w:ascii="Arial Black" w:hAnsi="Arial Black"/>
+                <w:b/>
+              </w:rPr>
+            </w:pPr>
+            <w:r>
+              <w:rPr>
+                <w:rFonts w:ascii="Arial Black" w:hAnsi="Arial Black"/>
+                <w:b/>
+              </w:rPr>
               <w:t>4. Admin “</w:t>
             </w:r>
             <w:r>
+              <w:rPr>
+                <w:rFonts w:ascii="Arial Black" w:hAnsi="Arial Black"/>
+                <w:b/>
+              </w:rPr>
               <w:t>Clicks Menu</w:t>
             </w:r>
             <w:r>
+              <w:rPr>
+                <w:rFonts w:ascii="Arial Black" w:hAnsi="Arial Black"/>
+                <w:b/>
+              </w:rPr>
               <w:t>”</w:t>
             </w:r>
           </w:p>
@@ -296,7 +397,17 @@
             <w:tcW w:w="4788" w:type="dxa"/>
           </w:tcPr>
           <w:p>
-            <w:r>
+            <w:pPr>
+              <w:rPr>
+                <w:rFonts w:ascii="Arial Black" w:hAnsi="Arial Black"/>
+                <w:b/>
+              </w:rPr>
+            </w:pPr>
+            <w:r>
+              <w:rPr>
+                <w:rFonts w:ascii="Arial Black" w:hAnsi="Arial Black"/>
+                <w:b/>
+              </w:rPr>
               <w:t xml:space="preserve"> </w:t>
             </w:r>
           </w:p>
@@ -310,17 +421,38 @@
           <w:tcPr>
             <w:tcW w:w="4788" w:type="dxa"/>
           </w:tcPr>
-          <w:p/>
-        </w:tc>
-        <w:tc>
-          <w:tcPr>
-            <w:tcW w:w="4788" w:type="dxa"/>
-          </w:tcPr>
-          <w:p>
-            <w:r>
+          <w:p>
+            <w:pPr>
+              <w:rPr>
+                <w:rFonts w:ascii="Arial Black" w:hAnsi="Arial Black"/>
+                <w:b/>
+              </w:rPr>
+            </w:pPr>
+          </w:p>
+        </w:tc>
+        <w:tc>
+          <w:tcPr>
+            <w:tcW w:w="4788" w:type="dxa"/>
+          </w:tcPr>
+          <w:p>
+            <w:pPr>
+              <w:rPr>
+                <w:rFonts w:ascii="Arial Black" w:hAnsi="Arial Black"/>
+                <w:b/>
+              </w:rPr>
+            </w:pPr>
+            <w:r>
+              <w:rPr>
+                <w:rFonts w:ascii="Arial Black" w:hAnsi="Arial Black"/>
+                <w:b/>
+              </w:rPr>
               <w:t xml:space="preserve">5. System will display </w:t>
             </w:r>
             <w:r>
+              <w:rPr>
+                <w:rFonts w:ascii="Arial Black" w:hAnsi="Arial Black"/>
+                <w:b/>
+              </w:rPr>
               <w:t xml:space="preserve">main menu </w:t>
             </w:r>
           </w:p>
@@ -335,7 +467,17 @@
             <w:tcW w:w="4788" w:type="dxa"/>
           </w:tcPr>
           <w:p>
-            <w:r>
+            <w:pPr>
+              <w:rPr>
+                <w:rFonts w:ascii="Arial Black" w:hAnsi="Arial Black"/>
+                <w:b/>
+              </w:rPr>
+            </w:pPr>
+            <w:r>
+              <w:rPr>
+                <w:rFonts w:ascii="Arial Black" w:hAnsi="Arial Black"/>
+                <w:b/>
+              </w:rPr>
               <w:t>6. Admin “Clicks Transactions”</w:t>
             </w:r>
           </w:p>
@@ -344,7 +486,14 @@
           <w:tcPr>
             <w:tcW w:w="4788" w:type="dxa"/>
           </w:tcPr>
-          <w:p/>
+          <w:p>
+            <w:pPr>
+              <w:rPr>
+                <w:rFonts w:ascii="Arial Black" w:hAnsi="Arial Black"/>
+                <w:b/>
+              </w:rPr>
+            </w:pPr>
+          </w:p>
         </w:tc>
       </w:tr>
       <w:tr>
@@ -355,17 +504,38 @@
           <w:tcPr>
             <w:tcW w:w="4788" w:type="dxa"/>
           </w:tcPr>
-          <w:p/>
-        </w:tc>
-        <w:tc>
-          <w:tcPr>
-            <w:tcW w:w="4788" w:type="dxa"/>
-          </w:tcPr>
-          <w:p>
-            <w:r>
+          <w:p>
+            <w:pPr>
+              <w:rPr>
+                <w:rFonts w:ascii="Arial Black" w:hAnsi="Arial Black"/>
+                <w:b/>
+              </w:rPr>
+            </w:pPr>
+          </w:p>
+        </w:tc>
+        <w:tc>
+          <w:tcPr>
+            <w:tcW w:w="4788" w:type="dxa"/>
+          </w:tcPr>
+          <w:p>
+            <w:pPr>
+              <w:rPr>
+                <w:rFonts w:ascii="Arial Black" w:hAnsi="Arial Black"/>
+                <w:b/>
+              </w:rPr>
+            </w:pPr>
+            <w:r>
+              <w:rPr>
+                <w:rFonts w:ascii="Arial Black" w:hAnsi="Arial Black"/>
+                <w:b/>
+              </w:rPr>
               <w:t xml:space="preserve">7. </w:t>
             </w:r>
             <w:r>
+              <w:rPr>
+                <w:rFonts w:ascii="Arial Black" w:hAnsi="Arial Black"/>
+                <w:b/>
+              </w:rPr>
               <w:t>System Will display operations</w:t>
             </w:r>
           </w:p>
@@ -380,19 +550,45 @@
             <w:tcW w:w="4788" w:type="dxa"/>
           </w:tcPr>
           <w:p>
-            <w:r>
+            <w:pPr>
+              <w:rPr>
+                <w:rFonts w:ascii="Arial Black" w:hAnsi="Arial Black"/>
+                <w:b/>
+              </w:rPr>
+            </w:pPr>
+            <w:r>
+              <w:rPr>
+                <w:rFonts w:ascii="Arial Black" w:hAnsi="Arial Black"/>
+                <w:b/>
+              </w:rPr>
               <w:t>8.</w:t>
             </w:r>
             <w:r>
+              <w:rPr>
+                <w:rFonts w:ascii="Arial Black" w:hAnsi="Arial Black"/>
+                <w:b/>
+              </w:rPr>
               <w:t xml:space="preserve"> Admin will </w:t>
             </w:r>
             <w:r>
+              <w:rPr>
+                <w:rFonts w:ascii="Arial Black" w:hAnsi="Arial Black"/>
+                <w:b/>
+              </w:rPr>
               <w:t>“</w:t>
             </w:r>
             <w:r>
+              <w:rPr>
+                <w:rFonts w:ascii="Arial Black" w:hAnsi="Arial Black"/>
+                <w:b/>
+              </w:rPr>
               <w:t>click create transactions</w:t>
             </w:r>
             <w:r>
+              <w:rPr>
+                <w:rFonts w:ascii="Arial Black" w:hAnsi="Arial Black"/>
+                <w:b/>
+              </w:rPr>
               <w:t>”</w:t>
             </w:r>
           </w:p>
@@ -401,7 +597,14 @@
           <w:tcPr>
             <w:tcW w:w="4788" w:type="dxa"/>
           </w:tcPr>
-          <w:p/>
+          <w:p>
+            <w:pPr>
+              <w:rPr>
+                <w:rFonts w:ascii="Arial Black" w:hAnsi="Arial Black"/>
+                <w:b/>
+              </w:rPr>
+            </w:pPr>
+          </w:p>
         </w:tc>
       </w:tr>
       <w:tr>
@@ -412,17 +615,38 @@
           <w:tcPr>
             <w:tcW w:w="4788" w:type="dxa"/>
           </w:tcPr>
-          <w:p/>
-        </w:tc>
-        <w:tc>
-          <w:tcPr>
-            <w:tcW w:w="4788" w:type="dxa"/>
-          </w:tcPr>
-          <w:p>
-            <w:r>
+          <w:p>
+            <w:pPr>
+              <w:rPr>
+                <w:rFonts w:ascii="Arial Black" w:hAnsi="Arial Black"/>
+                <w:b/>
+              </w:rPr>
+            </w:pPr>
+          </w:p>
+        </w:tc>
+        <w:tc>
+          <w:tcPr>
+            <w:tcW w:w="4788" w:type="dxa"/>
+          </w:tcPr>
+          <w:p>
+            <w:pPr>
+              <w:rPr>
+                <w:rFonts w:ascii="Arial Black" w:hAnsi="Arial Black"/>
+                <w:b/>
+              </w:rPr>
+            </w:pPr>
+            <w:r>
+              <w:rPr>
+                <w:rFonts w:ascii="Arial Black" w:hAnsi="Arial Black"/>
+                <w:b/>
+              </w:rPr>
               <w:t xml:space="preserve">9. </w:t>
             </w:r>
             <w:r>
+              <w:rPr>
+                <w:rFonts w:ascii="Arial Black" w:hAnsi="Arial Black"/>
+                <w:b/>
+              </w:rPr>
               <w:t>System displays create transaction page</w:t>
             </w:r>
           </w:p>
@@ -437,19 +661,45 @@
             <w:tcW w:w="4788" w:type="dxa"/>
           </w:tcPr>
           <w:p>
-            <w:r>
+            <w:pPr>
+              <w:rPr>
+                <w:rFonts w:ascii="Arial Black" w:hAnsi="Arial Black"/>
+                <w:b/>
+              </w:rPr>
+            </w:pPr>
+            <w:r>
+              <w:rPr>
+                <w:rFonts w:ascii="Arial Black" w:hAnsi="Arial Black"/>
+                <w:b/>
+              </w:rPr>
               <w:t>10.</w:t>
             </w:r>
             <w:r>
+              <w:rPr>
+                <w:rFonts w:ascii="Arial Black" w:hAnsi="Arial Black"/>
+                <w:b/>
+              </w:rPr>
               <w:t>Admin must fill out necessary fields</w:t>
             </w:r>
             <w:r>
+              <w:rPr>
+                <w:rFonts w:ascii="Arial Black" w:hAnsi="Arial Black"/>
+                <w:b/>
+              </w:rPr>
               <w:t xml:space="preserve"> (Transaction number, payroll, employee, particular , status, period  from, period to, department, date received</w:t>
             </w:r>
             <w:r>
+              <w:rPr>
+                <w:rFonts w:ascii="Arial Black" w:hAnsi="Arial Black"/>
+                <w:b/>
+              </w:rPr>
               <w:t>, date submitted and amount</w:t>
             </w:r>
             <w:r>
+              <w:rPr>
+                <w:rFonts w:ascii="Arial Black" w:hAnsi="Arial Black"/>
+                <w:b/>
+              </w:rPr>
               <w:t>)</w:t>
             </w:r>
           </w:p>
@@ -458,7 +708,14 @@
           <w:tcPr>
             <w:tcW w:w="4788" w:type="dxa"/>
           </w:tcPr>
-          <w:p/>
+          <w:p>
+            <w:pPr>
+              <w:rPr>
+                <w:rFonts w:ascii="Arial Black" w:hAnsi="Arial Black"/>
+                <w:b/>
+              </w:rPr>
+            </w:pPr>
+          </w:p>
         </w:tc>
       </w:tr>
       <w:tr>
@@ -470,10 +727,24 @@
             <w:tcW w:w="4788" w:type="dxa"/>
           </w:tcPr>
           <w:p>
-            <w:r>
+            <w:pPr>
+              <w:rPr>
+                <w:rFonts w:ascii="Arial Black" w:hAnsi="Arial Black"/>
+                <w:b/>
+              </w:rPr>
+            </w:pPr>
+            <w:r>
+              <w:rPr>
+                <w:rFonts w:ascii="Arial Black" w:hAnsi="Arial Black"/>
+                <w:b/>
+              </w:rPr>
               <w:t>11</w:t>
             </w:r>
             <w:r>
+              <w:rPr>
+                <w:rFonts w:ascii="Arial Black" w:hAnsi="Arial Black"/>
+                <w:b/>
+              </w:rPr>
               <w:t>.Admin will “clicks create button”</w:t>
             </w:r>
           </w:p>
@@ -482,7 +753,14 @@
           <w:tcPr>
             <w:tcW w:w="4788" w:type="dxa"/>
           </w:tcPr>
-          <w:p/>
+          <w:p>
+            <w:pPr>
+              <w:rPr>
+                <w:rFonts w:ascii="Arial Black" w:hAnsi="Arial Black"/>
+                <w:b/>
+              </w:rPr>
+            </w:pPr>
+          </w:p>
         </w:tc>
       </w:tr>
       <w:tr>
@@ -493,25 +771,51 @@
           <w:tcPr>
             <w:tcW w:w="4788" w:type="dxa"/>
           </w:tcPr>
-          <w:p/>
-        </w:tc>
-        <w:tc>
-          <w:tcPr>
-            <w:tcW w:w="4788" w:type="dxa"/>
-          </w:tcPr>
-          <w:p>
-            <w:r>
+          <w:p>
+            <w:pPr>
+              <w:rPr>
+                <w:rFonts w:ascii="Arial Black" w:hAnsi="Arial Black"/>
+                <w:b/>
+              </w:rPr>
+            </w:pPr>
+          </w:p>
+        </w:tc>
+        <w:tc>
+          <w:tcPr>
+            <w:tcW w:w="4788" w:type="dxa"/>
+          </w:tcPr>
+          <w:p>
+            <w:pPr>
+              <w:rPr>
+                <w:rFonts w:ascii="Arial Black" w:hAnsi="Arial Black"/>
+                <w:b/>
+              </w:rPr>
+            </w:pPr>
+            <w:r>
+              <w:rPr>
+                <w:rFonts w:ascii="Arial Black" w:hAnsi="Arial Black"/>
+                <w:b/>
+              </w:rPr>
               <w:t>12</w:t>
             </w:r>
             <w:r>
+              <w:rPr>
+                <w:rFonts w:ascii="Arial Black" w:hAnsi="Arial Black"/>
+                <w:b/>
+              </w:rPr>
               <w:t>. Systems</w:t>
             </w:r>
             <w:r>
+              <w:rPr>
+                <w:rFonts w:ascii="Arial Black" w:hAnsi="Arial Black"/>
+                <w:b/>
+              </w:rPr>
               <w:t xml:space="preserve"> saves new claim of the personnel, </w:t>
             </w:r>
             <w:r>
               <w:rPr>
-                <w:rFonts w:ascii="Times New Roman" w:hAnsi="Times New Roman" w:cs="Times New Roman"/>
+                <w:rFonts w:ascii="Arial Black" w:hAnsi="Arial Black" w:cs="Times New Roman"/>
+                <w:b/>
               </w:rPr>
               <w:t>The claim will be available for the personnel.</w:t>
             </w:r>
@@ -522,6 +826,8 @@
     <w:p>
       <w:pPr>
         <w:rPr>
+          <w:rFonts w:ascii="Arial Black" w:hAnsi="Arial Black"/>
+          <w:b/>
           <w:i/>
         </w:rPr>
       </w:pPr>
@@ -529,6 +835,8 @@
     <w:p>
       <w:pPr>
         <w:rPr>
+          <w:rFonts w:ascii="Arial Black" w:hAnsi="Arial Black"/>
+          <w:b/>
           <w:i/>
         </w:rPr>
       </w:pPr>
@@ -536,7 +844,8 @@
     <w:p>
       <w:pPr>
         <w:rPr>
-          <w:rFonts w:ascii="Times" w:hAnsi="Times"/>
+          <w:rFonts w:ascii="Arial Black" w:hAnsi="Arial Black"/>
+          <w:b/>
           <w:szCs w:val="20"/>
         </w:rPr>
       </w:pPr>
@@ -559,14 +868,14 @@
           <w:p>
             <w:pPr>
               <w:rPr>
-                <w:rFonts w:ascii="Times" w:hAnsi="Times"/>
-                <w:b/>
-                <w:szCs w:val="20"/>
-              </w:rPr>
-            </w:pPr>
-            <w:r>
-              <w:rPr>
-                <w:rFonts w:ascii="Times" w:hAnsi="Times"/>
+                <w:rFonts w:ascii="Arial Black" w:hAnsi="Arial Black"/>
+                <w:b/>
+                <w:szCs w:val="20"/>
+              </w:rPr>
+            </w:pPr>
+            <w:r>
+              <w:rPr>
+                <w:rFonts w:ascii="Arial Black" w:hAnsi="Arial Black"/>
                 <w:b/>
                 <w:szCs w:val="20"/>
               </w:rPr>
@@ -586,13 +895,15 @@
                 <w:numId w:val="7"/>
               </w:numPr>
               <w:rPr>
-                <w:rFonts w:ascii="Times" w:hAnsi="Times"/>
-                <w:szCs w:val="20"/>
-              </w:rPr>
-            </w:pPr>
-            <w:r>
-              <w:rPr>
-                <w:rFonts w:ascii="Times" w:hAnsi="Times"/>
+                <w:rFonts w:ascii="Arial Black" w:hAnsi="Arial Black"/>
+                <w:b/>
+                <w:szCs w:val="20"/>
+              </w:rPr>
+            </w:pPr>
+            <w:r>
+              <w:rPr>
+                <w:rFonts w:ascii="Arial Black" w:hAnsi="Arial Black"/>
+                <w:b/>
                 <w:szCs w:val="20"/>
               </w:rPr>
               <w:t xml:space="preserve">Admin must login in the </w:t>
@@ -600,7 +911,8 @@
             <w:proofErr w:type="spellStart"/>
             <w:r>
               <w:rPr>
-                <w:rFonts w:ascii="Times" w:hAnsi="Times"/>
+                <w:rFonts w:ascii="Arial Black" w:hAnsi="Arial Black"/>
+                <w:b/>
                 <w:szCs w:val="20"/>
               </w:rPr>
               <w:t>paf-fcms</w:t>
@@ -608,21 +920,24 @@
             <w:proofErr w:type="spellEnd"/>
             <w:r>
               <w:rPr>
-                <w:rFonts w:ascii="Times" w:hAnsi="Times"/>
+                <w:rFonts w:ascii="Arial Black" w:hAnsi="Arial Black"/>
+                <w:b/>
                 <w:szCs w:val="20"/>
               </w:rPr>
               <w:t xml:space="preserve"> claiming sy</w:t>
             </w:r>
             <w:r>
               <w:rPr>
-                <w:rFonts w:ascii="Times" w:hAnsi="Times"/>
+                <w:rFonts w:ascii="Arial Black" w:hAnsi="Arial Black"/>
+                <w:b/>
                 <w:szCs w:val="20"/>
               </w:rPr>
               <w:t>s</w:t>
             </w:r>
             <w:r>
               <w:rPr>
-                <w:rFonts w:ascii="Times" w:hAnsi="Times"/>
+                <w:rFonts w:ascii="Arial Black" w:hAnsi="Arial Black"/>
+                <w:b/>
                 <w:szCs w:val="20"/>
               </w:rPr>
               <w:t>tem</w:t>
@@ -636,13 +951,15 @@
                 <w:numId w:val="7"/>
               </w:numPr>
               <w:rPr>
-                <w:rFonts w:ascii="Times" w:hAnsi="Times"/>
-                <w:szCs w:val="20"/>
-              </w:rPr>
-            </w:pPr>
-            <w:r>
-              <w:rPr>
-                <w:rFonts w:ascii="Times" w:hAnsi="Times"/>
+                <w:rFonts w:ascii="Arial Black" w:hAnsi="Arial Black"/>
+                <w:b/>
+                <w:szCs w:val="20"/>
+              </w:rPr>
+            </w:pPr>
+            <w:r>
+              <w:rPr>
+                <w:rFonts w:ascii="Arial Black" w:hAnsi="Arial Black"/>
+                <w:b/>
                 <w:szCs w:val="20"/>
               </w:rPr>
               <w:t>User is logged in as admin</w:t>
@@ -656,13 +973,15 @@
                 <w:numId w:val="7"/>
               </w:numPr>
               <w:rPr>
-                <w:rFonts w:ascii="Times" w:hAnsi="Times"/>
-                <w:szCs w:val="20"/>
-              </w:rPr>
-            </w:pPr>
-            <w:r>
-              <w:rPr>
-                <w:rFonts w:ascii="Times" w:hAnsi="Times"/>
+                <w:rFonts w:ascii="Arial Black" w:hAnsi="Arial Black"/>
+                <w:b/>
+                <w:szCs w:val="20"/>
+              </w:rPr>
+            </w:pPr>
+            <w:r>
+              <w:rPr>
+                <w:rFonts w:ascii="Arial Black" w:hAnsi="Arial Black"/>
+                <w:b/>
                 <w:szCs w:val="20"/>
               </w:rPr>
               <w:t xml:space="preserve">User must update selected files </w:t>
@@ -676,38 +995,18 @@
                 <w:numId w:val="7"/>
               </w:numPr>
               <w:rPr>
-                <w:rFonts w:ascii="Times" w:hAnsi="Times"/>
-                <w:szCs w:val="20"/>
-              </w:rPr>
-            </w:pPr>
-            <w:r>
-              <w:rPr>
-                <w:rFonts w:ascii="Times" w:hAnsi="Times"/>
-                <w:szCs w:val="20"/>
-              </w:rPr>
-              <w:t xml:space="preserve">User must able to </w:t>
-            </w:r>
-            <w:r>
-              <w:rPr>
-                <w:rFonts w:ascii="Times" w:hAnsi="Times"/>
-                <w:szCs w:val="20"/>
-              </w:rPr>
-              <w:t>select a</w:t>
-            </w:r>
-            <w:r>
-              <w:rPr>
-                <w:rFonts w:ascii="Times" w:hAnsi="Times"/>
-                <w:szCs w:val="20"/>
-              </w:rPr>
-              <w:t xml:space="preserve"> payroll </w:t>
-            </w:r>
-            <w:r>
-              <w:rPr>
-                <w:rFonts w:ascii="Times" w:hAnsi="Times"/>
-                <w:szCs w:val="20"/>
-              </w:rPr>
-              <w:lastRenderedPageBreak/>
-              <w:t>number</w:t>
+                <w:rFonts w:ascii="Arial Black" w:hAnsi="Arial Black"/>
+                <w:b/>
+                <w:szCs w:val="20"/>
+              </w:rPr>
+            </w:pPr>
+            <w:r>
+              <w:rPr>
+                <w:rFonts w:ascii="Arial Black" w:hAnsi="Arial Black"/>
+                <w:b/>
+                <w:szCs w:val="20"/>
+              </w:rPr>
+              <w:t>User must able to select a payroll number</w:t>
             </w:r>
           </w:p>
           <w:p>
@@ -718,30 +1017,18 @@
                 <w:numId w:val="7"/>
               </w:numPr>
               <w:rPr>
-                <w:rFonts w:ascii="Times" w:hAnsi="Times"/>
-                <w:szCs w:val="20"/>
-              </w:rPr>
-            </w:pPr>
-            <w:r>
-              <w:rPr>
-                <w:rFonts w:ascii="Times" w:hAnsi="Times"/>
-                <w:szCs w:val="20"/>
-              </w:rPr>
-              <w:t xml:space="preserve">User must able to </w:t>
-            </w:r>
-            <w:r>
-              <w:rPr>
-                <w:rFonts w:ascii="Times" w:hAnsi="Times"/>
-                <w:szCs w:val="20"/>
-              </w:rPr>
-              <w:t>select</w:t>
-            </w:r>
-            <w:r>
-              <w:rPr>
-                <w:rFonts w:ascii="Times" w:hAnsi="Times"/>
-                <w:szCs w:val="20"/>
-              </w:rPr>
-              <w:t xml:space="preserve"> employee</w:t>
+                <w:rFonts w:ascii="Arial Black" w:hAnsi="Arial Black"/>
+                <w:b/>
+                <w:szCs w:val="20"/>
+              </w:rPr>
+            </w:pPr>
+            <w:r>
+              <w:rPr>
+                <w:rFonts w:ascii="Arial Black" w:hAnsi="Arial Black"/>
+                <w:b/>
+                <w:szCs w:val="20"/>
+              </w:rPr>
+              <w:t>User must able to select employee</w:t>
             </w:r>
           </w:p>
           <w:p>
@@ -752,30 +1039,18 @@
                 <w:numId w:val="7"/>
               </w:numPr>
               <w:rPr>
-                <w:rFonts w:ascii="Times" w:hAnsi="Times"/>
-                <w:szCs w:val="20"/>
-              </w:rPr>
-            </w:pPr>
-            <w:r>
-              <w:rPr>
-                <w:rFonts w:ascii="Times" w:hAnsi="Times"/>
-                <w:szCs w:val="20"/>
-              </w:rPr>
-              <w:t xml:space="preserve">User must able to </w:t>
-            </w:r>
-            <w:r>
-              <w:rPr>
-                <w:rFonts w:ascii="Times" w:hAnsi="Times"/>
-                <w:szCs w:val="20"/>
-              </w:rPr>
-              <w:t>select</w:t>
-            </w:r>
-            <w:r>
-              <w:rPr>
-                <w:rFonts w:ascii="Times" w:hAnsi="Times"/>
-                <w:szCs w:val="20"/>
-              </w:rPr>
-              <w:t xml:space="preserve"> particular </w:t>
+                <w:rFonts w:ascii="Arial Black" w:hAnsi="Arial Black"/>
+                <w:b/>
+                <w:szCs w:val="20"/>
+              </w:rPr>
+            </w:pPr>
+            <w:r>
+              <w:rPr>
+                <w:rFonts w:ascii="Arial Black" w:hAnsi="Arial Black"/>
+                <w:b/>
+                <w:szCs w:val="20"/>
+              </w:rPr>
+              <w:t xml:space="preserve">User must able to select particular </w:t>
             </w:r>
           </w:p>
           <w:p>
@@ -786,30 +1061,18 @@
                 <w:numId w:val="7"/>
               </w:numPr>
               <w:rPr>
-                <w:rFonts w:ascii="Times" w:hAnsi="Times"/>
-                <w:szCs w:val="20"/>
-              </w:rPr>
-            </w:pPr>
-            <w:r>
-              <w:rPr>
-                <w:rFonts w:ascii="Times" w:hAnsi="Times"/>
-                <w:szCs w:val="20"/>
-              </w:rPr>
-              <w:t xml:space="preserve">User must able to </w:t>
-            </w:r>
-            <w:r>
-              <w:rPr>
-                <w:rFonts w:ascii="Times" w:hAnsi="Times"/>
-                <w:szCs w:val="20"/>
-              </w:rPr>
-              <w:t>select</w:t>
-            </w:r>
-            <w:r>
-              <w:rPr>
-                <w:rFonts w:ascii="Times" w:hAnsi="Times"/>
-                <w:szCs w:val="20"/>
-              </w:rPr>
-              <w:t xml:space="preserve"> period from and period to</w:t>
+                <w:rFonts w:ascii="Arial Black" w:hAnsi="Arial Black"/>
+                <w:b/>
+                <w:szCs w:val="20"/>
+              </w:rPr>
+            </w:pPr>
+            <w:r>
+              <w:rPr>
+                <w:rFonts w:ascii="Arial Black" w:hAnsi="Arial Black"/>
+                <w:b/>
+                <w:szCs w:val="20"/>
+              </w:rPr>
+              <w:t>User must able to select period from and period to</w:t>
             </w:r>
           </w:p>
           <w:p>
@@ -820,30 +1083,18 @@
                 <w:numId w:val="7"/>
               </w:numPr>
               <w:rPr>
-                <w:rFonts w:ascii="Times" w:hAnsi="Times"/>
-                <w:szCs w:val="20"/>
-              </w:rPr>
-            </w:pPr>
-            <w:r>
-              <w:rPr>
-                <w:rFonts w:ascii="Times" w:hAnsi="Times"/>
-                <w:szCs w:val="20"/>
-              </w:rPr>
-              <w:t xml:space="preserve">User must able to </w:t>
-            </w:r>
-            <w:r>
-              <w:rPr>
-                <w:rFonts w:ascii="Times" w:hAnsi="Times"/>
-                <w:szCs w:val="20"/>
-              </w:rPr>
-              <w:t>select</w:t>
-            </w:r>
-            <w:r>
-              <w:rPr>
-                <w:rFonts w:ascii="Times" w:hAnsi="Times"/>
-                <w:szCs w:val="20"/>
-              </w:rPr>
-              <w:t xml:space="preserve"> department</w:t>
+                <w:rFonts w:ascii="Arial Black" w:hAnsi="Arial Black"/>
+                <w:b/>
+                <w:szCs w:val="20"/>
+              </w:rPr>
+            </w:pPr>
+            <w:r>
+              <w:rPr>
+                <w:rFonts w:ascii="Arial Black" w:hAnsi="Arial Black"/>
+                <w:b/>
+                <w:szCs w:val="20"/>
+              </w:rPr>
+              <w:t>User must able to select department</w:t>
             </w:r>
           </w:p>
           <w:p>
@@ -854,37 +1105,18 @@
                 <w:numId w:val="7"/>
               </w:numPr>
               <w:rPr>
-                <w:rFonts w:ascii="Times" w:hAnsi="Times"/>
-                <w:szCs w:val="20"/>
-              </w:rPr>
-            </w:pPr>
-            <w:r>
-              <w:rPr>
-                <w:rFonts w:ascii="Times" w:hAnsi="Times"/>
-                <w:szCs w:val="20"/>
-              </w:rPr>
-              <w:t xml:space="preserve">User must able to </w:t>
-            </w:r>
-            <w:r>
-              <w:rPr>
-                <w:rFonts w:ascii="Times" w:hAnsi="Times"/>
-                <w:szCs w:val="20"/>
-              </w:rPr>
-              <w:t>select</w:t>
-            </w:r>
-            <w:r>
-              <w:rPr>
-                <w:rFonts w:ascii="Times" w:hAnsi="Times"/>
-                <w:szCs w:val="20"/>
-              </w:rPr>
-              <w:t xml:space="preserve"> </w:t>
-            </w:r>
-            <w:r>
-              <w:rPr>
-                <w:rFonts w:ascii="Times" w:hAnsi="Times"/>
-                <w:szCs w:val="20"/>
-              </w:rPr>
-              <w:t xml:space="preserve">date received </w:t>
+                <w:rFonts w:ascii="Arial Black" w:hAnsi="Arial Black"/>
+                <w:b/>
+                <w:szCs w:val="20"/>
+              </w:rPr>
+            </w:pPr>
+            <w:r>
+              <w:rPr>
+                <w:rFonts w:ascii="Arial Black" w:hAnsi="Arial Black"/>
+                <w:b/>
+                <w:szCs w:val="20"/>
+              </w:rPr>
+              <w:t xml:space="preserve">User must able to select date received </w:t>
             </w:r>
           </w:p>
           <w:p>
@@ -895,30 +1127,18 @@
                 <w:numId w:val="7"/>
               </w:numPr>
               <w:rPr>
-                <w:rFonts w:ascii="Times" w:hAnsi="Times"/>
-                <w:szCs w:val="20"/>
-              </w:rPr>
-            </w:pPr>
-            <w:r>
-              <w:rPr>
-                <w:rFonts w:ascii="Times" w:hAnsi="Times"/>
-                <w:szCs w:val="20"/>
-              </w:rPr>
-              <w:t xml:space="preserve">User must able to </w:t>
-            </w:r>
-            <w:r>
-              <w:rPr>
-                <w:rFonts w:ascii="Times" w:hAnsi="Times"/>
-                <w:szCs w:val="20"/>
-              </w:rPr>
-              <w:t>select</w:t>
-            </w:r>
-            <w:r>
-              <w:rPr>
-                <w:rFonts w:ascii="Times" w:hAnsi="Times"/>
-                <w:szCs w:val="20"/>
-              </w:rPr>
-              <w:t xml:space="preserve"> date submitted</w:t>
+                <w:rFonts w:ascii="Arial Black" w:hAnsi="Arial Black"/>
+                <w:b/>
+                <w:szCs w:val="20"/>
+              </w:rPr>
+            </w:pPr>
+            <w:r>
+              <w:rPr>
+                <w:rFonts w:ascii="Arial Black" w:hAnsi="Arial Black"/>
+                <w:b/>
+                <w:szCs w:val="20"/>
+              </w:rPr>
+              <w:t>User must able to select date submitted</w:t>
             </w:r>
           </w:p>
           <w:p>
@@ -929,30 +1149,18 @@
                 <w:numId w:val="7"/>
               </w:numPr>
               <w:rPr>
-                <w:rFonts w:ascii="Times" w:hAnsi="Times"/>
-                <w:szCs w:val="20"/>
-              </w:rPr>
-            </w:pPr>
-            <w:r>
-              <w:rPr>
-                <w:rFonts w:ascii="Times" w:hAnsi="Times"/>
-                <w:szCs w:val="20"/>
-              </w:rPr>
-              <w:t xml:space="preserve">User must able to </w:t>
-            </w:r>
-            <w:r>
-              <w:rPr>
-                <w:rFonts w:ascii="Times" w:hAnsi="Times"/>
-                <w:szCs w:val="20"/>
-              </w:rPr>
-              <w:t xml:space="preserve">input </w:t>
-            </w:r>
-            <w:r>
-              <w:rPr>
-                <w:rFonts w:ascii="Times" w:hAnsi="Times"/>
-                <w:szCs w:val="20"/>
-              </w:rPr>
-              <w:t xml:space="preserve"> amount</w:t>
+                <w:rFonts w:ascii="Arial Black" w:hAnsi="Arial Black"/>
+                <w:b/>
+                <w:szCs w:val="20"/>
+              </w:rPr>
+            </w:pPr>
+            <w:r>
+              <w:rPr>
+                <w:rFonts w:ascii="Arial Black" w:hAnsi="Arial Black"/>
+                <w:b/>
+                <w:szCs w:val="20"/>
+              </w:rPr>
+              <w:t>User must able to input  amount</w:t>
             </w:r>
           </w:p>
         </w:tc>
@@ -965,18 +1173,17 @@
           <w:p>
             <w:pPr>
               <w:rPr>
-                <w:rFonts w:ascii="Times" w:hAnsi="Times"/>
-                <w:b/>
-                <w:szCs w:val="20"/>
-              </w:rPr>
-            </w:pPr>
-            <w:r>
-              <w:rPr>
-                <w:rFonts w:ascii="Times" w:hAnsi="Times"/>
-                <w:b/>
-                <w:szCs w:val="20"/>
-              </w:rPr>
-              <w:lastRenderedPageBreak/>
+                <w:rFonts w:ascii="Arial Black" w:hAnsi="Arial Black"/>
+                <w:b/>
+                <w:szCs w:val="20"/>
+              </w:rPr>
+            </w:pPr>
+            <w:r>
+              <w:rPr>
+                <w:rFonts w:ascii="Arial Black" w:hAnsi="Arial Black"/>
+                <w:b/>
+                <w:szCs w:val="20"/>
+              </w:rPr>
               <w:t>Post  condition:</w:t>
             </w:r>
           </w:p>
@@ -993,20 +1200,23 @@
                 <w:numId w:val="8"/>
               </w:numPr>
               <w:rPr>
-                <w:rFonts w:ascii="Times" w:hAnsi="Times"/>
-                <w:szCs w:val="20"/>
-              </w:rPr>
-            </w:pPr>
-            <w:r>
-              <w:rPr>
-                <w:rFonts w:ascii="Times" w:hAnsi="Times"/>
+                <w:rFonts w:ascii="Arial Black" w:hAnsi="Arial Black"/>
+                <w:b/>
+                <w:szCs w:val="20"/>
+              </w:rPr>
+            </w:pPr>
+            <w:r>
+              <w:rPr>
+                <w:rFonts w:ascii="Arial Black" w:hAnsi="Arial Black"/>
+                <w:b/>
                 <w:szCs w:val="20"/>
               </w:rPr>
               <w:t xml:space="preserve">User must add new claim of the </w:t>
             </w:r>
             <w:r>
               <w:rPr>
-                <w:rFonts w:ascii="Times" w:hAnsi="Times"/>
+                <w:rFonts w:ascii="Arial Black" w:hAnsi="Arial Black"/>
+                <w:b/>
                 <w:szCs w:val="20"/>
               </w:rPr>
               <w:t>personnel</w:t>
@@ -1022,14 +1232,14 @@
           <w:p>
             <w:pPr>
               <w:rPr>
-                <w:rFonts w:ascii="Times" w:hAnsi="Times"/>
-                <w:b/>
-                <w:szCs w:val="20"/>
-              </w:rPr>
-            </w:pPr>
-            <w:r>
-              <w:rPr>
-                <w:rFonts w:ascii="Times" w:hAnsi="Times"/>
+                <w:rFonts w:ascii="Arial Black" w:hAnsi="Arial Black"/>
+                <w:b/>
+                <w:szCs w:val="20"/>
+              </w:rPr>
+            </w:pPr>
+            <w:r>
+              <w:rPr>
+                <w:rFonts w:ascii="Arial Black" w:hAnsi="Arial Black"/>
                 <w:b/>
                 <w:szCs w:val="20"/>
               </w:rPr>
@@ -1049,34 +1259,39 @@
                 <w:numId w:val="9"/>
               </w:numPr>
               <w:rPr>
-                <w:rFonts w:ascii="Times" w:hAnsi="Times"/>
-                <w:szCs w:val="20"/>
-              </w:rPr>
-            </w:pPr>
-            <w:r>
-              <w:rPr>
-                <w:rFonts w:ascii="Times" w:hAnsi="Times"/>
+                <w:rFonts w:ascii="Arial Black" w:hAnsi="Arial Black"/>
+                <w:b/>
+                <w:szCs w:val="20"/>
+              </w:rPr>
+            </w:pPr>
+            <w:r>
+              <w:rPr>
+                <w:rFonts w:ascii="Arial Black" w:hAnsi="Arial Black"/>
+                <w:b/>
                 <w:szCs w:val="20"/>
               </w:rPr>
               <w:t>Fields required transaction num</w:t>
             </w:r>
             <w:r>
               <w:rPr>
-                <w:rFonts w:ascii="Times" w:hAnsi="Times"/>
+                <w:rFonts w:ascii="Arial Black" w:hAnsi="Arial Black"/>
+                <w:b/>
                 <w:szCs w:val="20"/>
               </w:rPr>
               <w:t xml:space="preserve">ber, payroll, employee, status, </w:t>
             </w:r>
             <w:r>
               <w:rPr>
-                <w:rFonts w:ascii="Times" w:hAnsi="Times"/>
+                <w:rFonts w:ascii="Arial Black" w:hAnsi="Arial Black"/>
+                <w:b/>
                 <w:szCs w:val="20"/>
               </w:rPr>
               <w:t>and particular</w:t>
             </w:r>
             <w:r>
               <w:rPr>
-                <w:rFonts w:ascii="Times" w:hAnsi="Times"/>
+                <w:rFonts w:ascii="Arial Black" w:hAnsi="Arial Black"/>
+                <w:b/>
                 <w:szCs w:val="20"/>
               </w:rPr>
               <w:t>, period from, period to, department, date received, date submitted, and amount.</w:t>
@@ -1090,20 +1305,23 @@
                 <w:numId w:val="9"/>
               </w:numPr>
               <w:rPr>
-                <w:rFonts w:ascii="Times" w:hAnsi="Times"/>
-                <w:szCs w:val="20"/>
-              </w:rPr>
-            </w:pPr>
-            <w:r>
-              <w:rPr>
-                <w:rFonts w:ascii="Times" w:hAnsi="Times"/>
+                <w:rFonts w:ascii="Arial Black" w:hAnsi="Arial Black"/>
+                <w:b/>
+                <w:szCs w:val="20"/>
+              </w:rPr>
+            </w:pPr>
+            <w:r>
+              <w:rPr>
+                <w:rFonts w:ascii="Arial Black" w:hAnsi="Arial Black"/>
+                <w:b/>
                 <w:szCs w:val="20"/>
               </w:rPr>
               <w:t>None admin cannot add new claim</w:t>
             </w:r>
             <w:r>
               <w:rPr>
-                <w:rFonts w:ascii="Times" w:hAnsi="Times"/>
+                <w:rFonts w:ascii="Arial Black" w:hAnsi="Arial Black"/>
+                <w:b/>
                 <w:szCs w:val="20"/>
               </w:rPr>
               <w:t>.</w:t>
@@ -1115,7 +1333,7 @@
     <w:p>
       <w:pPr>
         <w:rPr>
-          <w:rFonts w:ascii="Times" w:hAnsi="Times"/>
+          <w:rFonts w:ascii="Arial Black" w:hAnsi="Arial Black"/>
           <w:b/>
           <w:szCs w:val="20"/>
         </w:rPr>
@@ -1124,32 +1342,24 @@
     <w:p>
       <w:pPr>
         <w:rPr>
-          <w:rFonts w:ascii="Times" w:hAnsi="Times"/>
+          <w:rFonts w:ascii="Arial Black" w:hAnsi="Arial Black"/>
           <w:b/>
           <w:szCs w:val="20"/>
         </w:rPr>
       </w:pPr>
       <w:r>
         <w:rPr>
-          <w:rFonts w:ascii="Times" w:hAnsi="Times"/>
+          <w:rFonts w:ascii="Arial Black" w:hAnsi="Arial Black"/>
           <w:b/>
           <w:szCs w:val="20"/>
         </w:rPr>
-        <w:t>Alternative Flow</w:t>
-      </w:r>
-      <w:r>
-        <w:rPr>
-          <w:rFonts w:ascii="Times" w:hAnsi="Times"/>
-          <w:b/>
-          <w:szCs w:val="20"/>
-        </w:rPr>
-        <w:t>:</w:t>
+        <w:t>Alternative Flow:</w:t>
       </w:r>
     </w:p>
     <w:p>
       <w:pPr>
         <w:rPr>
-          <w:rFonts w:ascii="Times" w:hAnsi="Times"/>
+          <w:rFonts w:ascii="Arial Black" w:hAnsi="Arial Black"/>
           <w:b/>
           <w:szCs w:val="20"/>
         </w:rPr>
@@ -1173,37 +1383,22 @@
           <w:p>
             <w:pPr>
               <w:rPr>
-                <w:rFonts w:ascii="Times" w:hAnsi="Times"/>
-                <w:b/>
-                <w:szCs w:val="20"/>
-              </w:rPr>
-            </w:pPr>
-            <w:r>
-              <w:rPr>
-                <w:rFonts w:ascii="Times" w:hAnsi="Times"/>
-                <w:b/>
-                <w:szCs w:val="20"/>
-              </w:rPr>
-              <w:t xml:space="preserve">1.  </w:t>
-            </w:r>
-            <w:r>
-              <w:rPr>
-                <w:rFonts w:ascii="Times" w:hAnsi="Times"/>
-                <w:szCs w:val="20"/>
-              </w:rPr>
-              <w:t>At step 11 if admin missed to fill out a required fields</w:t>
-            </w:r>
-            <w:r>
-              <w:rPr>
-                <w:rFonts w:ascii="Times" w:hAnsi="Times"/>
-                <w:b/>
-                <w:szCs w:val="20"/>
-              </w:rPr>
-              <w:t xml:space="preserve"> </w:t>
-            </w:r>
-            <w:r>
-              <w:rPr>
-                <w:rFonts w:ascii="Times" w:hAnsi="Times"/>
+                <w:rFonts w:ascii="Arial Black" w:hAnsi="Arial Black"/>
+                <w:b/>
+                <w:szCs w:val="20"/>
+              </w:rPr>
+            </w:pPr>
+            <w:r>
+              <w:rPr>
+                <w:rFonts w:ascii="Arial Black" w:hAnsi="Arial Black"/>
+                <w:b/>
+                <w:szCs w:val="20"/>
+              </w:rPr>
+              <w:t xml:space="preserve">1.  At step 11 if admin missed to fill out a required fields </w:t>
+            </w:r>
+            <w:r>
+              <w:rPr>
+                <w:rFonts w:ascii="Arial Black" w:hAnsi="Arial Black"/>
                 <w:b/>
                 <w:szCs w:val="20"/>
               </w:rPr>
@@ -1218,7 +1413,7 @@
           <w:p>
             <w:pPr>
               <w:rPr>
-                <w:rFonts w:ascii="Times" w:hAnsi="Times"/>
+                <w:rFonts w:ascii="Arial Black" w:hAnsi="Arial Black"/>
                 <w:b/>
                 <w:szCs w:val="20"/>
               </w:rPr>
@@ -1234,27 +1429,29 @@
           <w:p>
             <w:pPr>
               <w:rPr>
-                <w:rFonts w:ascii="Times" w:hAnsi="Times"/>
-                <w:b/>
-                <w:szCs w:val="20"/>
-              </w:rPr>
-            </w:pPr>
-          </w:p>
-        </w:tc>
-        <w:tc>
-          <w:tcPr>
-            <w:tcW w:w="4788" w:type="dxa"/>
-          </w:tcPr>
-          <w:p>
-            <w:pPr>
-              <w:rPr>
-                <w:rFonts w:ascii="Times" w:hAnsi="Times"/>
-                <w:szCs w:val="20"/>
-              </w:rPr>
-            </w:pPr>
-            <w:r>
-              <w:rPr>
-                <w:rFonts w:ascii="Times" w:hAnsi="Times"/>
+                <w:rFonts w:ascii="Arial Black" w:hAnsi="Arial Black"/>
+                <w:b/>
+                <w:szCs w:val="20"/>
+              </w:rPr>
+            </w:pPr>
+          </w:p>
+        </w:tc>
+        <w:tc>
+          <w:tcPr>
+            <w:tcW w:w="4788" w:type="dxa"/>
+          </w:tcPr>
+          <w:p>
+            <w:pPr>
+              <w:rPr>
+                <w:rFonts w:ascii="Arial Black" w:hAnsi="Arial Black"/>
+                <w:b/>
+                <w:szCs w:val="20"/>
+              </w:rPr>
+            </w:pPr>
+            <w:r>
+              <w:rPr>
+                <w:rFonts w:ascii="Arial Black" w:hAnsi="Arial Black"/>
+                <w:b/>
                 <w:szCs w:val="20"/>
               </w:rPr>
               <w:t>System will display error message</w:t>
@@ -1270,36 +1467,29 @@
           <w:p>
             <w:pPr>
               <w:rPr>
-                <w:rFonts w:ascii="Times" w:hAnsi="Times"/>
-                <w:b/>
-                <w:szCs w:val="20"/>
-              </w:rPr>
-            </w:pPr>
-            <w:r>
-              <w:rPr>
-                <w:rFonts w:ascii="Times" w:hAnsi="Times"/>
-                <w:b/>
-                <w:szCs w:val="20"/>
-              </w:rPr>
-              <w:t xml:space="preserve">2. </w:t>
-            </w:r>
-            <w:r>
-              <w:rPr>
-                <w:rFonts w:ascii="Times" w:hAnsi="Times"/>
-                <w:szCs w:val="20"/>
-              </w:rPr>
-              <w:t>At step 12 if the admin missed to click the create button</w:t>
-            </w:r>
-          </w:p>
-        </w:tc>
-        <w:tc>
-          <w:tcPr>
-            <w:tcW w:w="4788" w:type="dxa"/>
-          </w:tcPr>
-          <w:p>
-            <w:pPr>
-              <w:rPr>
-                <w:rFonts w:ascii="Times" w:hAnsi="Times"/>
+                <w:rFonts w:ascii="Arial Black" w:hAnsi="Arial Black"/>
+                <w:b/>
+                <w:szCs w:val="20"/>
+              </w:rPr>
+            </w:pPr>
+            <w:r>
+              <w:rPr>
+                <w:rFonts w:ascii="Arial Black" w:hAnsi="Arial Black"/>
+                <w:b/>
+                <w:szCs w:val="20"/>
+              </w:rPr>
+              <w:t>2. At step 12 if the admin missed to click the create button</w:t>
+            </w:r>
+          </w:p>
+        </w:tc>
+        <w:tc>
+          <w:tcPr>
+            <w:tcW w:w="4788" w:type="dxa"/>
+          </w:tcPr>
+          <w:p>
+            <w:pPr>
+              <w:rPr>
+                <w:rFonts w:ascii="Arial Black" w:hAnsi="Arial Black"/>
                 <w:b/>
                 <w:szCs w:val="20"/>
               </w:rPr>
@@ -1315,27 +1505,29 @@
           <w:p>
             <w:pPr>
               <w:rPr>
-                <w:rFonts w:ascii="Times" w:hAnsi="Times"/>
-                <w:b/>
-                <w:szCs w:val="20"/>
-              </w:rPr>
-            </w:pPr>
-          </w:p>
-        </w:tc>
-        <w:tc>
-          <w:tcPr>
-            <w:tcW w:w="4788" w:type="dxa"/>
-          </w:tcPr>
-          <w:p>
-            <w:pPr>
-              <w:rPr>
-                <w:rFonts w:ascii="Times" w:hAnsi="Times"/>
-                <w:szCs w:val="20"/>
-              </w:rPr>
-            </w:pPr>
-            <w:r>
-              <w:rPr>
-                <w:rFonts w:ascii="Times" w:hAnsi="Times"/>
+                <w:rFonts w:ascii="Arial Black" w:hAnsi="Arial Black"/>
+                <w:b/>
+                <w:szCs w:val="20"/>
+              </w:rPr>
+            </w:pPr>
+          </w:p>
+        </w:tc>
+        <w:tc>
+          <w:tcPr>
+            <w:tcW w:w="4788" w:type="dxa"/>
+          </w:tcPr>
+          <w:p>
+            <w:pPr>
+              <w:rPr>
+                <w:rFonts w:ascii="Arial Black" w:hAnsi="Arial Black"/>
+                <w:b/>
+                <w:szCs w:val="20"/>
+              </w:rPr>
+            </w:pPr>
+            <w:r>
+              <w:rPr>
+                <w:rFonts w:ascii="Arial Black" w:hAnsi="Arial Black"/>
+                <w:b/>
                 <w:szCs w:val="20"/>
               </w:rPr>
               <w:t>System will not save the changes or updates that is done by the admin</w:t>
@@ -1347,7 +1539,7 @@
     <w:p>
       <w:pPr>
         <w:rPr>
-          <w:rFonts w:ascii="Times" w:hAnsi="Times"/>
+          <w:rFonts w:ascii="Arial Black" w:hAnsi="Arial Black"/>
           <w:b/>
           <w:szCs w:val="20"/>
         </w:rPr>
@@ -1356,7 +1548,8 @@
     <w:p>
       <w:pPr>
         <w:rPr>
-          <w:rFonts w:ascii="Times" w:hAnsi="Times"/>
+          <w:rFonts w:ascii="Arial Black" w:hAnsi="Arial Black"/>
+          <w:b/>
           <w:szCs w:val="20"/>
         </w:rPr>
       </w:pPr>
@@ -1364,7 +1557,8 @@
     <w:p>
       <w:pPr>
         <w:rPr>
-          <w:rFonts w:ascii="Times" w:hAnsi="Times"/>
+          <w:rFonts w:ascii="Arial Black" w:hAnsi="Arial Black"/>
+          <w:b/>
           <w:szCs w:val="20"/>
         </w:rPr>
       </w:pPr>
@@ -1372,33 +1566,46 @@
     <w:p>
       <w:pPr>
         <w:rPr>
-          <w:rFonts w:ascii="Times New Roman" w:hAnsi="Times New Roman" w:cs="Times New Roman"/>
+          <w:rFonts w:ascii="Arial Black" w:hAnsi="Arial Black" w:cs="Times New Roman"/>
+          <w:b/>
         </w:rPr>
       </w:pPr>
       <w:r>
         <w:rPr>
-          <w:rFonts w:ascii="Times" w:hAnsi="Times"/>
+          <w:rFonts w:ascii="Arial Black" w:hAnsi="Arial Black"/>
+          <w:b/>
           <w:szCs w:val="20"/>
         </w:rPr>
         <w:t xml:space="preserve">7. </w:t>
       </w:r>
       <w:r>
         <w:rPr>
-          <w:rFonts w:ascii="Times New Roman" w:hAnsi="Times New Roman" w:cs="Times New Roman"/>
+          <w:rFonts w:ascii="Arial Black" w:hAnsi="Arial Black" w:cs="Times New Roman"/>
+          <w:b/>
         </w:rPr>
         <w:t xml:space="preserve">Update Claim Status </w:t>
       </w:r>
     </w:p>
-    <w:p/>
     <w:p>
       <w:pPr>
         <w:rPr>
+          <w:rFonts w:ascii="Arial Black" w:hAnsi="Arial Black"/>
+          <w:b/>
+        </w:rPr>
+      </w:pPr>
+    </w:p>
+    <w:p>
+      <w:pPr>
+        <w:rPr>
+          <w:rFonts w:ascii="Arial Black" w:hAnsi="Arial Black"/>
+          <w:b/>
           <w:i/>
         </w:rPr>
       </w:pPr>
       <w:r>
         <w:rPr>
-          <w:rFonts w:ascii="Times New Roman" w:hAnsi="Times New Roman" w:cs="Times New Roman"/>
+          <w:rFonts w:ascii="Arial Black" w:hAnsi="Arial Black" w:cs="Times New Roman"/>
+          <w:b/>
           <w:i/>
         </w:rPr>
         <w:t>Primary Actor: Admin</w:t>
@@ -1407,12 +1614,15 @@
     <w:p>
       <w:pPr>
         <w:rPr>
+          <w:rFonts w:ascii="Arial Black" w:hAnsi="Arial Black"/>
+          <w:b/>
           <w:i/>
         </w:rPr>
       </w:pPr>
       <w:r>
         <w:rPr>
-          <w:rFonts w:ascii="Times New Roman" w:hAnsi="Times New Roman" w:cs="Times New Roman"/>
+          <w:rFonts w:ascii="Arial Black" w:hAnsi="Arial Black" w:cs="Times New Roman"/>
+          <w:b/>
           <w:i/>
         </w:rPr>
         <w:t>Stakeholders and Interest:</w:t>
@@ -1421,13 +1631,15 @@
     <w:p>
       <w:pPr>
         <w:rPr>
-          <w:rFonts w:ascii="Times New Roman" w:hAnsi="Times New Roman" w:cs="Times New Roman"/>
+          <w:rFonts w:ascii="Arial Black" w:hAnsi="Arial Black" w:cs="Times New Roman"/>
+          <w:b/>
           <w:i/>
         </w:rPr>
       </w:pPr>
       <w:r>
         <w:rPr>
-          <w:rFonts w:ascii="Times New Roman" w:hAnsi="Times New Roman" w:cs="Times New Roman"/>
+          <w:rFonts w:ascii="Arial Black" w:hAnsi="Arial Black" w:cs="Times New Roman"/>
+          <w:b/>
           <w:i/>
         </w:rPr>
         <w:t xml:space="preserve">Admin: </w:t>
@@ -1436,27 +1648,31 @@
     <w:p>
       <w:pPr>
         <w:rPr>
-          <w:rFonts w:ascii="Times New Roman" w:hAnsi="Times New Roman" w:cs="Times New Roman"/>
+          <w:rFonts w:ascii="Arial Black" w:hAnsi="Arial Black" w:cs="Times New Roman"/>
+          <w:b/>
           <w:i/>
         </w:rPr>
       </w:pPr>
       <w:r>
         <w:rPr>
-          <w:rFonts w:ascii="Times New Roman" w:hAnsi="Times New Roman" w:cs="Times New Roman"/>
+          <w:rFonts w:ascii="Arial Black" w:hAnsi="Arial Black" w:cs="Times New Roman"/>
+          <w:b/>
           <w:i/>
         </w:rPr>
         <w:t xml:space="preserve">Personnel: </w:t>
       </w:r>
       <w:r>
         <w:rPr>
-          <w:rFonts w:ascii="Times New Roman" w:hAnsi="Times New Roman" w:cs="Times New Roman"/>
+          <w:rFonts w:ascii="Arial Black" w:hAnsi="Arial Black" w:cs="Times New Roman"/>
+          <w:b/>
           <w:i/>
         </w:rPr>
         <w:t xml:space="preserve">Wants to edit the date of the claim status report </w:t>
       </w:r>
       <w:r>
         <w:rPr>
-          <w:rFonts w:ascii="Times New Roman" w:hAnsi="Times New Roman" w:cs="Times New Roman"/>
+          <w:rFonts w:ascii="Arial Black" w:hAnsi="Arial Black" w:cs="Times New Roman"/>
+          <w:b/>
           <w:i/>
         </w:rPr>
         <w:br/>
@@ -1464,7 +1680,8 @@
       </w:r>
       <w:r>
         <w:rPr>
-          <w:rFonts w:ascii="Times New Roman" w:hAnsi="Times New Roman" w:cs="Times New Roman"/>
+          <w:rFonts w:ascii="Arial Black" w:hAnsi="Arial Black" w:cs="Times New Roman"/>
+          <w:b/>
           <w:i/>
         </w:rPr>
         <w:t>Wants an accurate record of data</w:t>
@@ -1488,13 +1705,14 @@
           <w:p>
             <w:pPr>
               <w:rPr>
-                <w:rFonts w:ascii="Times New Roman" w:hAnsi="Times New Roman" w:cs="Times New Roman"/>
+                <w:rFonts w:ascii="Arial Black" w:hAnsi="Arial Black" w:cs="Times New Roman"/>
+                <w:b/>
                 <w:i/>
               </w:rPr>
             </w:pPr>
             <w:r>
               <w:rPr>
-                <w:rFonts w:ascii="JPCS Engineering Font" w:hAnsi="JPCS Engineering Font"/>
+                <w:rFonts w:ascii="Arial Black" w:hAnsi="Arial Black"/>
                 <w:b/>
               </w:rPr>
               <w:t xml:space="preserve">                     Actor Intention</w:t>
@@ -1508,19 +1726,22 @@
           <w:p>
             <w:pPr>
               <w:rPr>
-                <w:rFonts w:ascii="Times New Roman" w:hAnsi="Times New Roman" w:cs="Times New Roman"/>
+                <w:rFonts w:ascii="Arial Black" w:hAnsi="Arial Black" w:cs="Times New Roman"/>
+                <w:b/>
                 <w:i/>
               </w:rPr>
             </w:pPr>
             <w:r>
               <w:rPr>
+                <w:rFonts w:ascii="Arial Black" w:hAnsi="Arial Black"/>
+                <w:b/>
                 <w:i/>
               </w:rPr>
               <w:t xml:space="preserve">             </w:t>
             </w:r>
             <w:r>
               <w:rPr>
-                <w:rFonts w:ascii="JPCS Engineering Font" w:hAnsi="JPCS Engineering Font"/>
+                <w:rFonts w:ascii="Arial Black" w:hAnsi="Arial Black"/>
                 <w:b/>
               </w:rPr>
               <w:t>System Responsibility</w:t>
@@ -1536,12 +1757,14 @@
           <w:p>
             <w:pPr>
               <w:rPr>
-                <w:rFonts w:ascii="Times New Roman" w:hAnsi="Times New Roman" w:cs="Times New Roman"/>
-              </w:rPr>
-            </w:pPr>
-            <w:r>
-              <w:rPr>
-                <w:rFonts w:ascii="Times New Roman" w:hAnsi="Times New Roman" w:cs="Times New Roman"/>
+                <w:rFonts w:ascii="Arial Black" w:hAnsi="Arial Black" w:cs="Times New Roman"/>
+                <w:b/>
+              </w:rPr>
+            </w:pPr>
+            <w:r>
+              <w:rPr>
+                <w:rFonts w:ascii="Arial Black" w:hAnsi="Arial Black" w:cs="Times New Roman"/>
+                <w:b/>
               </w:rPr>
               <w:t>1. Admin Login</w:t>
             </w:r>
@@ -1554,7 +1777,8 @@
           <w:p>
             <w:pPr>
               <w:rPr>
-                <w:rFonts w:ascii="Times New Roman" w:hAnsi="Times New Roman" w:cs="Times New Roman"/>
+                <w:rFonts w:ascii="Arial Black" w:hAnsi="Arial Black" w:cs="Times New Roman"/>
+                <w:b/>
               </w:rPr>
             </w:pPr>
           </w:p>
@@ -1568,24 +1792,27 @@
           <w:p>
             <w:pPr>
               <w:rPr>
-                <w:rFonts w:ascii="Times New Roman" w:hAnsi="Times New Roman" w:cs="Times New Roman"/>
-              </w:rPr>
-            </w:pPr>
-          </w:p>
-        </w:tc>
-        <w:tc>
-          <w:tcPr>
-            <w:tcW w:w="4788" w:type="dxa"/>
-          </w:tcPr>
-          <w:p>
-            <w:pPr>
-              <w:rPr>
-                <w:rFonts w:ascii="Times New Roman" w:hAnsi="Times New Roman" w:cs="Times New Roman"/>
-              </w:rPr>
-            </w:pPr>
-            <w:r>
-              <w:rPr>
-                <w:rFonts w:ascii="Times New Roman" w:hAnsi="Times New Roman" w:cs="Times New Roman"/>
+                <w:rFonts w:ascii="Arial Black" w:hAnsi="Arial Black" w:cs="Times New Roman"/>
+                <w:b/>
+              </w:rPr>
+            </w:pPr>
+          </w:p>
+        </w:tc>
+        <w:tc>
+          <w:tcPr>
+            <w:tcW w:w="4788" w:type="dxa"/>
+          </w:tcPr>
+          <w:p>
+            <w:pPr>
+              <w:rPr>
+                <w:rFonts w:ascii="Arial Black" w:hAnsi="Arial Black" w:cs="Times New Roman"/>
+                <w:b/>
+              </w:rPr>
+            </w:pPr>
+            <w:r>
+              <w:rPr>
+                <w:rFonts w:ascii="Arial Black" w:hAnsi="Arial Black" w:cs="Times New Roman"/>
+                <w:b/>
               </w:rPr>
               <w:t xml:space="preserve">2.System Verifies the login </w:t>
             </w:r>
@@ -1600,12 +1827,14 @@
           <w:p>
             <w:pPr>
               <w:rPr>
-                <w:rFonts w:ascii="Times New Roman" w:hAnsi="Times New Roman" w:cs="Times New Roman"/>
-              </w:rPr>
-            </w:pPr>
-            <w:r>
-              <w:rPr>
-                <w:rFonts w:ascii="Times New Roman" w:hAnsi="Times New Roman" w:cs="Times New Roman"/>
+                <w:rFonts w:ascii="Arial Black" w:hAnsi="Arial Black" w:cs="Times New Roman"/>
+                <w:b/>
+              </w:rPr>
+            </w:pPr>
+            <w:r>
+              <w:rPr>
+                <w:rFonts w:ascii="Arial Black" w:hAnsi="Arial Black" w:cs="Times New Roman"/>
+                <w:b/>
               </w:rPr>
               <w:t>3.Air force main wants to edit the claim status</w:t>
             </w:r>
@@ -1618,7 +1847,8 @@
           <w:p>
             <w:pPr>
               <w:rPr>
-                <w:rFonts w:ascii="Times New Roman" w:hAnsi="Times New Roman" w:cs="Times New Roman"/>
+                <w:rFonts w:ascii="Arial Black" w:hAnsi="Arial Black" w:cs="Times New Roman"/>
+                <w:b/>
               </w:rPr>
             </w:pPr>
           </w:p>
@@ -1632,18 +1862,21 @@
           <w:p>
             <w:pPr>
               <w:rPr>
-                <w:rFonts w:ascii="Times New Roman" w:hAnsi="Times New Roman" w:cs="Times New Roman"/>
-              </w:rPr>
-            </w:pPr>
-            <w:r>
-              <w:rPr>
-                <w:rFonts w:ascii="Times New Roman" w:hAnsi="Times New Roman" w:cs="Times New Roman"/>
+                <w:rFonts w:ascii="Arial Black" w:hAnsi="Arial Black" w:cs="Times New Roman"/>
+                <w:b/>
+              </w:rPr>
+            </w:pPr>
+            <w:r>
+              <w:rPr>
+                <w:rFonts w:ascii="Arial Black" w:hAnsi="Arial Black" w:cs="Times New Roman"/>
+                <w:b/>
               </w:rPr>
               <w:t>4</w:t>
             </w:r>
             <w:r>
               <w:rPr>
-                <w:rFonts w:ascii="Times New Roman" w:hAnsi="Times New Roman" w:cs="Times New Roman"/>
+                <w:rFonts w:ascii="Arial Black" w:hAnsi="Arial Black" w:cs="Times New Roman"/>
+                <w:b/>
               </w:rPr>
               <w:t>.Admin will “click menu”</w:t>
             </w:r>
@@ -1656,7 +1889,8 @@
           <w:p>
             <w:pPr>
               <w:rPr>
-                <w:rFonts w:ascii="Times New Roman" w:hAnsi="Times New Roman" w:cs="Times New Roman"/>
+                <w:rFonts w:ascii="Arial Black" w:hAnsi="Arial Black" w:cs="Times New Roman"/>
+                <w:b/>
               </w:rPr>
             </w:pPr>
           </w:p>
@@ -1670,24 +1904,27 @@
           <w:p>
             <w:pPr>
               <w:rPr>
-                <w:rFonts w:ascii="Times New Roman" w:hAnsi="Times New Roman" w:cs="Times New Roman"/>
-              </w:rPr>
-            </w:pPr>
-          </w:p>
-        </w:tc>
-        <w:tc>
-          <w:tcPr>
-            <w:tcW w:w="4788" w:type="dxa"/>
-          </w:tcPr>
-          <w:p>
-            <w:pPr>
-              <w:rPr>
-                <w:rFonts w:ascii="Times New Roman" w:hAnsi="Times New Roman" w:cs="Times New Roman"/>
-              </w:rPr>
-            </w:pPr>
-            <w:r>
-              <w:rPr>
-                <w:rFonts w:ascii="Times New Roman" w:hAnsi="Times New Roman" w:cs="Times New Roman"/>
+                <w:rFonts w:ascii="Arial Black" w:hAnsi="Arial Black" w:cs="Times New Roman"/>
+                <w:b/>
+              </w:rPr>
+            </w:pPr>
+          </w:p>
+        </w:tc>
+        <w:tc>
+          <w:tcPr>
+            <w:tcW w:w="4788" w:type="dxa"/>
+          </w:tcPr>
+          <w:p>
+            <w:pPr>
+              <w:rPr>
+                <w:rFonts w:ascii="Arial Black" w:hAnsi="Arial Black" w:cs="Times New Roman"/>
+                <w:b/>
+              </w:rPr>
+            </w:pPr>
+            <w:r>
+              <w:rPr>
+                <w:rFonts w:ascii="Arial Black" w:hAnsi="Arial Black" w:cs="Times New Roman"/>
+                <w:b/>
               </w:rPr>
               <w:t>5.System display main menu</w:t>
             </w:r>
@@ -1702,19 +1939,21 @@
           <w:p>
             <w:pPr>
               <w:rPr>
-                <w:rFonts w:ascii="Times New Roman" w:hAnsi="Times New Roman" w:cs="Times New Roman"/>
-              </w:rPr>
-            </w:pPr>
-            <w:r>
-              <w:rPr>
-                <w:rFonts w:ascii="Times New Roman" w:hAnsi="Times New Roman" w:cs="Times New Roman"/>
-              </w:rPr>
-              <w:lastRenderedPageBreak/>
+                <w:rFonts w:ascii="Arial Black" w:hAnsi="Arial Black" w:cs="Times New Roman"/>
+                <w:b/>
+              </w:rPr>
+            </w:pPr>
+            <w:r>
+              <w:rPr>
+                <w:rFonts w:ascii="Arial Black" w:hAnsi="Arial Black" w:cs="Times New Roman"/>
+                <w:b/>
+              </w:rPr>
               <w:t>6</w:t>
             </w:r>
             <w:r>
               <w:rPr>
-                <w:rFonts w:ascii="Times New Roman" w:hAnsi="Times New Roman" w:cs="Times New Roman"/>
+                <w:rFonts w:ascii="Arial Black" w:hAnsi="Arial Black" w:cs="Times New Roman"/>
+                <w:b/>
               </w:rPr>
               <w:t>.Admin will “click transactions”</w:t>
             </w:r>
@@ -1727,7 +1966,8 @@
           <w:p>
             <w:pPr>
               <w:rPr>
-                <w:rFonts w:ascii="Times New Roman" w:hAnsi="Times New Roman" w:cs="Times New Roman"/>
+                <w:rFonts w:ascii="Arial Black" w:hAnsi="Arial Black" w:cs="Times New Roman"/>
+                <w:b/>
               </w:rPr>
             </w:pPr>
           </w:p>
@@ -1741,30 +1981,34 @@
           <w:p>
             <w:pPr>
               <w:rPr>
-                <w:rFonts w:ascii="Times New Roman" w:hAnsi="Times New Roman" w:cs="Times New Roman"/>
-              </w:rPr>
-            </w:pPr>
-          </w:p>
-        </w:tc>
-        <w:tc>
-          <w:tcPr>
-            <w:tcW w:w="4788" w:type="dxa"/>
-          </w:tcPr>
-          <w:p>
-            <w:pPr>
-              <w:rPr>
-                <w:rFonts w:ascii="Times New Roman" w:hAnsi="Times New Roman" w:cs="Times New Roman"/>
-              </w:rPr>
-            </w:pPr>
-            <w:r>
-              <w:rPr>
-                <w:rFonts w:ascii="Times New Roman" w:hAnsi="Times New Roman" w:cs="Times New Roman"/>
+                <w:rFonts w:ascii="Arial Black" w:hAnsi="Arial Black" w:cs="Times New Roman"/>
+                <w:b/>
+              </w:rPr>
+            </w:pPr>
+          </w:p>
+        </w:tc>
+        <w:tc>
+          <w:tcPr>
+            <w:tcW w:w="4788" w:type="dxa"/>
+          </w:tcPr>
+          <w:p>
+            <w:pPr>
+              <w:rPr>
+                <w:rFonts w:ascii="Arial Black" w:hAnsi="Arial Black" w:cs="Times New Roman"/>
+                <w:b/>
+              </w:rPr>
+            </w:pPr>
+            <w:r>
+              <w:rPr>
+                <w:rFonts w:ascii="Arial Black" w:hAnsi="Arial Black" w:cs="Times New Roman"/>
+                <w:b/>
               </w:rPr>
               <w:t>7</w:t>
             </w:r>
             <w:r>
               <w:rPr>
-                <w:rFonts w:ascii="Times New Roman" w:hAnsi="Times New Roman" w:cs="Times New Roman"/>
+                <w:rFonts w:ascii="Arial Black" w:hAnsi="Arial Black" w:cs="Times New Roman"/>
+                <w:b/>
               </w:rPr>
               <w:t>.System will display transactions operations</w:t>
             </w:r>
@@ -1779,18 +2023,21 @@
           <w:p>
             <w:pPr>
               <w:rPr>
-                <w:rFonts w:ascii="Times New Roman" w:hAnsi="Times New Roman" w:cs="Times New Roman"/>
-              </w:rPr>
-            </w:pPr>
-            <w:r>
-              <w:rPr>
-                <w:rFonts w:ascii="Times New Roman" w:hAnsi="Times New Roman" w:cs="Times New Roman"/>
+                <w:rFonts w:ascii="Arial Black" w:hAnsi="Arial Black" w:cs="Times New Roman"/>
+                <w:b/>
+              </w:rPr>
+            </w:pPr>
+            <w:r>
+              <w:rPr>
+                <w:rFonts w:ascii="Arial Black" w:hAnsi="Arial Black" w:cs="Times New Roman"/>
+                <w:b/>
               </w:rPr>
               <w:t>8</w:t>
             </w:r>
             <w:r>
               <w:rPr>
-                <w:rFonts w:ascii="Times New Roman" w:hAnsi="Times New Roman" w:cs="Times New Roman"/>
+                <w:rFonts w:ascii="Arial Black" w:hAnsi="Arial Black" w:cs="Times New Roman"/>
+                <w:b/>
               </w:rPr>
               <w:t>.Admin will “click manage”</w:t>
             </w:r>
@@ -1803,7 +2050,8 @@
           <w:p>
             <w:pPr>
               <w:rPr>
-                <w:rFonts w:ascii="Times New Roman" w:hAnsi="Times New Roman" w:cs="Times New Roman"/>
+                <w:rFonts w:ascii="Arial Black" w:hAnsi="Arial Black" w:cs="Times New Roman"/>
+                <w:b/>
               </w:rPr>
             </w:pPr>
           </w:p>
@@ -1817,18 +2065,21 @@
           <w:p>
             <w:pPr>
               <w:rPr>
-                <w:rFonts w:ascii="Times New Roman" w:hAnsi="Times New Roman" w:cs="Times New Roman"/>
-              </w:rPr>
-            </w:pPr>
-            <w:r>
-              <w:rPr>
-                <w:rFonts w:ascii="Times New Roman" w:hAnsi="Times New Roman" w:cs="Times New Roman"/>
+                <w:rFonts w:ascii="Arial Black" w:hAnsi="Arial Black" w:cs="Times New Roman"/>
+                <w:b/>
+              </w:rPr>
+            </w:pPr>
+            <w:r>
+              <w:rPr>
+                <w:rFonts w:ascii="Arial Black" w:hAnsi="Arial Black" w:cs="Times New Roman"/>
+                <w:b/>
               </w:rPr>
               <w:t>9</w:t>
             </w:r>
             <w:r>
               <w:rPr>
-                <w:rFonts w:ascii="Times New Roman" w:hAnsi="Times New Roman" w:cs="Times New Roman"/>
+                <w:rFonts w:ascii="Arial Black" w:hAnsi="Arial Black" w:cs="Times New Roman"/>
+                <w:b/>
               </w:rPr>
               <w:t>.Admin will “click the desired personnel”</w:t>
             </w:r>
@@ -1841,7 +2092,8 @@
           <w:p>
             <w:pPr>
               <w:rPr>
-                <w:rFonts w:ascii="Times New Roman" w:hAnsi="Times New Roman" w:cs="Times New Roman"/>
+                <w:rFonts w:ascii="Arial Black" w:hAnsi="Arial Black" w:cs="Times New Roman"/>
+                <w:b/>
               </w:rPr>
             </w:pPr>
           </w:p>
@@ -1855,33 +2107,81 @@
           <w:p>
             <w:pPr>
               <w:rPr>
-                <w:rFonts w:ascii="Times New Roman" w:hAnsi="Times New Roman" w:cs="Times New Roman"/>
-              </w:rPr>
-            </w:pPr>
-          </w:p>
-        </w:tc>
-        <w:tc>
-          <w:tcPr>
-            <w:tcW w:w="4788" w:type="dxa"/>
-          </w:tcPr>
-          <w:p>
-            <w:pPr>
-              <w:rPr>
-                <w:rFonts w:ascii="Times New Roman" w:hAnsi="Times New Roman" w:cs="Times New Roman"/>
-              </w:rPr>
-            </w:pPr>
-            <w:r>
-              <w:rPr>
-                <w:rFonts w:ascii="Times New Roman" w:hAnsi="Times New Roman" w:cs="Times New Roman"/>
+                <w:rFonts w:ascii="Arial Black" w:hAnsi="Arial Black" w:cs="Times New Roman"/>
+                <w:b/>
+              </w:rPr>
+            </w:pPr>
+            <w:bookmarkStart w:id="0" w:name="_GoBack"/>
+          </w:p>
+        </w:tc>
+        <w:tc>
+          <w:tcPr>
+            <w:tcW w:w="4788" w:type="dxa"/>
+          </w:tcPr>
+          <w:p>
+            <w:pPr>
+              <w:rPr>
+                <w:rFonts w:ascii="Arial Black" w:hAnsi="Arial Black" w:cs="Times New Roman"/>
+                <w:b/>
+              </w:rPr>
+            </w:pPr>
+            <w:r>
+              <w:rPr>
+                <w:rFonts w:ascii="Arial Black" w:hAnsi="Arial Black" w:cs="Times New Roman"/>
+                <w:b/>
               </w:rPr>
               <w:t>10</w:t>
             </w:r>
             <w:r>
               <w:rPr>
-                <w:rFonts w:ascii="Times New Roman" w:hAnsi="Times New Roman" w:cs="Times New Roman"/>
+                <w:rFonts w:ascii="Arial Black" w:hAnsi="Arial Black" w:cs="Times New Roman"/>
+                <w:b/>
               </w:rPr>
               <w:t xml:space="preserve">. System will display the profile of the personnel </w:t>
             </w:r>
+          </w:p>
+        </w:tc>
+      </w:tr>
+      <w:bookmarkEnd w:id="0"/>
+      <w:tr>
+        <w:tc>
+          <w:tcPr>
+            <w:tcW w:w="4788" w:type="dxa"/>
+          </w:tcPr>
+          <w:p>
+            <w:pPr>
+              <w:rPr>
+                <w:rFonts w:ascii="Arial Black" w:hAnsi="Arial Black" w:cs="Times New Roman"/>
+                <w:b/>
+              </w:rPr>
+            </w:pPr>
+            <w:r>
+              <w:rPr>
+                <w:rFonts w:ascii="Arial Black" w:hAnsi="Arial Black" w:cs="Times New Roman"/>
+                <w:b/>
+              </w:rPr>
+              <w:t>11</w:t>
+            </w:r>
+            <w:r>
+              <w:rPr>
+                <w:rFonts w:ascii="Arial Black" w:hAnsi="Arial Black" w:cs="Times New Roman"/>
+                <w:b/>
+              </w:rPr>
+              <w:t>.Admin will “click the pencil logo”</w:t>
+            </w:r>
+          </w:p>
+        </w:tc>
+        <w:tc>
+          <w:tcPr>
+            <w:tcW w:w="4788" w:type="dxa"/>
+          </w:tcPr>
+          <w:p>
+            <w:pPr>
+              <w:rPr>
+                <w:rFonts w:ascii="Arial Black" w:hAnsi="Arial Black" w:cs="Times New Roman"/>
+                <w:b/>
+              </w:rPr>
+            </w:pPr>
           </w:p>
         </w:tc>
       </w:tr>
@@ -1893,33 +2193,45 @@
           <w:p>
             <w:pPr>
               <w:rPr>
-                <w:rFonts w:ascii="Times New Roman" w:hAnsi="Times New Roman" w:cs="Times New Roman"/>
-              </w:rPr>
-            </w:pPr>
-            <w:r>
-              <w:rPr>
-                <w:rFonts w:ascii="Times New Roman" w:hAnsi="Times New Roman" w:cs="Times New Roman"/>
-              </w:rPr>
-              <w:t>11</w:t>
-            </w:r>
-            <w:r>
-              <w:rPr>
-                <w:rFonts w:ascii="Times New Roman" w:hAnsi="Times New Roman" w:cs="Times New Roman"/>
-              </w:rPr>
-              <w:t>.Admin will “click the pencil logo”</w:t>
-            </w:r>
-          </w:p>
-        </w:tc>
-        <w:tc>
-          <w:tcPr>
-            <w:tcW w:w="4788" w:type="dxa"/>
-          </w:tcPr>
-          <w:p>
-            <w:pPr>
-              <w:rPr>
-                <w:rFonts w:ascii="Times New Roman" w:hAnsi="Times New Roman" w:cs="Times New Roman"/>
-              </w:rPr>
-            </w:pPr>
+                <w:rFonts w:ascii="Arial Black" w:hAnsi="Arial Black" w:cs="Times New Roman"/>
+                <w:b/>
+              </w:rPr>
+            </w:pPr>
+          </w:p>
+        </w:tc>
+        <w:tc>
+          <w:tcPr>
+            <w:tcW w:w="4788" w:type="dxa"/>
+          </w:tcPr>
+          <w:p>
+            <w:pPr>
+              <w:rPr>
+                <w:rFonts w:ascii="Arial Black" w:hAnsi="Arial Black" w:cs="Times New Roman"/>
+                <w:b/>
+              </w:rPr>
+            </w:pPr>
+            <w:r>
+              <w:rPr>
+                <w:rFonts w:ascii="Arial Black" w:hAnsi="Arial Black" w:cs="Times New Roman"/>
+                <w:b/>
+              </w:rPr>
+              <w:t>12</w:t>
+            </w:r>
+            <w:r>
+              <w:rPr>
+                <w:rFonts w:ascii="Arial Black" w:hAnsi="Arial Black" w:cs="Times New Roman"/>
+                <w:b/>
+              </w:rPr>
+              <w:t xml:space="preserve">.System will display “update </w:t>
+            </w:r>
+            <w:r>
+              <w:rPr>
+                <w:rFonts w:ascii="Arial Black" w:hAnsi="Arial Black" w:cs="Times New Roman"/>
+                <w:b/>
+              </w:rPr>
+              <w:lastRenderedPageBreak/>
+              <w:t>transaction”</w:t>
+            </w:r>
           </w:p>
         </w:tc>
       </w:tr>
@@ -1931,33 +2243,52 @@
           <w:p>
             <w:pPr>
               <w:rPr>
-                <w:rFonts w:ascii="Times New Roman" w:hAnsi="Times New Roman" w:cs="Times New Roman"/>
-              </w:rPr>
-            </w:pPr>
-          </w:p>
-        </w:tc>
-        <w:tc>
-          <w:tcPr>
-            <w:tcW w:w="4788" w:type="dxa"/>
-          </w:tcPr>
-          <w:p>
-            <w:pPr>
-              <w:rPr>
-                <w:rFonts w:ascii="Times New Roman" w:hAnsi="Times New Roman" w:cs="Times New Roman"/>
-              </w:rPr>
-            </w:pPr>
-            <w:r>
-              <w:rPr>
-                <w:rFonts w:ascii="Times New Roman" w:hAnsi="Times New Roman" w:cs="Times New Roman"/>
-              </w:rPr>
-              <w:t>12</w:t>
-            </w:r>
-            <w:r>
-              <w:rPr>
-                <w:rFonts w:ascii="Times New Roman" w:hAnsi="Times New Roman" w:cs="Times New Roman"/>
-              </w:rPr>
-              <w:t>.System will display “update transaction”</w:t>
-            </w:r>
+                <w:rFonts w:ascii="Arial Black" w:hAnsi="Arial Black" w:cs="Times New Roman"/>
+                <w:b/>
+              </w:rPr>
+            </w:pPr>
+            <w:r>
+              <w:rPr>
+                <w:rFonts w:ascii="Arial Black" w:hAnsi="Arial Black" w:cs="Times New Roman"/>
+                <w:b/>
+              </w:rPr>
+              <w:lastRenderedPageBreak/>
+              <w:t>13</w:t>
+            </w:r>
+            <w:r>
+              <w:rPr>
+                <w:rFonts w:ascii="Arial Black" w:hAnsi="Arial Black" w:cs="Times New Roman"/>
+                <w:b/>
+              </w:rPr>
+              <w:t xml:space="preserve">.Admin will </w:t>
+            </w:r>
+            <w:r>
+              <w:rPr>
+                <w:rFonts w:ascii="Arial Black" w:hAnsi="Arial Black" w:cs="Times New Roman"/>
+                <w:b/>
+              </w:rPr>
+              <w:t>click the dropdown “status”</w:t>
+            </w:r>
+            <w:r>
+              <w:rPr>
+                <w:rFonts w:ascii="Arial Black" w:hAnsi="Arial Black" w:cs="Times New Roman"/>
+                <w:b/>
+              </w:rPr>
+              <w:t xml:space="preserve"> </w:t>
+            </w:r>
+          </w:p>
+        </w:tc>
+        <w:tc>
+          <w:tcPr>
+            <w:tcW w:w="4788" w:type="dxa"/>
+          </w:tcPr>
+          <w:p>
+            <w:pPr>
+              <w:rPr>
+                <w:rFonts w:ascii="Arial Black" w:hAnsi="Arial Black" w:cs="Times New Roman"/>
+                <w:b/>
+              </w:rPr>
+            </w:pPr>
           </w:p>
         </w:tc>
       </w:tr>
@@ -1969,45 +2300,37 @@
           <w:p>
             <w:pPr>
               <w:rPr>
-                <w:rFonts w:ascii="Times New Roman" w:hAnsi="Times New Roman" w:cs="Times New Roman"/>
-              </w:rPr>
-            </w:pPr>
-            <w:r>
-              <w:rPr>
-                <w:rFonts w:ascii="Times New Roman" w:hAnsi="Times New Roman" w:cs="Times New Roman"/>
-              </w:rPr>
-              <w:t>13</w:t>
-            </w:r>
-            <w:r>
-              <w:rPr>
-                <w:rFonts w:ascii="Times New Roman" w:hAnsi="Times New Roman" w:cs="Times New Roman"/>
-              </w:rPr>
-              <w:t xml:space="preserve">.Admin will </w:t>
-            </w:r>
-            <w:r>
-              <w:rPr>
-                <w:rFonts w:ascii="Times New Roman" w:hAnsi="Times New Roman" w:cs="Times New Roman"/>
-              </w:rPr>
-              <w:t>click the dropdown “status”</w:t>
-            </w:r>
-            <w:r>
-              <w:rPr>
-                <w:rFonts w:ascii="Times New Roman" w:hAnsi="Times New Roman" w:cs="Times New Roman"/>
-              </w:rPr>
-              <w:t xml:space="preserve"> </w:t>
-            </w:r>
-          </w:p>
-        </w:tc>
-        <w:tc>
-          <w:tcPr>
-            <w:tcW w:w="4788" w:type="dxa"/>
-          </w:tcPr>
-          <w:p>
-            <w:pPr>
-              <w:rPr>
-                <w:rFonts w:ascii="Times New Roman" w:hAnsi="Times New Roman" w:cs="Times New Roman"/>
-              </w:rPr>
-            </w:pPr>
+                <w:rFonts w:ascii="Arial Black" w:hAnsi="Arial Black" w:cs="Times New Roman"/>
+                <w:b/>
+              </w:rPr>
+            </w:pPr>
+          </w:p>
+        </w:tc>
+        <w:tc>
+          <w:tcPr>
+            <w:tcW w:w="4788" w:type="dxa"/>
+          </w:tcPr>
+          <w:p>
+            <w:pPr>
+              <w:rPr>
+                <w:rFonts w:ascii="Arial Black" w:hAnsi="Arial Black" w:cs="Times New Roman"/>
+                <w:b/>
+              </w:rPr>
+            </w:pPr>
+            <w:r>
+              <w:rPr>
+                <w:rFonts w:ascii="Arial Black" w:hAnsi="Arial Black" w:cs="Times New Roman"/>
+                <w:b/>
+              </w:rPr>
+              <w:t>14</w:t>
+            </w:r>
+            <w:r>
+              <w:rPr>
+                <w:rFonts w:ascii="Arial Black" w:hAnsi="Arial Black" w:cs="Times New Roman"/>
+                <w:b/>
+              </w:rPr>
+              <w:t>. System will display pending, in process, for check</w:t>
+            </w:r>
           </w:p>
         </w:tc>
       </w:tr>
@@ -2019,33 +2342,37 @@
           <w:p>
             <w:pPr>
               <w:rPr>
-                <w:rFonts w:ascii="Times New Roman" w:hAnsi="Times New Roman" w:cs="Times New Roman"/>
-              </w:rPr>
-            </w:pPr>
-          </w:p>
-        </w:tc>
-        <w:tc>
-          <w:tcPr>
-            <w:tcW w:w="4788" w:type="dxa"/>
-          </w:tcPr>
-          <w:p>
-            <w:pPr>
-              <w:rPr>
-                <w:rFonts w:ascii="Times New Roman" w:hAnsi="Times New Roman" w:cs="Times New Roman"/>
-              </w:rPr>
-            </w:pPr>
-            <w:r>
-              <w:rPr>
-                <w:rFonts w:ascii="Times New Roman" w:hAnsi="Times New Roman" w:cs="Times New Roman"/>
-              </w:rPr>
-              <w:t>14</w:t>
-            </w:r>
-            <w:r>
-              <w:rPr>
-                <w:rFonts w:ascii="Times New Roman" w:hAnsi="Times New Roman" w:cs="Times New Roman"/>
-              </w:rPr>
-              <w:t>. System will display pending, in process, for check</w:t>
-            </w:r>
+                <w:rFonts w:ascii="Arial Black" w:hAnsi="Arial Black" w:cs="Times New Roman"/>
+                <w:b/>
+              </w:rPr>
+            </w:pPr>
+            <w:r>
+              <w:rPr>
+                <w:rFonts w:ascii="Arial Black" w:hAnsi="Arial Black" w:cs="Times New Roman"/>
+                <w:b/>
+              </w:rPr>
+              <w:t>15</w:t>
+            </w:r>
+            <w:r>
+              <w:rPr>
+                <w:rFonts w:ascii="Arial Black" w:hAnsi="Arial Black" w:cs="Times New Roman"/>
+                <w:b/>
+              </w:rPr>
+              <w:t>.Admin will “click save”</w:t>
+            </w:r>
+          </w:p>
+        </w:tc>
+        <w:tc>
+          <w:tcPr>
+            <w:tcW w:w="4788" w:type="dxa"/>
+          </w:tcPr>
+          <w:p>
+            <w:pPr>
+              <w:rPr>
+                <w:rFonts w:ascii="Arial Black" w:hAnsi="Arial Black" w:cs="Times New Roman"/>
+                <w:b/>
+              </w:rPr>
+            </w:pPr>
           </w:p>
         </w:tc>
       </w:tr>
@@ -2057,68 +2384,34 @@
           <w:p>
             <w:pPr>
               <w:rPr>
-                <w:rFonts w:ascii="Times New Roman" w:hAnsi="Times New Roman" w:cs="Times New Roman"/>
-              </w:rPr>
-            </w:pPr>
-            <w:r>
-              <w:rPr>
-                <w:rFonts w:ascii="Times New Roman" w:hAnsi="Times New Roman" w:cs="Times New Roman"/>
-              </w:rPr>
-              <w:t>15</w:t>
-            </w:r>
-            <w:r>
-              <w:rPr>
-                <w:rFonts w:ascii="Times New Roman" w:hAnsi="Times New Roman" w:cs="Times New Roman"/>
-              </w:rPr>
-              <w:t>.Admin will “click save”</w:t>
-            </w:r>
-          </w:p>
-        </w:tc>
-        <w:tc>
-          <w:tcPr>
-            <w:tcW w:w="4788" w:type="dxa"/>
-          </w:tcPr>
-          <w:p>
-            <w:pPr>
-              <w:rPr>
-                <w:rFonts w:ascii="Times New Roman" w:hAnsi="Times New Roman" w:cs="Times New Roman"/>
-              </w:rPr>
-            </w:pPr>
-          </w:p>
-        </w:tc>
-      </w:tr>
-      <w:tr>
-        <w:tc>
-          <w:tcPr>
-            <w:tcW w:w="4788" w:type="dxa"/>
-          </w:tcPr>
-          <w:p>
-            <w:pPr>
-              <w:rPr>
-                <w:rFonts w:ascii="Times New Roman" w:hAnsi="Times New Roman" w:cs="Times New Roman"/>
-              </w:rPr>
-            </w:pPr>
-          </w:p>
-        </w:tc>
-        <w:tc>
-          <w:tcPr>
-            <w:tcW w:w="4788" w:type="dxa"/>
-          </w:tcPr>
-          <w:p>
-            <w:pPr>
-              <w:rPr>
-                <w:rFonts w:ascii="Times New Roman" w:hAnsi="Times New Roman" w:cs="Times New Roman"/>
-              </w:rPr>
-            </w:pPr>
-            <w:r>
-              <w:rPr>
-                <w:rFonts w:ascii="Times New Roman" w:hAnsi="Times New Roman" w:cs="Times New Roman"/>
+                <w:rFonts w:ascii="Arial Black" w:hAnsi="Arial Black" w:cs="Times New Roman"/>
+                <w:b/>
+              </w:rPr>
+            </w:pPr>
+          </w:p>
+        </w:tc>
+        <w:tc>
+          <w:tcPr>
+            <w:tcW w:w="4788" w:type="dxa"/>
+          </w:tcPr>
+          <w:p>
+            <w:pPr>
+              <w:rPr>
+                <w:rFonts w:ascii="Arial Black" w:hAnsi="Arial Black" w:cs="Times New Roman"/>
+                <w:b/>
+              </w:rPr>
+            </w:pPr>
+            <w:r>
+              <w:rPr>
+                <w:rFonts w:ascii="Arial Black" w:hAnsi="Arial Black" w:cs="Times New Roman"/>
+                <w:b/>
               </w:rPr>
               <w:t>16</w:t>
             </w:r>
             <w:r>
               <w:rPr>
-                <w:rFonts w:ascii="Times New Roman" w:hAnsi="Times New Roman" w:cs="Times New Roman"/>
+                <w:rFonts w:ascii="Arial Black" w:hAnsi="Arial Black" w:cs="Times New Roman"/>
+                <w:b/>
               </w:rPr>
               <w:t>.System will saves new date of the claim to certain personnel</w:t>
             </w:r>
@@ -2129,14 +2422,16 @@
     <w:p>
       <w:pPr>
         <w:rPr>
-          <w:rFonts w:ascii="Times New Roman" w:hAnsi="Times New Roman" w:cs="Times New Roman"/>
+          <w:rFonts w:ascii="Arial Black" w:hAnsi="Arial Black" w:cs="Times New Roman"/>
+          <w:b/>
         </w:rPr>
       </w:pPr>
     </w:p>
     <w:p>
       <w:pPr>
         <w:rPr>
-          <w:rFonts w:ascii="Times New Roman" w:hAnsi="Times New Roman" w:cs="Times New Roman"/>
+          <w:rFonts w:ascii="Arial Black" w:hAnsi="Arial Black" w:cs="Times New Roman"/>
+          <w:b/>
           <w:i/>
         </w:rPr>
       </w:pPr>
@@ -2159,13 +2454,13 @@
           <w:p>
             <w:pPr>
               <w:rPr>
-                <w:rFonts w:ascii="Times New Roman" w:hAnsi="Times New Roman" w:cs="Times New Roman"/>
-                <w:b/>
-              </w:rPr>
-            </w:pPr>
-            <w:r>
-              <w:rPr>
-                <w:rFonts w:ascii="Times New Roman" w:hAnsi="Times New Roman" w:cs="Times New Roman"/>
+                <w:rFonts w:ascii="Arial Black" w:hAnsi="Arial Black" w:cs="Times New Roman"/>
+                <w:b/>
+              </w:rPr>
+            </w:pPr>
+            <w:r>
+              <w:rPr>
+                <w:rFonts w:ascii="Arial Black" w:hAnsi="Arial Black" w:cs="Times New Roman"/>
                 <w:b/>
               </w:rPr>
               <w:t>Pre-condition:</w:t>
@@ -2179,13 +2474,15 @@
           <w:p>
             <w:pPr>
               <w:rPr>
-                <w:rFonts w:ascii="Times" w:hAnsi="Times"/>
-                <w:szCs w:val="20"/>
-              </w:rPr>
-            </w:pPr>
-            <w:r>
-              <w:rPr>
-                <w:rFonts w:ascii="Times" w:hAnsi="Times"/>
+                <w:rFonts w:ascii="Arial Black" w:hAnsi="Arial Black"/>
+                <w:b/>
+                <w:szCs w:val="20"/>
+              </w:rPr>
+            </w:pPr>
+            <w:r>
+              <w:rPr>
+                <w:rFonts w:ascii="Arial Black" w:hAnsi="Arial Black"/>
+                <w:b/>
                 <w:szCs w:val="20"/>
               </w:rPr>
               <w:t xml:space="preserve">Admin must login in the </w:t>
@@ -2193,7 +2490,8 @@
             <w:proofErr w:type="spellStart"/>
             <w:r>
               <w:rPr>
-                <w:rFonts w:ascii="Times" w:hAnsi="Times"/>
+                <w:rFonts w:ascii="Arial Black" w:hAnsi="Arial Black"/>
+                <w:b/>
                 <w:szCs w:val="20"/>
               </w:rPr>
               <w:t>paf-fcms</w:t>
@@ -2201,7 +2499,8 @@
             <w:proofErr w:type="spellEnd"/>
             <w:r>
               <w:rPr>
-                <w:rFonts w:ascii="Times" w:hAnsi="Times"/>
+                <w:rFonts w:ascii="Arial Black" w:hAnsi="Arial Black"/>
+                <w:b/>
                 <w:szCs w:val="20"/>
               </w:rPr>
               <w:t xml:space="preserve"> claiming system</w:t>
@@ -2210,12 +2509,14 @@
           <w:p>
             <w:pPr>
               <w:rPr>
-                <w:rFonts w:ascii="Times New Roman" w:hAnsi="Times New Roman" w:cs="Times New Roman"/>
-              </w:rPr>
-            </w:pPr>
-            <w:r>
-              <w:rPr>
-                <w:rFonts w:ascii="Times New Roman" w:hAnsi="Times New Roman" w:cs="Times New Roman"/>
+                <w:rFonts w:ascii="Arial Black" w:hAnsi="Arial Black" w:cs="Times New Roman"/>
+                <w:b/>
+              </w:rPr>
+            </w:pPr>
+            <w:r>
+              <w:rPr>
+                <w:rFonts w:ascii="Arial Black" w:hAnsi="Arial Black" w:cs="Times New Roman"/>
+                <w:b/>
               </w:rPr>
               <w:t xml:space="preserve">User is logged in as admin </w:t>
             </w:r>
@@ -2223,12 +2524,14 @@
           <w:p>
             <w:pPr>
               <w:rPr>
-                <w:rFonts w:ascii="Times New Roman" w:hAnsi="Times New Roman" w:cs="Times New Roman"/>
-              </w:rPr>
-            </w:pPr>
-            <w:r>
-              <w:rPr>
-                <w:rFonts w:ascii="Times New Roman" w:hAnsi="Times New Roman" w:cs="Times New Roman"/>
+                <w:rFonts w:ascii="Arial Black" w:hAnsi="Arial Black" w:cs="Times New Roman"/>
+                <w:b/>
+              </w:rPr>
+            </w:pPr>
+            <w:r>
+              <w:rPr>
+                <w:rFonts w:ascii="Arial Black" w:hAnsi="Arial Black" w:cs="Times New Roman"/>
+                <w:b/>
               </w:rPr>
               <w:t>User must able to select a status</w:t>
             </w:r>
@@ -2243,13 +2546,13 @@
           <w:p>
             <w:pPr>
               <w:rPr>
-                <w:rFonts w:ascii="Times New Roman" w:hAnsi="Times New Roman" w:cs="Times New Roman"/>
-                <w:b/>
-              </w:rPr>
-            </w:pPr>
-            <w:r>
-              <w:rPr>
-                <w:rFonts w:ascii="Times New Roman" w:hAnsi="Times New Roman" w:cs="Times New Roman"/>
+                <w:rFonts w:ascii="Arial Black" w:hAnsi="Arial Black" w:cs="Times New Roman"/>
+                <w:b/>
+              </w:rPr>
+            </w:pPr>
+            <w:r>
+              <w:rPr>
+                <w:rFonts w:ascii="Arial Black" w:hAnsi="Arial Black" w:cs="Times New Roman"/>
                 <w:b/>
               </w:rPr>
               <w:t>Post condition:</w:t>
@@ -2263,24 +2566,28 @@
           <w:p>
             <w:pPr>
               <w:rPr>
-                <w:rFonts w:ascii="Times New Roman" w:hAnsi="Times New Roman" w:cs="Times New Roman"/>
-              </w:rPr>
-            </w:pPr>
-            <w:r>
-              <w:rPr>
-                <w:rFonts w:ascii="Times New Roman" w:hAnsi="Times New Roman" w:cs="Times New Roman"/>
+                <w:rFonts w:ascii="Arial Black" w:hAnsi="Arial Black" w:cs="Times New Roman"/>
+                <w:b/>
+              </w:rPr>
+            </w:pPr>
+            <w:r>
+              <w:rPr>
+                <w:rFonts w:ascii="Arial Black" w:hAnsi="Arial Black" w:cs="Times New Roman"/>
+                <w:b/>
               </w:rPr>
               <w:t xml:space="preserve">User must edit the </w:t>
             </w:r>
             <w:r>
               <w:rPr>
-                <w:rFonts w:ascii="Times New Roman" w:hAnsi="Times New Roman" w:cs="Times New Roman"/>
+                <w:rFonts w:ascii="Arial Black" w:hAnsi="Arial Black" w:cs="Times New Roman"/>
+                <w:b/>
               </w:rPr>
               <w:t>status</w:t>
             </w:r>
             <w:r>
               <w:rPr>
-                <w:rFonts w:ascii="Times New Roman" w:hAnsi="Times New Roman" w:cs="Times New Roman"/>
+                <w:rFonts w:ascii="Arial Black" w:hAnsi="Arial Black" w:cs="Times New Roman"/>
+                <w:b/>
               </w:rPr>
               <w:t xml:space="preserve"> of the claim of the report</w:t>
             </w:r>
@@ -2288,12 +2595,14 @@
           <w:p>
             <w:pPr>
               <w:rPr>
-                <w:rFonts w:ascii="Times New Roman" w:hAnsi="Times New Roman" w:cs="Times New Roman"/>
-              </w:rPr>
-            </w:pPr>
-            <w:r>
-              <w:rPr>
-                <w:rFonts w:ascii="Times New Roman" w:hAnsi="Times New Roman" w:cs="Times New Roman"/>
+                <w:rFonts w:ascii="Arial Black" w:hAnsi="Arial Black" w:cs="Times New Roman"/>
+                <w:b/>
+              </w:rPr>
+            </w:pPr>
+            <w:r>
+              <w:rPr>
+                <w:rFonts w:ascii="Arial Black" w:hAnsi="Arial Black" w:cs="Times New Roman"/>
+                <w:b/>
               </w:rPr>
               <w:t>User updates selected files</w:t>
             </w:r>
@@ -2308,13 +2617,13 @@
           <w:p>
             <w:pPr>
               <w:rPr>
-                <w:rFonts w:ascii="Times New Roman" w:hAnsi="Times New Roman" w:cs="Times New Roman"/>
-                <w:b/>
-              </w:rPr>
-            </w:pPr>
-            <w:r>
-              <w:rPr>
-                <w:rFonts w:ascii="Times New Roman" w:hAnsi="Times New Roman" w:cs="Times New Roman"/>
+                <w:rFonts w:ascii="Arial Black" w:hAnsi="Arial Black" w:cs="Times New Roman"/>
+                <w:b/>
+              </w:rPr>
+            </w:pPr>
+            <w:r>
+              <w:rPr>
+                <w:rFonts w:ascii="Arial Black" w:hAnsi="Arial Black" w:cs="Times New Roman"/>
                 <w:b/>
               </w:rPr>
               <w:t>Special Requirements:</w:t>
@@ -2328,13 +2637,15 @@
           <w:p>
             <w:pPr>
               <w:rPr>
-                <w:rFonts w:ascii="Times" w:hAnsi="Times"/>
-                <w:szCs w:val="20"/>
-              </w:rPr>
-            </w:pPr>
-            <w:r>
-              <w:rPr>
-                <w:rFonts w:ascii="Times" w:hAnsi="Times"/>
+                <w:rFonts w:ascii="Arial Black" w:hAnsi="Arial Black"/>
+                <w:b/>
+                <w:szCs w:val="20"/>
+              </w:rPr>
+            </w:pPr>
+            <w:r>
+              <w:rPr>
+                <w:rFonts w:ascii="Arial Black" w:hAnsi="Arial Black"/>
+                <w:b/>
                 <w:szCs w:val="20"/>
               </w:rPr>
               <w:t>Fields required transaction number, payroll, employee, status, and particular, period from, period to, department, date received, date submitted, and amount.</w:t>
@@ -2343,26 +2654,28 @@
           <w:p>
             <w:pPr>
               <w:rPr>
-                <w:rFonts w:ascii="Times New Roman" w:hAnsi="Times New Roman" w:cs="Times New Roman"/>
-              </w:rPr>
-            </w:pPr>
-            <w:r>
-              <w:rPr>
-                <w:rFonts w:ascii="Times New Roman" w:hAnsi="Times New Roman" w:cs="Times New Roman"/>
+                <w:rFonts w:ascii="Arial Black" w:hAnsi="Arial Black" w:cs="Times New Roman"/>
+                <w:b/>
+              </w:rPr>
+            </w:pPr>
+            <w:r>
+              <w:rPr>
+                <w:rFonts w:ascii="Arial Black" w:hAnsi="Arial Black" w:cs="Times New Roman"/>
+                <w:b/>
               </w:rPr>
               <w:t>None admin c</w:t>
             </w:r>
             <w:r>
               <w:rPr>
-                <w:rFonts w:ascii="Times New Roman" w:hAnsi="Times New Roman" w:cs="Times New Roman"/>
+                <w:rFonts w:ascii="Arial Black" w:hAnsi="Arial Black" w:cs="Times New Roman"/>
+                <w:b/>
               </w:rPr>
               <w:t>annot edit the claim status</w:t>
             </w:r>
-            <w:bookmarkStart w:id="0" w:name="_GoBack"/>
-            <w:bookmarkEnd w:id="0"/>
-            <w:r>
-              <w:rPr>
-                <w:rFonts w:ascii="Times New Roman" w:hAnsi="Times New Roman" w:cs="Times New Roman"/>
+            <w:r>
+              <w:rPr>
+                <w:rFonts w:ascii="Arial Black" w:hAnsi="Arial Black" w:cs="Times New Roman"/>
+                <w:b/>
               </w:rPr>
               <w:t>.</w:t>
             </w:r>
@@ -2370,12 +2683,14 @@
           <w:p>
             <w:pPr>
               <w:rPr>
-                <w:rFonts w:ascii="Times New Roman" w:hAnsi="Times New Roman" w:cs="Times New Roman"/>
-              </w:rPr>
-            </w:pPr>
-            <w:r>
-              <w:rPr>
-                <w:rFonts w:ascii="Times New Roman" w:hAnsi="Times New Roman" w:cs="Times New Roman"/>
+                <w:rFonts w:ascii="Arial Black" w:hAnsi="Arial Black" w:cs="Times New Roman"/>
+                <w:b/>
+              </w:rPr>
+            </w:pPr>
+            <w:r>
+              <w:rPr>
+                <w:rFonts w:ascii="Arial Black" w:hAnsi="Arial Black" w:cs="Times New Roman"/>
+                <w:b/>
               </w:rPr>
               <w:t>Fields should have contents.</w:t>
             </w:r>
@@ -2386,7 +2701,7 @@
     <w:p>
       <w:pPr>
         <w:rPr>
-          <w:rFonts w:ascii="Times New Roman" w:hAnsi="Times New Roman" w:cs="Times New Roman"/>
+          <w:rFonts w:ascii="Arial Black" w:hAnsi="Arial Black" w:cs="Times New Roman"/>
           <w:b/>
         </w:rPr>
       </w:pPr>
@@ -2394,29 +2709,22 @@
     <w:p>
       <w:pPr>
         <w:rPr>
-          <w:rFonts w:ascii="Times New Roman" w:hAnsi="Times New Roman" w:cs="Times New Roman"/>
+          <w:rFonts w:ascii="Arial Black" w:hAnsi="Arial Black" w:cs="Times New Roman"/>
           <w:b/>
         </w:rPr>
       </w:pPr>
       <w:r>
         <w:rPr>
-          <w:rFonts w:ascii="Times New Roman" w:hAnsi="Times New Roman" w:cs="Times New Roman"/>
-          <w:b/>
-        </w:rPr>
-        <w:t>Alternative Flow</w:t>
-      </w:r>
-      <w:r>
-        <w:rPr>
-          <w:rFonts w:ascii="Times New Roman" w:hAnsi="Times New Roman" w:cs="Times New Roman"/>
-          <w:b/>
-        </w:rPr>
-        <w:t>:</w:t>
+          <w:rFonts w:ascii="Arial Black" w:hAnsi="Arial Black" w:cs="Times New Roman"/>
+          <w:b/>
+        </w:rPr>
+        <w:t>Alternative Flow:</w:t>
       </w:r>
     </w:p>
     <w:p>
       <w:pPr>
         <w:rPr>
-          <w:rFonts w:ascii="Times New Roman" w:hAnsi="Times New Roman" w:cs="Times New Roman"/>
+          <w:rFonts w:ascii="Arial Black" w:hAnsi="Arial Black" w:cs="Times New Roman"/>
           <w:b/>
         </w:rPr>
       </w:pPr>
@@ -2439,39 +2747,27 @@
           <w:p>
             <w:pPr>
               <w:rPr>
-                <w:rFonts w:ascii="Times New Roman" w:hAnsi="Times New Roman" w:cs="Times New Roman"/>
-                <w:b/>
-              </w:rPr>
-            </w:pPr>
-            <w:r>
-              <w:rPr>
-                <w:rFonts w:ascii="Times New Roman" w:hAnsi="Times New Roman" w:cs="Times New Roman"/>
-                <w:b/>
-              </w:rPr>
-              <w:t xml:space="preserve">1. </w:t>
-            </w:r>
-            <w:r>
-              <w:rPr>
-                <w:rFonts w:ascii="Times New Roman" w:hAnsi="Times New Roman" w:cs="Times New Roman"/>
-              </w:rPr>
-              <w:t>At step 9</w:t>
-            </w:r>
-            <w:r>
-              <w:rPr>
-                <w:rFonts w:ascii="Times New Roman" w:hAnsi="Times New Roman" w:cs="Times New Roman"/>
-              </w:rPr>
-              <w:t xml:space="preserve"> if the admin missed to fill out the required fields </w:t>
-            </w:r>
-          </w:p>
-        </w:tc>
-        <w:tc>
-          <w:tcPr>
-            <w:tcW w:w="4788" w:type="dxa"/>
-          </w:tcPr>
-          <w:p>
-            <w:pPr>
-              <w:rPr>
-                <w:rFonts w:ascii="Times New Roman" w:hAnsi="Times New Roman" w:cs="Times New Roman"/>
+                <w:rFonts w:ascii="Arial Black" w:hAnsi="Arial Black" w:cs="Times New Roman"/>
+                <w:b/>
+              </w:rPr>
+            </w:pPr>
+            <w:r>
+              <w:rPr>
+                <w:rFonts w:ascii="Arial Black" w:hAnsi="Arial Black" w:cs="Times New Roman"/>
+                <w:b/>
+              </w:rPr>
+              <w:t xml:space="preserve">1. At step 9 if the admin missed to fill out the required fields </w:t>
+            </w:r>
+          </w:p>
+        </w:tc>
+        <w:tc>
+          <w:tcPr>
+            <w:tcW w:w="4788" w:type="dxa"/>
+          </w:tcPr>
+          <w:p>
+            <w:pPr>
+              <w:rPr>
+                <w:rFonts w:ascii="Arial Black" w:hAnsi="Arial Black" w:cs="Times New Roman"/>
                 <w:b/>
               </w:rPr>
             </w:pPr>
@@ -2486,26 +2782,27 @@
           <w:p>
             <w:pPr>
               <w:rPr>
-                <w:rFonts w:ascii="Times New Roman" w:hAnsi="Times New Roman" w:cs="Times New Roman"/>
-                <w:b/>
-              </w:rPr>
-            </w:pPr>
-          </w:p>
-        </w:tc>
-        <w:tc>
-          <w:tcPr>
-            <w:tcW w:w="4788" w:type="dxa"/>
-          </w:tcPr>
-          <w:p>
-            <w:pPr>
-              <w:rPr>
-                <w:rFonts w:ascii="Times New Roman" w:hAnsi="Times New Roman" w:cs="Times New Roman"/>
-                <w:b/>
-              </w:rPr>
-            </w:pPr>
-            <w:r>
-              <w:rPr>
-                <w:rFonts w:ascii="Times" w:hAnsi="Times"/>
+                <w:rFonts w:ascii="Arial Black" w:hAnsi="Arial Black" w:cs="Times New Roman"/>
+                <w:b/>
+              </w:rPr>
+            </w:pPr>
+          </w:p>
+        </w:tc>
+        <w:tc>
+          <w:tcPr>
+            <w:tcW w:w="4788" w:type="dxa"/>
+          </w:tcPr>
+          <w:p>
+            <w:pPr>
+              <w:rPr>
+                <w:rFonts w:ascii="Arial Black" w:hAnsi="Arial Black" w:cs="Times New Roman"/>
+                <w:b/>
+              </w:rPr>
+            </w:pPr>
+            <w:r>
+              <w:rPr>
+                <w:rFonts w:ascii="Arial Black" w:hAnsi="Arial Black"/>
+                <w:b/>
                 <w:szCs w:val="20"/>
               </w:rPr>
               <w:t>System will display error message</w:t>
@@ -2521,47 +2818,34 @@
           <w:p>
             <w:pPr>
               <w:rPr>
-                <w:rFonts w:ascii="Times New Roman" w:hAnsi="Times New Roman" w:cs="Times New Roman"/>
-                <w:b/>
-              </w:rPr>
-            </w:pPr>
-            <w:r>
-              <w:rPr>
-                <w:rFonts w:ascii="Times New Roman" w:hAnsi="Times New Roman" w:cs="Times New Roman"/>
+                <w:rFonts w:ascii="Arial Black" w:hAnsi="Arial Black" w:cs="Times New Roman"/>
+                <w:b/>
+              </w:rPr>
+            </w:pPr>
+            <w:r>
+              <w:rPr>
+                <w:rFonts w:ascii="Arial Black" w:hAnsi="Arial Black" w:cs="Times New Roman"/>
                 <w:b/>
               </w:rPr>
               <w:t>2.</w:t>
             </w:r>
             <w:r>
               <w:rPr>
-                <w:rFonts w:ascii="Times New Roman" w:hAnsi="Times New Roman" w:cs="Times New Roman"/>
-                <w:b/>
-              </w:rPr>
-              <w:t xml:space="preserve"> </w:t>
-            </w:r>
-            <w:r>
-              <w:rPr>
-                <w:rFonts w:ascii="Times New Roman" w:hAnsi="Times New Roman" w:cs="Times New Roman"/>
-              </w:rPr>
-              <w:t>At step 10 if the admin missed to click save</w:t>
-            </w:r>
-            <w:r>
-              <w:rPr>
-                <w:rFonts w:ascii="Times New Roman" w:hAnsi="Times New Roman" w:cs="Times New Roman"/>
-                <w:b/>
-              </w:rPr>
-              <w:t xml:space="preserve"> </w:t>
-            </w:r>
-          </w:p>
-        </w:tc>
-        <w:tc>
-          <w:tcPr>
-            <w:tcW w:w="4788" w:type="dxa"/>
-          </w:tcPr>
-          <w:p>
-            <w:pPr>
-              <w:rPr>
-                <w:rFonts w:ascii="Times New Roman" w:hAnsi="Times New Roman" w:cs="Times New Roman"/>
+                <w:rFonts w:ascii="Arial Black" w:hAnsi="Arial Black" w:cs="Times New Roman"/>
+                <w:b/>
+              </w:rPr>
+              <w:t xml:space="preserve"> At step 10 if the admin missed to click save </w:t>
+            </w:r>
+          </w:p>
+        </w:tc>
+        <w:tc>
+          <w:tcPr>
+            <w:tcW w:w="4788" w:type="dxa"/>
+          </w:tcPr>
+          <w:p>
+            <w:pPr>
+              <w:rPr>
+                <w:rFonts w:ascii="Arial Black" w:hAnsi="Arial Black" w:cs="Times New Roman"/>
                 <w:b/>
               </w:rPr>
             </w:pPr>
@@ -2576,26 +2860,27 @@
           <w:p>
             <w:pPr>
               <w:rPr>
-                <w:rFonts w:ascii="Times New Roman" w:hAnsi="Times New Roman" w:cs="Times New Roman"/>
-                <w:b/>
-              </w:rPr>
-            </w:pPr>
-          </w:p>
-        </w:tc>
-        <w:tc>
-          <w:tcPr>
-            <w:tcW w:w="4788" w:type="dxa"/>
-          </w:tcPr>
-          <w:p>
-            <w:pPr>
-              <w:rPr>
-                <w:rFonts w:ascii="Times New Roman" w:hAnsi="Times New Roman" w:cs="Times New Roman"/>
-                <w:b/>
-              </w:rPr>
-            </w:pPr>
-            <w:r>
-              <w:rPr>
-                <w:rFonts w:ascii="Times" w:hAnsi="Times"/>
+                <w:rFonts w:ascii="Arial Black" w:hAnsi="Arial Black" w:cs="Times New Roman"/>
+                <w:b/>
+              </w:rPr>
+            </w:pPr>
+          </w:p>
+        </w:tc>
+        <w:tc>
+          <w:tcPr>
+            <w:tcW w:w="4788" w:type="dxa"/>
+          </w:tcPr>
+          <w:p>
+            <w:pPr>
+              <w:rPr>
+                <w:rFonts w:ascii="Arial Black" w:hAnsi="Arial Black" w:cs="Times New Roman"/>
+                <w:b/>
+              </w:rPr>
+            </w:pPr>
+            <w:r>
+              <w:rPr>
+                <w:rFonts w:ascii="Arial Black" w:hAnsi="Arial Black"/>
+                <w:b/>
                 <w:szCs w:val="20"/>
               </w:rPr>
               <w:t>System will not save the changes or updates that is done by the admin</w:t>
@@ -2607,7 +2892,7 @@
     <w:p>
       <w:pPr>
         <w:rPr>
-          <w:rFonts w:ascii="Times New Roman" w:hAnsi="Times New Roman" w:cs="Times New Roman"/>
+          <w:rFonts w:ascii="Arial Black" w:hAnsi="Arial Black" w:cs="Times New Roman"/>
           <w:b/>
         </w:rPr>
       </w:pPr>
@@ -2615,6 +2900,8 @@
     <w:p>
       <w:pPr>
         <w:rPr>
+          <w:rFonts w:ascii="Arial Black" w:hAnsi="Arial Black"/>
+          <w:b/>
           <w:sz w:val="20"/>
           <w:szCs w:val="20"/>
         </w:rPr>
@@ -3769,7 +4056,6 @@
   <w:style w:type="character" w:default="1" w:styleId="DefaultParagraphFont">
     <w:name w:val="Default Paragraph Font"/>
     <w:uiPriority w:val="1"/>
-    <w:semiHidden/>
     <w:unhideWhenUsed/>
   </w:style>
   <w:style w:type="table" w:default="1" w:styleId="TableNormal">
@@ -4069,7 +4355,6 @@
   <w:style w:type="character" w:default="1" w:styleId="DefaultParagraphFont">
     <w:name w:val="Default Paragraph Font"/>
     <w:uiPriority w:val="1"/>
-    <w:semiHidden/>
     <w:unhideWhenUsed/>
   </w:style>
   <w:style w:type="table" w:default="1" w:styleId="TableNormal">
@@ -4484,7 +4769,7 @@
 </file>
 
 <file path=customXml/itemProps1.xml><?xml version="1.0" encoding="utf-8"?>
-<ds:datastoreItem xmlns:ds="http://schemas.openxmlformats.org/officeDocument/2006/customXml" ds:itemID="{A55C509A-D2D5-41DF-B390-11E06A7FBAD2}">
+<ds:datastoreItem xmlns:ds="http://schemas.openxmlformats.org/officeDocument/2006/customXml" ds:itemID="{C75FD403-99E8-4FD7-9FCC-53B5BC3A26FF}">
   <ds:schemaRefs>
     <ds:schemaRef ds:uri="http://schemas.openxmlformats.org/officeDocument/2006/bibliography"/>
   </ds:schemaRefs>

</xml_diff>